<commit_message>
Add button casing drawing to appendices.
</commit_message>
<xml_diff>
--- a/report/ReportV2.docx
+++ b/report/ReportV2.docx
@@ -76,7 +76,7 @@
       <w:pPr>
         <w:pStyle w:val="Heading1"/>
       </w:pPr>
-      <w:bookmarkStart w:id="0" w:name="_Toc186624497"/>
+      <w:bookmarkStart w:id="0" w:name="_Toc186625857"/>
       <w:r>
         <w:lastRenderedPageBreak/>
         <w:t>Abstract</w:t>
@@ -148,7 +148,7 @@
           <w:r>
             <w:fldChar w:fldCharType="separate"/>
           </w:r>
-          <w:hyperlink w:anchor="_Toc186624497" w:history="1">
+          <w:hyperlink w:anchor="_Toc186625857" w:history="1">
             <w:r>
               <w:rPr>
                 <w:rStyle w:val="Hyperlink"/>
@@ -193,7 +193,7 @@
                 <w:noProof/>
                 <w:webHidden/>
               </w:rPr>
-              <w:instrText xml:space="preserve"> PAGEREF _Toc186624497 \h </w:instrText>
+              <w:instrText xml:space="preserve"> PAGEREF _Toc186625857 \h </w:instrText>
             </w:r>
             <w:r>
               <w:rPr>
@@ -239,7 +239,7 @@
               <w14:ligatures w14:val="standardContextual"/>
             </w:rPr>
           </w:pPr>
-          <w:hyperlink w:anchor="_Toc186624498" w:history="1">
+          <w:hyperlink w:anchor="_Toc186625858" w:history="1">
             <w:r>
               <w:rPr>
                 <w:rStyle w:val="Hyperlink"/>
@@ -266,7 +266,7 @@
                 <w:noProof/>
                 <w:webHidden/>
               </w:rPr>
-              <w:instrText xml:space="preserve"> PAGEREF _Toc186624498 \h </w:instrText>
+              <w:instrText xml:space="preserve"> PAGEREF _Toc186625858 \h </w:instrText>
             </w:r>
             <w:r>
               <w:rPr>
@@ -313,7 +313,7 @@
               <w14:ligatures w14:val="standardContextual"/>
             </w:rPr>
           </w:pPr>
-          <w:hyperlink w:anchor="_Toc186624499" w:history="1">
+          <w:hyperlink w:anchor="_Toc186625859" w:history="1">
             <w:r>
               <w:rPr>
                 <w:rStyle w:val="Hyperlink"/>
@@ -358,7 +358,7 @@
                 <w:noProof/>
                 <w:webHidden/>
               </w:rPr>
-              <w:instrText xml:space="preserve"> PAGEREF _Toc186624499 \h </w:instrText>
+              <w:instrText xml:space="preserve"> PAGEREF _Toc186625859 \h </w:instrText>
             </w:r>
             <w:r>
               <w:rPr>
@@ -405,7 +405,7 @@
               <w14:ligatures w14:val="standardContextual"/>
             </w:rPr>
           </w:pPr>
-          <w:hyperlink w:anchor="_Toc186624500" w:history="1">
+          <w:hyperlink w:anchor="_Toc186625860" w:history="1">
             <w:r>
               <w:rPr>
                 <w:rStyle w:val="Hyperlink"/>
@@ -450,7 +450,7 @@
                 <w:noProof/>
                 <w:webHidden/>
               </w:rPr>
-              <w:instrText xml:space="preserve"> PAGEREF _Toc186624500 \h </w:instrText>
+              <w:instrText xml:space="preserve"> PAGEREF _Toc186625860 \h </w:instrText>
             </w:r>
             <w:r>
               <w:rPr>
@@ -497,7 +497,7 @@
               <w14:ligatures w14:val="standardContextual"/>
             </w:rPr>
           </w:pPr>
-          <w:hyperlink w:anchor="_Toc186624501" w:history="1">
+          <w:hyperlink w:anchor="_Toc186625861" w:history="1">
             <w:r>
               <w:rPr>
                 <w:rStyle w:val="Hyperlink"/>
@@ -544,7 +544,7 @@
                 <w:noProof/>
                 <w:webHidden/>
               </w:rPr>
-              <w:instrText xml:space="preserve"> PAGEREF _Toc186624501 \h </w:instrText>
+              <w:instrText xml:space="preserve"> PAGEREF _Toc186625861 \h </w:instrText>
             </w:r>
             <w:r>
               <w:rPr>
@@ -591,7 +591,7 @@
               <w14:ligatures w14:val="standardContextual"/>
             </w:rPr>
           </w:pPr>
-          <w:hyperlink w:anchor="_Toc186624502" w:history="1">
+          <w:hyperlink w:anchor="_Toc186625862" w:history="1">
             <w:r>
               <w:rPr>
                 <w:rStyle w:val="Hyperlink"/>
@@ -638,7 +638,7 @@
                 <w:noProof/>
                 <w:webHidden/>
               </w:rPr>
-              <w:instrText xml:space="preserve"> PAGEREF _Toc186624502 \h </w:instrText>
+              <w:instrText xml:space="preserve"> PAGEREF _Toc186625862 \h </w:instrText>
             </w:r>
             <w:r>
               <w:rPr>
@@ -685,7 +685,7 @@
               <w14:ligatures w14:val="standardContextual"/>
             </w:rPr>
           </w:pPr>
-          <w:hyperlink w:anchor="_Toc186624503" w:history="1">
+          <w:hyperlink w:anchor="_Toc186625863" w:history="1">
             <w:r>
               <w:rPr>
                 <w:rStyle w:val="Hyperlink"/>
@@ -732,7 +732,7 @@
                 <w:noProof/>
                 <w:webHidden/>
               </w:rPr>
-              <w:instrText xml:space="preserve"> PAGEREF _Toc186624503 \h </w:instrText>
+              <w:instrText xml:space="preserve"> PAGEREF _Toc186625863 \h </w:instrText>
             </w:r>
             <w:r>
               <w:rPr>
@@ -779,7 +779,7 @@
               <w14:ligatures w14:val="standardContextual"/>
             </w:rPr>
           </w:pPr>
-          <w:hyperlink w:anchor="_Toc186624504" w:history="1">
+          <w:hyperlink w:anchor="_Toc186625864" w:history="1">
             <w:r>
               <w:rPr>
                 <w:rStyle w:val="Hyperlink"/>
@@ -826,7 +826,7 @@
                 <w:noProof/>
                 <w:webHidden/>
               </w:rPr>
-              <w:instrText xml:space="preserve"> PAGEREF _Toc186624504 \h </w:instrText>
+              <w:instrText xml:space="preserve"> PAGEREF _Toc186625864 \h </w:instrText>
             </w:r>
             <w:r>
               <w:rPr>
@@ -873,7 +873,7 @@
               <w14:ligatures w14:val="standardContextual"/>
             </w:rPr>
           </w:pPr>
-          <w:hyperlink w:anchor="_Toc186624505" w:history="1">
+          <w:hyperlink w:anchor="_Toc186625865" w:history="1">
             <w:r>
               <w:rPr>
                 <w:rStyle w:val="Hyperlink"/>
@@ -920,7 +920,7 @@
                 <w:noProof/>
                 <w:webHidden/>
               </w:rPr>
-              <w:instrText xml:space="preserve"> PAGEREF _Toc186624505 \h </w:instrText>
+              <w:instrText xml:space="preserve"> PAGEREF _Toc186625865 \h </w:instrText>
             </w:r>
             <w:r>
               <w:rPr>
@@ -967,7 +967,7 @@
               <w14:ligatures w14:val="standardContextual"/>
             </w:rPr>
           </w:pPr>
-          <w:hyperlink w:anchor="_Toc186624506" w:history="1">
+          <w:hyperlink w:anchor="_Toc186625866" w:history="1">
             <w:r>
               <w:rPr>
                 <w:rStyle w:val="Hyperlink"/>
@@ -1014,7 +1014,7 @@
                 <w:noProof/>
                 <w:webHidden/>
               </w:rPr>
-              <w:instrText xml:space="preserve"> PAGEREF _Toc186624506 \h </w:instrText>
+              <w:instrText xml:space="preserve"> PAGEREF _Toc186625866 \h </w:instrText>
             </w:r>
             <w:r>
               <w:rPr>
@@ -1061,7 +1061,7 @@
               <w14:ligatures w14:val="standardContextual"/>
             </w:rPr>
           </w:pPr>
-          <w:hyperlink w:anchor="_Toc186624507" w:history="1">
+          <w:hyperlink w:anchor="_Toc186625867" w:history="1">
             <w:r>
               <w:rPr>
                 <w:rStyle w:val="Hyperlink"/>
@@ -1106,7 +1106,7 @@
                 <w:noProof/>
                 <w:webHidden/>
               </w:rPr>
-              <w:instrText xml:space="preserve"> PAGEREF _Toc186624507 \h </w:instrText>
+              <w:instrText xml:space="preserve"> PAGEREF _Toc186625867 \h </w:instrText>
             </w:r>
             <w:r>
               <w:rPr>
@@ -1153,7 +1153,7 @@
               <w14:ligatures w14:val="standardContextual"/>
             </w:rPr>
           </w:pPr>
-          <w:hyperlink w:anchor="_Toc186624508" w:history="1">
+          <w:hyperlink w:anchor="_Toc186625868" w:history="1">
             <w:r>
               <w:rPr>
                 <w:rStyle w:val="Hyperlink"/>
@@ -1198,7 +1198,7 @@
                 <w:noProof/>
                 <w:webHidden/>
               </w:rPr>
-              <w:instrText xml:space="preserve"> PAGEREF _Toc186624508 \h </w:instrText>
+              <w:instrText xml:space="preserve"> PAGEREF _Toc186625868 \h </w:instrText>
             </w:r>
             <w:r>
               <w:rPr>
@@ -1245,7 +1245,7 @@
               <w14:ligatures w14:val="standardContextual"/>
             </w:rPr>
           </w:pPr>
-          <w:hyperlink w:anchor="_Toc186624509" w:history="1">
+          <w:hyperlink w:anchor="_Toc186625869" w:history="1">
             <w:r>
               <w:rPr>
                 <w:rStyle w:val="Hyperlink"/>
@@ -1290,7 +1290,7 @@
                 <w:noProof/>
                 <w:webHidden/>
               </w:rPr>
-              <w:instrText xml:space="preserve"> PAGEREF _Toc186624509 \h </w:instrText>
+              <w:instrText xml:space="preserve"> PAGEREF _Toc186625869 \h </w:instrText>
             </w:r>
             <w:r>
               <w:rPr>
@@ -1337,7 +1337,7 @@
               <w14:ligatures w14:val="standardContextual"/>
             </w:rPr>
           </w:pPr>
-          <w:hyperlink w:anchor="_Toc186624510" w:history="1">
+          <w:hyperlink w:anchor="_Toc186625870" w:history="1">
             <w:r>
               <w:rPr>
                 <w:rStyle w:val="Hyperlink"/>
@@ -1382,7 +1382,7 @@
                 <w:noProof/>
                 <w:webHidden/>
               </w:rPr>
-              <w:instrText xml:space="preserve"> PAGEREF _Toc186624510 \h </w:instrText>
+              <w:instrText xml:space="preserve"> PAGEREF _Toc186625870 \h </w:instrText>
             </w:r>
             <w:r>
               <w:rPr>
@@ -1429,7 +1429,7 @@
               <w14:ligatures w14:val="standardContextual"/>
             </w:rPr>
           </w:pPr>
-          <w:hyperlink w:anchor="_Toc186624511" w:history="1">
+          <w:hyperlink w:anchor="_Toc186625871" w:history="1">
             <w:r>
               <w:rPr>
                 <w:rStyle w:val="Hyperlink"/>
@@ -1474,7 +1474,7 @@
                 <w:noProof/>
                 <w:webHidden/>
               </w:rPr>
-              <w:instrText xml:space="preserve"> PAGEREF _Toc186624511 \h </w:instrText>
+              <w:instrText xml:space="preserve"> PAGEREF _Toc186625871 \h </w:instrText>
             </w:r>
             <w:r>
               <w:rPr>
@@ -1521,7 +1521,7 @@
               <w14:ligatures w14:val="standardContextual"/>
             </w:rPr>
           </w:pPr>
-          <w:hyperlink w:anchor="_Toc186624512" w:history="1">
+          <w:hyperlink w:anchor="_Toc186625872" w:history="1">
             <w:r>
               <w:rPr>
                 <w:rStyle w:val="Hyperlink"/>
@@ -1566,7 +1566,7 @@
                 <w:noProof/>
                 <w:webHidden/>
               </w:rPr>
-              <w:instrText xml:space="preserve"> PAGEREF _Toc186624512 \h </w:instrText>
+              <w:instrText xml:space="preserve"> PAGEREF _Toc186625872 \h </w:instrText>
             </w:r>
             <w:r>
               <w:rPr>
@@ -1613,7 +1613,7 @@
               <w14:ligatures w14:val="standardContextual"/>
             </w:rPr>
           </w:pPr>
-          <w:hyperlink w:anchor="_Toc186624513" w:history="1">
+          <w:hyperlink w:anchor="_Toc186625873" w:history="1">
             <w:r>
               <w:rPr>
                 <w:rStyle w:val="Hyperlink"/>
@@ -1658,7 +1658,7 @@
                 <w:noProof/>
                 <w:webHidden/>
               </w:rPr>
-              <w:instrText xml:space="preserve"> PAGEREF _Toc186624513 \h </w:instrText>
+              <w:instrText xml:space="preserve"> PAGEREF _Toc186625873 \h </w:instrText>
             </w:r>
             <w:r>
               <w:rPr>
@@ -1705,7 +1705,7 @@
               <w14:ligatures w14:val="standardContextual"/>
             </w:rPr>
           </w:pPr>
-          <w:hyperlink w:anchor="_Toc186624514" w:history="1">
+          <w:hyperlink w:anchor="_Toc186625874" w:history="1">
             <w:r>
               <w:rPr>
                 <w:rStyle w:val="Hyperlink"/>
@@ -1750,7 +1750,7 @@
                 <w:noProof/>
                 <w:webHidden/>
               </w:rPr>
-              <w:instrText xml:space="preserve"> PAGEREF _Toc186624514 \h </w:instrText>
+              <w:instrText xml:space="preserve"> PAGEREF _Toc186625874 \h </w:instrText>
             </w:r>
             <w:r>
               <w:rPr>
@@ -1797,7 +1797,7 @@
               <w14:ligatures w14:val="standardContextual"/>
             </w:rPr>
           </w:pPr>
-          <w:hyperlink w:anchor="_Toc186624515" w:history="1">
+          <w:hyperlink w:anchor="_Toc186625875" w:history="1">
             <w:r>
               <w:rPr>
                 <w:rStyle w:val="Hyperlink"/>
@@ -1842,7 +1842,7 @@
                 <w:noProof/>
                 <w:webHidden/>
               </w:rPr>
-              <w:instrText xml:space="preserve"> PAGEREF _Toc186624515 \h </w:instrText>
+              <w:instrText xml:space="preserve"> PAGEREF _Toc186625875 \h </w:instrText>
             </w:r>
             <w:r>
               <w:rPr>
@@ -1889,7 +1889,7 @@
               <w14:ligatures w14:val="standardContextual"/>
             </w:rPr>
           </w:pPr>
-          <w:hyperlink w:anchor="_Toc186624516" w:history="1">
+          <w:hyperlink w:anchor="_Toc186625876" w:history="1">
             <w:r>
               <w:rPr>
                 <w:rStyle w:val="Hyperlink"/>
@@ -1934,7 +1934,7 @@
                 <w:noProof/>
                 <w:webHidden/>
               </w:rPr>
-              <w:instrText xml:space="preserve"> PAGEREF _Toc186624516 \h </w:instrText>
+              <w:instrText xml:space="preserve"> PAGEREF _Toc186625876 \h </w:instrText>
             </w:r>
             <w:r>
               <w:rPr>
@@ -1981,7 +1981,7 @@
               <w14:ligatures w14:val="standardContextual"/>
             </w:rPr>
           </w:pPr>
-          <w:hyperlink w:anchor="_Toc186624517" w:history="1">
+          <w:hyperlink w:anchor="_Toc186625877" w:history="1">
             <w:r>
               <w:rPr>
                 <w:rStyle w:val="Hyperlink"/>
@@ -2026,7 +2026,7 @@
                 <w:noProof/>
                 <w:webHidden/>
               </w:rPr>
-              <w:instrText xml:space="preserve"> PAGEREF _Toc186624517 \h </w:instrText>
+              <w:instrText xml:space="preserve"> PAGEREF _Toc186625877 \h </w:instrText>
             </w:r>
             <w:r>
               <w:rPr>
@@ -2073,7 +2073,7 @@
               <w14:ligatures w14:val="standardContextual"/>
             </w:rPr>
           </w:pPr>
-          <w:hyperlink w:anchor="_Toc186624518" w:history="1">
+          <w:hyperlink w:anchor="_Toc186625878" w:history="1">
             <w:r>
               <w:rPr>
                 <w:rStyle w:val="Hyperlink"/>
@@ -2118,7 +2118,7 @@
                 <w:noProof/>
                 <w:webHidden/>
               </w:rPr>
-              <w:instrText xml:space="preserve"> PAGEREF _Toc186624518 \h </w:instrText>
+              <w:instrText xml:space="preserve"> PAGEREF _Toc186625878 \h </w:instrText>
             </w:r>
             <w:r>
               <w:rPr>
@@ -2165,7 +2165,7 @@
               <w14:ligatures w14:val="standardContextual"/>
             </w:rPr>
           </w:pPr>
-          <w:hyperlink w:anchor="_Toc186624519" w:history="1">
+          <w:hyperlink w:anchor="_Toc186625879" w:history="1">
             <w:r>
               <w:rPr>
                 <w:rStyle w:val="Hyperlink"/>
@@ -2210,7 +2210,7 @@
                 <w:noProof/>
                 <w:webHidden/>
               </w:rPr>
-              <w:instrText xml:space="preserve"> PAGEREF _Toc186624519 \h </w:instrText>
+              <w:instrText xml:space="preserve"> PAGEREF _Toc186625879 \h </w:instrText>
             </w:r>
             <w:r>
               <w:rPr>
@@ -2257,7 +2257,7 @@
               <w14:ligatures w14:val="standardContextual"/>
             </w:rPr>
           </w:pPr>
-          <w:hyperlink w:anchor="_Toc186624520" w:history="1">
+          <w:hyperlink w:anchor="_Toc186625880" w:history="1">
             <w:r>
               <w:rPr>
                 <w:rStyle w:val="Hyperlink"/>
@@ -2302,7 +2302,7 @@
                 <w:noProof/>
                 <w:webHidden/>
               </w:rPr>
-              <w:instrText xml:space="preserve"> PAGEREF _Toc186624520 \h </w:instrText>
+              <w:instrText xml:space="preserve"> PAGEREF _Toc186625880 \h </w:instrText>
             </w:r>
             <w:r>
               <w:rPr>
@@ -2349,7 +2349,7 @@
               <w14:ligatures w14:val="standardContextual"/>
             </w:rPr>
           </w:pPr>
-          <w:hyperlink w:anchor="_Toc186624521" w:history="1">
+          <w:hyperlink w:anchor="_Toc186625881" w:history="1">
             <w:r>
               <w:rPr>
                 <w:rStyle w:val="Hyperlink"/>
@@ -2394,7 +2394,7 @@
                 <w:noProof/>
                 <w:webHidden/>
               </w:rPr>
-              <w:instrText xml:space="preserve"> PAGEREF _Toc186624521 \h </w:instrText>
+              <w:instrText xml:space="preserve"> PAGEREF _Toc186625881 \h </w:instrText>
             </w:r>
             <w:r>
               <w:rPr>
@@ -2441,7 +2441,7 @@
               <w14:ligatures w14:val="standardContextual"/>
             </w:rPr>
           </w:pPr>
-          <w:hyperlink w:anchor="_Toc186624522" w:history="1">
+          <w:hyperlink w:anchor="_Toc186625882" w:history="1">
             <w:r>
               <w:rPr>
                 <w:rStyle w:val="Hyperlink"/>
@@ -2486,7 +2486,7 @@
                 <w:noProof/>
                 <w:webHidden/>
               </w:rPr>
-              <w:instrText xml:space="preserve"> PAGEREF _Toc186624522 \h </w:instrText>
+              <w:instrText xml:space="preserve"> PAGEREF _Toc186625882 \h </w:instrText>
             </w:r>
             <w:r>
               <w:rPr>
@@ -2533,7 +2533,7 @@
               <w14:ligatures w14:val="standardContextual"/>
             </w:rPr>
           </w:pPr>
-          <w:hyperlink w:anchor="_Toc186624523" w:history="1">
+          <w:hyperlink w:anchor="_Toc186625883" w:history="1">
             <w:r>
               <w:rPr>
                 <w:rStyle w:val="Hyperlink"/>
@@ -2578,7 +2578,7 @@
                 <w:noProof/>
                 <w:webHidden/>
               </w:rPr>
-              <w:instrText xml:space="preserve"> PAGEREF _Toc186624523 \h </w:instrText>
+              <w:instrText xml:space="preserve"> PAGEREF _Toc186625883 \h </w:instrText>
             </w:r>
             <w:r>
               <w:rPr>
@@ -2625,7 +2625,7 @@
               <w14:ligatures w14:val="standardContextual"/>
             </w:rPr>
           </w:pPr>
-          <w:hyperlink w:anchor="_Toc186624524" w:history="1">
+          <w:hyperlink w:anchor="_Toc186625884" w:history="1">
             <w:r>
               <w:rPr>
                 <w:rStyle w:val="Hyperlink"/>
@@ -2670,7 +2670,7 @@
                 <w:noProof/>
                 <w:webHidden/>
               </w:rPr>
-              <w:instrText xml:space="preserve"> PAGEREF _Toc186624524 \h </w:instrText>
+              <w:instrText xml:space="preserve"> PAGEREF _Toc186625884 \h </w:instrText>
             </w:r>
             <w:r>
               <w:rPr>
@@ -2717,7 +2717,7 @@
               <w14:ligatures w14:val="standardContextual"/>
             </w:rPr>
           </w:pPr>
-          <w:hyperlink w:anchor="_Toc186624525" w:history="1">
+          <w:hyperlink w:anchor="_Toc186625885" w:history="1">
             <w:r>
               <w:rPr>
                 <w:rStyle w:val="Hyperlink"/>
@@ -2762,7 +2762,7 @@
                 <w:noProof/>
                 <w:webHidden/>
               </w:rPr>
-              <w:instrText xml:space="preserve"> PAGEREF _Toc186624525 \h </w:instrText>
+              <w:instrText xml:space="preserve"> PAGEREF _Toc186625885 \h </w:instrText>
             </w:r>
             <w:r>
               <w:rPr>
@@ -2809,7 +2809,7 @@
               <w14:ligatures w14:val="standardContextual"/>
             </w:rPr>
           </w:pPr>
-          <w:hyperlink w:anchor="_Toc186624526" w:history="1">
+          <w:hyperlink w:anchor="_Toc186625886" w:history="1">
             <w:r>
               <w:rPr>
                 <w:rStyle w:val="Hyperlink"/>
@@ -2854,7 +2854,7 @@
                 <w:noProof/>
                 <w:webHidden/>
               </w:rPr>
-              <w:instrText xml:space="preserve"> PAGEREF _Toc186624526 \h </w:instrText>
+              <w:instrText xml:space="preserve"> PAGEREF _Toc186625886 \h </w:instrText>
             </w:r>
             <w:r>
               <w:rPr>
@@ -2875,6 +2875,98 @@
                 <w:webHidden/>
               </w:rPr>
               <w:t>29</w:t>
+            </w:r>
+            <w:r>
+              <w:rPr>
+                <w:noProof/>
+                <w:webHidden/>
+              </w:rPr>
+              <w:fldChar w:fldCharType="end"/>
+            </w:r>
+          </w:hyperlink>
+        </w:p>
+        <w:p>
+          <w:pPr>
+            <w:pStyle w:val="TOC2"/>
+            <w:tabs>
+              <w:tab w:val="left" w:pos="1440"/>
+              <w:tab w:val="right" w:leader="dot" w:pos="9062"/>
+            </w:tabs>
+            <w:rPr>
+              <w:rFonts w:asciiTheme="minorHAnsi" w:hAnsiTheme="minorHAnsi" w:cstheme="minorBidi"/>
+              <w:noProof/>
+              <w:color w:val="auto"/>
+              <w:kern w:val="2"/>
+              <w:szCs w:val="24"/>
+              <w14:ligatures w14:val="standardContextual"/>
+            </w:rPr>
+          </w:pPr>
+          <w:hyperlink w:anchor="_Toc186625887" w:history="1">
+            <w:r>
+              <w:rPr>
+                <w:rStyle w:val="Hyperlink"/>
+                <w:noProof/>
+              </w:rPr>
+              <w:t>8.6</w:t>
+            </w:r>
+            <w:r>
+              <w:rPr>
+                <w:rFonts w:asciiTheme="minorHAnsi" w:hAnsiTheme="minorHAnsi" w:cstheme="minorBidi"/>
+                <w:noProof/>
+                <w:color w:val="auto"/>
+                <w:kern w:val="2"/>
+                <w:szCs w:val="24"/>
+                <w14:ligatures w14:val="standardContextual"/>
+              </w:rPr>
+              <w:tab/>
+            </w:r>
+            <w:r>
+              <w:rPr>
+                <w:rStyle w:val="Hyperlink"/>
+                <w:noProof/>
+              </w:rPr>
+              <w:t>Button casing drawing</w:t>
+            </w:r>
+            <w:r>
+              <w:rPr>
+                <w:noProof/>
+                <w:webHidden/>
+              </w:rPr>
+              <w:tab/>
+            </w:r>
+            <w:r>
+              <w:rPr>
+                <w:noProof/>
+                <w:webHidden/>
+              </w:rPr>
+              <w:fldChar w:fldCharType="begin"/>
+            </w:r>
+            <w:r>
+              <w:rPr>
+                <w:noProof/>
+                <w:webHidden/>
+              </w:rPr>
+              <w:instrText xml:space="preserve"> PAGEREF _Toc186625887 \h </w:instrText>
+            </w:r>
+            <w:r>
+              <w:rPr>
+                <w:noProof/>
+                <w:webHidden/>
+              </w:rPr>
+            </w:r>
+            <w:r>
+              <w:rPr>
+                <w:noProof/>
+                <w:webHidden/>
+              </w:rPr>
+              <w:fldChar w:fldCharType="separate"/>
+            </w:r>
+            <w:r>
+              <w:rPr>
+                <w:noProof/>
+                <w:webHidden/>
+              </w:rPr>
+              <w:t>30</w:t>
             </w:r>
             <w:r>
               <w:rPr>
@@ -2896,11 +2988,6 @@
         </w:p>
       </w:sdtContent>
     </w:sdt>
-    <w:p/>
-    <w:p/>
-    <w:p/>
-    <w:p/>
-    <w:p/>
     <w:p>
       <w:pPr>
         <w:ind w:firstLine="0"/>
@@ -2915,7 +3002,7 @@
         </w:numPr>
         <w:ind w:left="432" w:hanging="432"/>
       </w:pPr>
-      <w:bookmarkStart w:id="1" w:name="_Toc186624498"/>
+      <w:bookmarkStart w:id="1" w:name="_Toc186625858"/>
       <w:r>
         <w:lastRenderedPageBreak/>
         <w:t>Table of Figures</w:t>
@@ -4201,7 +4288,7 @@
       <w:pPr>
         <w:pStyle w:val="Heading1"/>
       </w:pPr>
-      <w:bookmarkStart w:id="2" w:name="_Toc186624499"/>
+      <w:bookmarkStart w:id="2" w:name="_Toc186625859"/>
       <w:r>
         <w:lastRenderedPageBreak/>
         <w:t>Introduction</w:t>
@@ -4436,15 +4523,7 @@
         <w:jc w:val="left"/>
       </w:pPr>
       <w:r>
-        <w:t xml:space="preserve">How </w:t>
-      </w:r>
-      <w:proofErr w:type="gramStart"/>
-      <w:r>
-        <w:t>to</w:t>
-      </w:r>
-      <w:proofErr w:type="gramEnd"/>
-      <w:r>
-        <w:t xml:space="preserve"> construct the house?</w:t>
+        <w:t>How to construct the house?</w:t>
       </w:r>
     </w:p>
     <w:p>
@@ -4499,7 +4578,7 @@
       <w:pPr>
         <w:pStyle w:val="Heading1"/>
       </w:pPr>
-      <w:bookmarkStart w:id="4" w:name="_Toc186624500"/>
+      <w:bookmarkStart w:id="4" w:name="_Toc186625860"/>
       <w:r>
         <w:lastRenderedPageBreak/>
         <w:t>Methods</w:t>
@@ -4515,7 +4594,7 @@
           <w:szCs w:val="24"/>
         </w:rPr>
       </w:pPr>
-      <w:bookmarkStart w:id="5" w:name="_Toc186624501"/>
+      <w:bookmarkStart w:id="5" w:name="_Toc186625861"/>
       <w:r>
         <w:rPr>
           <w:rFonts w:eastAsia="Aptos"/>
@@ -4537,7 +4616,7 @@
           <w:rFonts w:eastAsia="Aptos"/>
         </w:rPr>
       </w:pPr>
-      <w:bookmarkStart w:id="6" w:name="_Toc186624502"/>
+      <w:bookmarkStart w:id="6" w:name="_Toc186625862"/>
       <w:r>
         <w:rPr>
           <w:rFonts w:eastAsia="Aptos"/>
@@ -4694,7 +4773,7 @@
           <w:rFonts w:eastAsia="Aptos"/>
         </w:rPr>
       </w:pPr>
-      <w:bookmarkStart w:id="8" w:name="_Toc186624503"/>
+      <w:bookmarkStart w:id="8" w:name="_Toc186625863"/>
       <w:r>
         <w:rPr>
           <w:rFonts w:eastAsia="Aptos"/>
@@ -4811,7 +4890,7 @@
           <w:rFonts w:eastAsia="Aptos"/>
         </w:rPr>
       </w:pPr>
-      <w:bookmarkStart w:id="11" w:name="_Toc186624504"/>
+      <w:bookmarkStart w:id="11" w:name="_Toc186625864"/>
       <w:r>
         <w:rPr>
           <w:rFonts w:eastAsia="Aptos"/>
@@ -4822,23 +4901,7 @@
     </w:p>
     <w:p>
       <w:r>
-        <w:t xml:space="preserve">Design of the house can be divided into two </w:t>
-      </w:r>
-      <w:proofErr w:type="gramStart"/>
-      <w:r>
-        <w:t>categories,</w:t>
-      </w:r>
-      <w:proofErr w:type="gramEnd"/>
-      <w:r>
-        <w:t xml:space="preserve"> one is base and the other </w:t>
-      </w:r>
-      <w:proofErr w:type="gramStart"/>
-      <w:r>
-        <w:t>are</w:t>
-      </w:r>
-      <w:proofErr w:type="gramEnd"/>
-      <w:r>
-        <w:t xml:space="preserve"> walls and floor.</w:t>
+        <w:t>Design of the house can be divided into two categories, one is base and the other are walls and floor.</w:t>
       </w:r>
     </w:p>
     <w:p>
@@ -5046,7 +5109,7 @@
           <w:rFonts w:eastAsia="Aptos"/>
         </w:rPr>
       </w:pPr>
-      <w:bookmarkStart w:id="14" w:name="_Toc186624505"/>
+      <w:bookmarkStart w:id="14" w:name="_Toc186625865"/>
       <w:r>
         <w:rPr>
           <w:rFonts w:eastAsia="Aptos"/>
@@ -5142,7 +5205,7 @@
           <w:rFonts w:eastAsia="Aptos"/>
         </w:rPr>
       </w:pPr>
-      <w:bookmarkStart w:id="21" w:name="_Toc186624506"/>
+      <w:bookmarkStart w:id="21" w:name="_Toc186625866"/>
       <w:r>
         <w:rPr>
           <w:rFonts w:eastAsia="Aptos"/>
@@ -5314,7 +5377,7 @@
       <w:pPr>
         <w:pStyle w:val="Heading2"/>
       </w:pPr>
-      <w:bookmarkStart w:id="27" w:name="_Toc186624507"/>
+      <w:bookmarkStart w:id="27" w:name="_Toc186625867"/>
       <w:r>
         <w:t>Introduction to software</w:t>
       </w:r>
@@ -5329,52 +5392,20 @@
           <w:i/>
           <w:iCs/>
         </w:rPr>
-        <w:t>“</w:t>
-      </w:r>
-      <w:proofErr w:type="gramStart"/>
+        <w:t xml:space="preserve">“Init()” </w:t>
+      </w:r>
+      <w:r>
+        <w:t xml:space="preserve">and </w:t>
+      </w:r>
       <w:r>
         <w:rPr>
           <w:i/>
           <w:iCs/>
         </w:rPr>
-        <w:t>Init(</w:t>
-      </w:r>
-      <w:proofErr w:type="gramEnd"/>
-      <w:r>
-        <w:rPr>
-          <w:i/>
-          <w:iCs/>
-        </w:rPr>
-        <w:t xml:space="preserve">)” </w:t>
-      </w:r>
-      <w:r>
-        <w:t xml:space="preserve">and </w:t>
-      </w:r>
-      <w:r>
-        <w:rPr>
-          <w:i/>
-          <w:iCs/>
-        </w:rPr>
         <w:t>“Update()”</w:t>
       </w:r>
       <w:r>
-        <w:t xml:space="preserve"> functions which will be called in main function. In addition to those them we also implemented some functions which control the state of the room directly, for example they turn the light on and off. This approach made code more maintainable and readable, therefore we used it in our final build. </w:t>
-      </w:r>
-      <w:proofErr w:type="gramStart"/>
-      <w:r>
-        <w:t>Also</w:t>
-      </w:r>
-      <w:proofErr w:type="gramEnd"/>
-      <w:r>
-        <w:t xml:space="preserve"> we could very easily divide individual code parts </w:t>
-      </w:r>
-      <w:proofErr w:type="gramStart"/>
-      <w:r>
-        <w:t>to</w:t>
-      </w:r>
-      <w:proofErr w:type="gramEnd"/>
-      <w:r>
-        <w:t xml:space="preserve"> team members, in our case everyone had to program one room.</w:t>
+        <w:t xml:space="preserve"> functions which will be called in main function. In addition to those them we also implemented some functions which control the state of the room directly, for example they turn the light on and off. This approach made code more maintainable and readable, therefore we used it in our final build. Also we could very easily divide individual code parts to team members, in our case everyone had to program one room.</w:t>
       </w:r>
     </w:p>
     <w:p>
@@ -5475,29 +5506,13 @@
         <w:t>stuck to</w:t>
       </w:r>
       <w:r>
-        <w:t xml:space="preserve"> </w:t>
-      </w:r>
-      <w:proofErr w:type="gramStart"/>
-      <w:r>
-        <w:t>idea</w:t>
-      </w:r>
-      <w:proofErr w:type="gramEnd"/>
-      <w:r>
-        <w:t xml:space="preserve"> last action takes effect. This means that if brightness was set to half of its potential by clicking the button the light is turned off (light is set to maximum brightness after clicking button, only when brightness is zero), even though the potentiometer’s value stays unchanged. This solution turned out to be very handy when we started </w:t>
+        <w:t xml:space="preserve"> idea last action takes effect. This means that if brightness was set to half of its potential by clicking the button the light is turned off (light is set to maximum brightness after clicking button, only when brightness is zero), even though the potentiometer’s value stays unchanged. This solution turned out to be very handy when we started </w:t>
       </w:r>
       <w:r>
         <w:t>working on</w:t>
       </w:r>
       <w:r>
-        <w:t xml:space="preserve"> </w:t>
-      </w:r>
-      <w:proofErr w:type="gramStart"/>
-      <w:r>
-        <w:t>control</w:t>
-      </w:r>
-      <w:proofErr w:type="gramEnd"/>
-      <w:r>
-        <w:t xml:space="preserve"> panel.</w:t>
+        <w:t xml:space="preserve"> control panel.</w:t>
       </w:r>
     </w:p>
     <w:p>
@@ -5579,15 +5594,7 @@
     <w:p>
       <w:r>
         <w:tab/>
-        <w:t xml:space="preserve">When a button is pressed the change from not being pressed and being pressed isn’t immediate, there are always some fluctuations which are result of mechanical construction of a button. We solved this issue by adding delay every time a button is pressed, this resulted in functions for every button which check status of a button and if it is </w:t>
-      </w:r>
-      <w:proofErr w:type="gramStart"/>
-      <w:r>
-        <w:t>pressed</w:t>
-      </w:r>
-      <w:proofErr w:type="gramEnd"/>
-      <w:r>
-        <w:t xml:space="preserve"> they start 100 </w:t>
+        <w:t xml:space="preserve">When a button is pressed the change from not being pressed and being pressed isn’t immediate, there are always some fluctuations which are result of mechanical construction of a button. We solved this issue by adding delay every time a button is pressed, this resulted in functions for every button which check status of a button and if it is pressed they start 100 </w:t>
       </w:r>
       <w:proofErr w:type="spellStart"/>
       <w:r>
@@ -5682,7 +5689,7 @@
       <w:pPr>
         <w:pStyle w:val="Heading2"/>
       </w:pPr>
-      <w:bookmarkStart w:id="31" w:name="_Toc186624508"/>
+      <w:bookmarkStart w:id="31" w:name="_Toc186625868"/>
       <w:r>
         <w:t>Room 1 software</w:t>
       </w:r>
@@ -5848,15 +5855,7 @@
         <w:t>.</w:t>
       </w:r>
       <w:r>
-        <w:t xml:space="preserve"> These documents we used for other rooms and control </w:t>
-      </w:r>
-      <w:proofErr w:type="gramStart"/>
-      <w:r>
-        <w:t>panel</w:t>
-      </w:r>
-      <w:proofErr w:type="gramEnd"/>
-      <w:r>
-        <w:t xml:space="preserve"> as well.</w:t>
+        <w:t xml:space="preserve"> These documents we used for other rooms and control panel as well.</w:t>
       </w:r>
     </w:p>
     <w:p>
@@ -5868,23 +5867,7 @@
           <w:i/>
           <w:iCs/>
         </w:rPr>
-        <w:t>“</w:t>
-      </w:r>
-      <w:proofErr w:type="gramStart"/>
-      <w:r>
-        <w:rPr>
-          <w:i/>
-          <w:iCs/>
-        </w:rPr>
-        <w:t>Update(</w:t>
-      </w:r>
-      <w:proofErr w:type="gramEnd"/>
-      <w:r>
-        <w:rPr>
-          <w:i/>
-          <w:iCs/>
-        </w:rPr>
-        <w:t>)”</w:t>
+        <w:t>“Update()”</w:t>
       </w:r>
       <w:r>
         <w:t xml:space="preserve"> function checks if potentiometer values changed since last measurement, if yes update LED’s intensity accordingly. Then it checks if button is pressed and wasn’t pressed previously, if this statement is true then the status of LED is inverted.</w:t>
@@ -5974,7 +5957,7 @@
       <w:pPr>
         <w:pStyle w:val="Heading2"/>
       </w:pPr>
-      <w:bookmarkStart w:id="34" w:name="_Toc186624509"/>
+      <w:bookmarkStart w:id="34" w:name="_Toc186625869"/>
       <w:r>
         <w:t>Room 2 software</w:t>
       </w:r>
@@ -5982,46 +5965,14 @@
     </w:p>
     <w:p>
       <w:r>
-        <w:t xml:space="preserve">This is the simplest </w:t>
-      </w:r>
-      <w:proofErr w:type="gramStart"/>
-      <w:r>
-        <w:t>room</w:t>
-      </w:r>
-      <w:proofErr w:type="gramEnd"/>
-      <w:r>
-        <w:t xml:space="preserve"> it has only two buttons and one LED. Since we wired buttons in parallel, from the Arduino perspective they act as </w:t>
-      </w:r>
-      <w:proofErr w:type="gramStart"/>
-      <w:r>
-        <w:t>a one</w:t>
-      </w:r>
-      <w:proofErr w:type="gramEnd"/>
-      <w:r>
-        <w:t xml:space="preserve"> button. Again, we added functions for getting and setting status of the LED. Logic in </w:t>
+        <w:t xml:space="preserve">This is the simplest room it has only two buttons and one LED. Since we wired buttons in parallel, from the Arduino perspective they act as a one button. Again, we added functions for getting and setting status of the LED. Logic in </w:t>
       </w:r>
       <w:r>
         <w:rPr>
           <w:i/>
           <w:iCs/>
         </w:rPr>
-        <w:t>“</w:t>
-      </w:r>
-      <w:proofErr w:type="gramStart"/>
-      <w:r>
-        <w:rPr>
-          <w:i/>
-          <w:iCs/>
-        </w:rPr>
-        <w:t>Update(</w:t>
-      </w:r>
-      <w:proofErr w:type="gramEnd"/>
-      <w:r>
-        <w:rPr>
-          <w:i/>
-          <w:iCs/>
-        </w:rPr>
-        <w:t xml:space="preserve">)” </w:t>
+        <w:t xml:space="preserve">“Update()” </w:t>
       </w:r>
       <w:r>
         <w:t xml:space="preserve">and </w:t>
@@ -6120,7 +6071,7 @@
       <w:pPr>
         <w:pStyle w:val="Heading2"/>
       </w:pPr>
-      <w:bookmarkStart w:id="36" w:name="_Toc186624510"/>
+      <w:bookmarkStart w:id="36" w:name="_Toc186625870"/>
       <w:r>
         <w:t>Room 3 software</w:t>
       </w:r>
@@ -6128,15 +6079,7 @@
     </w:p>
     <w:p>
       <w:r>
-        <w:t xml:space="preserve">Room 3 contains one potentiometer for color changing, a button and one LED. We decided that </w:t>
-      </w:r>
-      <w:proofErr w:type="gramStart"/>
-      <w:r>
-        <w:t>potentiometer</w:t>
-      </w:r>
-      <w:proofErr w:type="gramEnd"/>
-      <w:r>
-        <w:t xml:space="preserve"> will affect only one property of the light for example red or green. </w:t>
+        <w:t xml:space="preserve">Room 3 contains one potentiometer for color changing, a button and one LED. We decided that potentiometer will affect only one property of the light for example red or green. </w:t>
       </w:r>
     </w:p>
     <w:p>
@@ -6230,22 +6173,14 @@
         <w:ind w:firstLine="720"/>
       </w:pPr>
       <w:r>
-        <w:t xml:space="preserve">Potentiometer is read the same way as in </w:t>
-      </w:r>
-      <w:proofErr w:type="gramStart"/>
-      <w:r>
-        <w:t>the room</w:t>
-      </w:r>
-      <w:proofErr w:type="gramEnd"/>
-      <w:r>
-        <w:t xml:space="preserve"> 2 and LED is controlled using PWM 3 from Alin’s library, turning on and off using the switches between full white and completely off.</w:t>
+        <w:t>Potentiometer is read the same way as in the room 2 and LED is controlled using PWM 3 from Alin’s library, turning on and off using the switches between full white and completely off.</w:t>
       </w:r>
     </w:p>
     <w:p>
       <w:pPr>
         <w:pStyle w:val="Heading2"/>
       </w:pPr>
-      <w:bookmarkStart w:id="38" w:name="_Toc186624511"/>
+      <w:bookmarkStart w:id="38" w:name="_Toc186625871"/>
       <w:r>
         <w:t>Door software</w:t>
       </w:r>
@@ -6260,26 +6195,42 @@
           <w:i/>
           <w:iCs/>
         </w:rPr>
-        <w:t>“</w:t>
-      </w:r>
-      <w:proofErr w:type="gramStart"/>
+        <w:t xml:space="preserve">“Init()” </w:t>
+      </w:r>
+      <w:r>
+        <w:t xml:space="preserve">and </w:t>
+      </w:r>
       <w:r>
         <w:rPr>
           <w:i/>
           <w:iCs/>
         </w:rPr>
-        <w:t>Init(</w:t>
-      </w:r>
-      <w:proofErr w:type="gramEnd"/>
+        <w:t xml:space="preserve">“Update()” </w:t>
+      </w:r>
+      <w:r>
+        <w:t>functions we implemented functions for detecting movement, getting current value of LDR and setting threshold for LDR.</w:t>
+      </w:r>
+    </w:p>
+    <w:p>
+      <w:r>
+        <w:tab/>
+        <w:t xml:space="preserve">In </w:t>
+      </w:r>
       <w:r>
         <w:rPr>
           <w:i/>
           <w:iCs/>
         </w:rPr>
-        <w:t xml:space="preserve">)” </w:t>
-      </w:r>
-      <w:r>
-        <w:t xml:space="preserve">and </w:t>
+        <w:t xml:space="preserve">“Init()” </w:t>
+      </w:r>
+      <w:r>
+        <w:t>function we just initialized ADC using Alin’s and pin for LED as output and pin for PIR sensor as input using registers.</w:t>
+      </w:r>
+    </w:p>
+    <w:p>
+      <w:r>
+        <w:tab/>
+        <w:t xml:space="preserve">Every time the movement is detected and LDR has higher value than threshold LED is turned on and timer is reset. Timer is just one variable which is incremented by one every time the </w:t>
       </w:r>
       <w:r>
         <w:rPr>
@@ -6287,78 +6238,6 @@
           <w:iCs/>
         </w:rPr>
         <w:t xml:space="preserve">“Update()” </w:t>
-      </w:r>
-      <w:r>
-        <w:t>functions we implemented functions for detecting movement, getting current value of LDR and setting threshold for LDR.</w:t>
-      </w:r>
-    </w:p>
-    <w:p>
-      <w:r>
-        <w:tab/>
-        <w:t xml:space="preserve">In </w:t>
-      </w:r>
-      <w:r>
-        <w:rPr>
-          <w:i/>
-          <w:iCs/>
-        </w:rPr>
-        <w:t>“</w:t>
-      </w:r>
-      <w:proofErr w:type="gramStart"/>
-      <w:r>
-        <w:rPr>
-          <w:i/>
-          <w:iCs/>
-        </w:rPr>
-        <w:t>Init(</w:t>
-      </w:r>
-      <w:proofErr w:type="gramEnd"/>
-      <w:r>
-        <w:rPr>
-          <w:i/>
-          <w:iCs/>
-        </w:rPr>
-        <w:t xml:space="preserve">)” </w:t>
-      </w:r>
-      <w:r>
-        <w:t>function we just initialized ADC using Alin’s and pin for LED as output and pin for PIR sensor as input using registers.</w:t>
-      </w:r>
-    </w:p>
-    <w:p>
-      <w:r>
-        <w:tab/>
-        <w:t xml:space="preserve">Every time the movement is detected and </w:t>
-      </w:r>
-      <w:proofErr w:type="gramStart"/>
-      <w:r>
-        <w:t>LDR</w:t>
-      </w:r>
-      <w:proofErr w:type="gramEnd"/>
-      <w:r>
-        <w:t xml:space="preserve"> has higher value than threshold LED is turned on and timer is reset. Timer is just one variable which is incremented by one every time the </w:t>
-      </w:r>
-      <w:r>
-        <w:rPr>
-          <w:i/>
-          <w:iCs/>
-        </w:rPr>
-        <w:t>“</w:t>
-      </w:r>
-      <w:proofErr w:type="gramStart"/>
-      <w:r>
-        <w:rPr>
-          <w:i/>
-          <w:iCs/>
-        </w:rPr>
-        <w:t>Update(</w:t>
-      </w:r>
-      <w:proofErr w:type="gramEnd"/>
-      <w:r>
-        <w:rPr>
-          <w:i/>
-          <w:iCs/>
-        </w:rPr>
-        <w:t xml:space="preserve">)” </w:t>
       </w:r>
       <w:r>
         <w:t>function is called, when the LED is turned on the variable is set to zero, when this variable reaches particular value LED is turned off.</w:t>
@@ -6451,7 +6330,7 @@
       <w:r>
         <w:t xml:space="preserve"> </w:t>
       </w:r>
-      <w:bookmarkStart w:id="40" w:name="_Toc186624512"/>
+      <w:bookmarkStart w:id="40" w:name="_Toc186625872"/>
       <w:r>
         <w:t xml:space="preserve">Control panel </w:t>
       </w:r>
@@ -6547,15 +6426,7 @@
         <w:ind w:firstLine="720"/>
       </w:pPr>
       <w:r>
-        <w:t xml:space="preserve">In addition to physical components, which make up control </w:t>
-      </w:r>
-      <w:proofErr w:type="gramStart"/>
-      <w:r>
-        <w:t>panel</w:t>
-      </w:r>
-      <w:proofErr w:type="gramEnd"/>
-      <w:r>
-        <w:t xml:space="preserve">, we had to implement back-end logic for the menu responsible for storing and navigating in menu elements, we also implemented some type of a link or connection between control panel and rooms, we called it mediator. </w:t>
+        <w:t xml:space="preserve">In addition to physical components, which make up control panel, we had to implement back-end logic for the menu responsible for storing and navigating in menu elements, we also implemented some type of a link or connection between control panel and rooms, we called it mediator. </w:t>
       </w:r>
     </w:p>
     <w:p>
@@ -6651,7 +6522,7 @@
       <w:r>
         <w:t xml:space="preserve"> </w:t>
       </w:r>
-      <w:bookmarkStart w:id="43" w:name="_Toc186624513"/>
+      <w:bookmarkStart w:id="43" w:name="_Toc186625873"/>
       <w:r>
         <w:t>Menu implementation</w:t>
       </w:r>
@@ -6665,36 +6536,13 @@
     <w:p>
       <w:r>
         <w:tab/>
-      </w:r>
-      <w:proofErr w:type="gramStart"/>
-      <w:r>
-        <w:t>Folder contains</w:t>
-      </w:r>
-      <w:proofErr w:type="gramEnd"/>
-      <w:r>
-        <w:t xml:space="preserve"> more folders or files, for example at the top level of the menu there are four folders (room 1, room 2, room 3, door) after selecting one of the folders its content will be displayed on control panel. </w:t>
-      </w:r>
-      <w:proofErr w:type="gramStart"/>
-      <w:r>
-        <w:t>Returning back</w:t>
-      </w:r>
-      <w:proofErr w:type="gramEnd"/>
-      <w:r>
-        <w:t xml:space="preserve"> to previous folder is done by clicking “back” button.</w:t>
+        <w:t>Folder contains more folders or files, for example at the top level of the menu there are four folders (room 1, room 2, room 3, door) after selecting one of the folders its content will be displayed on control panel. Returning back to previous folder is done by clicking “back” button.</w:t>
       </w:r>
     </w:p>
     <w:p>
       <w:r>
         <w:tab/>
-        <w:t xml:space="preserve">Files hold values which can be linked to </w:t>
-      </w:r>
-      <w:proofErr w:type="gramStart"/>
-      <w:r>
-        <w:t>room</w:t>
-      </w:r>
-      <w:proofErr w:type="gramEnd"/>
-      <w:r>
-        <w:t xml:space="preserve"> or it can be some arbitrary value which affects other files for example file “Color format” can have value “RGB” or “HSV” and this value affect how is color of the light in room 3 represented on control panel. After selecting file its value can be changed by clicking “up” and “down” buttons, changes take effect instantaneously. File can be deselected by clicking “back” button.</w:t>
+        <w:t>Files hold values which can be linked to room or it can be some arbitrary value which affects other files for example file “Color format” can have value “RGB” or “HSV” and this value affect how is color of the light in room 3 represented on control panel. After selecting file its value can be changed by clicking “up” and “down” buttons, changes take effect instantaneously. File can be deselected by clicking “back” button.</w:t>
       </w:r>
     </w:p>
     <w:p>
@@ -6785,15 +6633,7 @@
         </w:sdtContent>
       </w:sdt>
       <w:r>
-        <w:t xml:space="preserve"> with file or folder struct in it. The only differences between folder and file structure are that </w:t>
-      </w:r>
-      <w:proofErr w:type="gramStart"/>
-      <w:r>
-        <w:t>file</w:t>
-      </w:r>
-      <w:proofErr w:type="gramEnd"/>
-      <w:r>
-        <w:t xml:space="preserve"> has also value, type of data stored in it and variable which determines if it is selected.</w:t>
+        <w:t xml:space="preserve"> with file or folder struct in it. The only differences between folder and file structure are that file has also value, type of data stored in it and variable which determines if it is selected.</w:t>
       </w:r>
     </w:p>
     <w:p>
@@ -6974,7 +6814,7 @@
       <w:r>
         <w:t xml:space="preserve"> </w:t>
       </w:r>
-      <w:bookmarkStart w:id="46" w:name="_Toc186624514"/>
+      <w:bookmarkStart w:id="46" w:name="_Toc186625874"/>
       <w:r>
         <w:t>Display implementation</w:t>
       </w:r>
@@ -7062,15 +6902,10 @@
       </w:r>
       <w:proofErr w:type="spellStart"/>
       <w:r>
-        <w:t>Display</w:t>
-      </w:r>
-      <w:proofErr w:type="gramStart"/>
-      <w:r>
-        <w:t>.h</w:t>
+        <w:t>Display.h</w:t>
       </w:r>
       <w:bookmarkEnd w:id="47"/>
       <w:proofErr w:type="spellEnd"/>
-      <w:proofErr w:type="gramEnd"/>
     </w:p>
     <w:p>
       <w:r>
@@ -7084,32 +6919,19 @@
       <w:r>
         <w:t xml:space="preserve"> </w:t>
       </w:r>
-      <w:bookmarkStart w:id="48" w:name="_Toc186624515"/>
+      <w:bookmarkStart w:id="48" w:name="_Toc186625875"/>
       <w:r>
         <w:t>Mediator implementation</w:t>
       </w:r>
       <w:bookmarkEnd w:id="48"/>
     </w:p>
     <w:p>
-      <w:proofErr w:type="gramStart"/>
-      <w:r>
-        <w:t>As it</w:t>
-      </w:r>
-      <w:proofErr w:type="gramEnd"/>
-      <w:r>
-        <w:t xml:space="preserve"> was mentioned in previous chapters to update rooms using control panel we are using Mediator. Mediator’s API consists of two functions which return pointer to a function one returns a function for changing value and the second one returns a function for getting a value. Which function to return is determined by menu element ID, functions aren’t stored in an array </w:t>
+      <w:r>
+        <w:t xml:space="preserve">As it was mentioned in previous chapters to update rooms using control panel we are using Mediator. Mediator’s API consists of two functions which return pointer to a function one returns a function for changing value and the second one returns a function for getting a value. Which function to return is determined by menu element ID, functions aren’t stored in an array </w:t>
       </w:r>
       <w:r>
         <w:lastRenderedPageBreak/>
-        <w:t xml:space="preserve">pointer to a particular function </w:t>
-      </w:r>
-      <w:proofErr w:type="gramStart"/>
-      <w:r>
-        <w:t>is</w:t>
-      </w:r>
-      <w:proofErr w:type="gramEnd"/>
-      <w:r>
-        <w:t xml:space="preserve"> returned using switch statement </w:t>
+        <w:t xml:space="preserve">pointer to a particular function is returned using switch statement </w:t>
       </w:r>
       <w:sdt>
         <w:sdtPr>
@@ -7314,7 +7136,7 @@
       <w:r>
         <w:t xml:space="preserve"> </w:t>
       </w:r>
-      <w:bookmarkStart w:id="51" w:name="_Toc186624516"/>
+      <w:bookmarkStart w:id="51" w:name="_Toc186625876"/>
       <w:r>
         <w:t>Software problems</w:t>
       </w:r>
@@ -7322,28 +7144,12 @@
     </w:p>
     <w:p>
       <w:r>
-        <w:t xml:space="preserve">When debugging the whole assembly we encountered some issues, those problems were mostly logical and easily fixable. However, we </w:t>
-      </w:r>
-      <w:proofErr w:type="gramStart"/>
-      <w:r>
-        <w:t>weren't able to</w:t>
-      </w:r>
-      <w:proofErr w:type="gramEnd"/>
-      <w:r>
-        <w:t xml:space="preserve"> fix problems with altering the color of light in room 3 using control panel when color format was set to HSV, therefore this feature is not available and can be changed using control panel only when color format is set to RGB. </w:t>
-      </w:r>
-    </w:p>
-    <w:p>
-      <w:r>
-        <w:t xml:space="preserve">Another inconvenience which made its way to the final product is unreliable control of the status of light in door, which means that door light can be controlled by </w:t>
-      </w:r>
-      <w:proofErr w:type="gramStart"/>
-      <w:r>
-        <w:t>control</w:t>
-      </w:r>
-      <w:proofErr w:type="gramEnd"/>
-      <w:r>
-        <w:t xml:space="preserve"> panel, but it does not work every time, we couldn’t figure out why it happens.</w:t>
+        <w:t xml:space="preserve">When debugging the whole assembly we encountered some issues, those problems were mostly logical and easily fixable. However, we weren't able to fix problems with altering the color of light in room 3 using control panel when color format was set to HSV, therefore this feature is not available and can be changed using control panel only when color format is set to RGB. </w:t>
+      </w:r>
+    </w:p>
+    <w:p>
+      <w:r>
+        <w:t>Another inconvenience which made its way to the final product is unreliable control of the status of light in door, which means that door light can be controlled by control panel, but it does not work every time, we couldn’t figure out why it happens.</w:t>
       </w:r>
     </w:p>
     <w:p>
@@ -7355,7 +7161,7 @@
       <w:pPr>
         <w:pStyle w:val="Heading1"/>
       </w:pPr>
-      <w:bookmarkStart w:id="52" w:name="_Toc186624517"/>
+      <w:bookmarkStart w:id="52" w:name="_Toc186625877"/>
       <w:r>
         <w:lastRenderedPageBreak/>
         <w:t>Results</w:t>
@@ -7499,45 +7305,12 @@
         </w:rPr>
         <w:t xml:space="preserve"> went well, even though we found ourselves in a hurry at the end, due to unexpected problems and difficulties.</w:t>
       </w:r>
-      <w:r>
-        <w:rPr>
-          <w:rFonts w:eastAsia="Times New Roman" w:cstheme="minorHAnsi"/>
-          <w:kern w:val="0"/>
-          <w:lang w:eastAsia="sk-SK"/>
-          <w14:ligatures w14:val="none"/>
-        </w:rPr>
-        <w:t xml:space="preserve"> </w:t>
-      </w:r>
-    </w:p>
-    <w:p>
-      <w:pPr>
-        <w:shd w:val="clear" w:color="auto" w:fill="FFFFFF"/>
-        <w:spacing w:before="15" w:after="0" w:line="240" w:lineRule="auto"/>
-        <w:rPr>
-          <w:rFonts w:eastAsia="Times New Roman" w:cstheme="minorHAnsi"/>
-          <w:kern w:val="0"/>
-          <w:lang w:eastAsia="sk-SK"/>
-          <w14:ligatures w14:val="none"/>
-        </w:rPr>
-      </w:pPr>
-    </w:p>
-    <w:p>
-      <w:pPr>
-        <w:shd w:val="clear" w:color="auto" w:fill="FFFFFF"/>
-        <w:spacing w:before="15" w:after="0" w:line="240" w:lineRule="auto"/>
-        <w:rPr>
-          <w:rFonts w:eastAsia="Times New Roman" w:cstheme="minorHAnsi"/>
-          <w:kern w:val="0"/>
-          <w:lang w:eastAsia="sk-SK"/>
-          <w14:ligatures w14:val="none"/>
-        </w:rPr>
-      </w:pPr>
     </w:p>
     <w:p>
       <w:pPr>
         <w:pStyle w:val="Heading1"/>
       </w:pPr>
-      <w:bookmarkStart w:id="53" w:name="_Toc186624518"/>
+      <w:bookmarkStart w:id="53" w:name="_Toc186625878"/>
       <w:r>
         <w:lastRenderedPageBreak/>
         <w:t>Discussion</w:t>
@@ -7556,23 +7329,7 @@
           <w:i/>
           <w:iCs/>
         </w:rPr>
-        <w:t xml:space="preserve">Explain, analyze, interpret, </w:t>
-      </w:r>
-      <w:proofErr w:type="gramStart"/>
-      <w:r>
-        <w:rPr>
-          <w:i/>
-          <w:iCs/>
-        </w:rPr>
-        <w:t>refer back</w:t>
-      </w:r>
-      <w:proofErr w:type="gramEnd"/>
-      <w:r>
-        <w:rPr>
-          <w:i/>
-          <w:iCs/>
-        </w:rPr>
-        <w:t xml:space="preserve"> to ALL your initially stated hypotheses, expectations, assumptions in the discussion!</w:t>
+        <w:t>Explain, analyze, interpret, refer back to ALL your initially stated hypotheses, expectations, assumptions in the discussion!</w:t>
       </w:r>
     </w:p>
     <w:p>
@@ -7713,7 +7470,7 @@
       <w:pPr>
         <w:pStyle w:val="Heading1"/>
       </w:pPr>
-      <w:bookmarkStart w:id="54" w:name="_Toc186624519"/>
+      <w:bookmarkStart w:id="54" w:name="_Toc186625879"/>
       <w:r>
         <w:lastRenderedPageBreak/>
         <w:t>Conclusion</w:t>
@@ -7739,7 +7496,7 @@
       <w:pPr>
         <w:pStyle w:val="Heading1"/>
       </w:pPr>
-      <w:bookmarkStart w:id="55" w:name="_Toc186624520"/>
+      <w:bookmarkStart w:id="55" w:name="_Toc186625880"/>
       <w:r>
         <w:lastRenderedPageBreak/>
         <w:t>References</w:t>
@@ -7788,7 +7545,7 @@
       <w:pPr>
         <w:pStyle w:val="Heading1"/>
       </w:pPr>
-      <w:bookmarkStart w:id="56" w:name="_Toc186624521"/>
+      <w:bookmarkStart w:id="56" w:name="_Toc186625881"/>
       <w:r>
         <w:lastRenderedPageBreak/>
         <w:t>Appendices</w:t>
@@ -7799,7 +7556,7 @@
       <w:pPr>
         <w:pStyle w:val="Heading2"/>
       </w:pPr>
-      <w:bookmarkStart w:id="57" w:name="_Toc186624522"/>
+      <w:bookmarkStart w:id="57" w:name="_Toc186625882"/>
       <w:r>
         <w:t>Main PCB</w:t>
       </w:r>
@@ -7871,7 +7628,7 @@
       <w:pPr>
         <w:pStyle w:val="Heading2"/>
       </w:pPr>
-      <w:bookmarkStart w:id="58" w:name="_Toc186624523"/>
+      <w:bookmarkStart w:id="58" w:name="_Toc186625883"/>
       <w:r>
         <w:lastRenderedPageBreak/>
         <w:t>Main board schematic</w:t>
@@ -7937,7 +7694,7 @@
       <w:pPr>
         <w:pStyle w:val="Heading2"/>
       </w:pPr>
-      <w:bookmarkStart w:id="59" w:name="_Toc186624524"/>
+      <w:bookmarkStart w:id="59" w:name="_Toc186625884"/>
       <w:r>
         <w:lastRenderedPageBreak/>
         <w:t>Control panel PCB</w:t>
@@ -8003,7 +7760,7 @@
       <w:pPr>
         <w:pStyle w:val="Heading2"/>
       </w:pPr>
-      <w:bookmarkStart w:id="60" w:name="_Toc186624525"/>
+      <w:bookmarkStart w:id="60" w:name="_Toc186625885"/>
       <w:r>
         <w:lastRenderedPageBreak/>
         <w:t>Control panel board schematic</w:t>
@@ -8069,7 +7826,7 @@
       <w:pPr>
         <w:pStyle w:val="Heading2"/>
       </w:pPr>
-      <w:bookmarkStart w:id="61" w:name="_Toc186624526"/>
+      <w:bookmarkStart w:id="61" w:name="_Toc186625886"/>
       <w:r>
         <w:lastRenderedPageBreak/>
         <w:t>Base drawing</w:t>
@@ -8109,6 +7866,82 @@
                     <a:xfrm rot="5400000">
                       <a:off x="0" y="0"/>
                       <a:ext cx="8547617" cy="6137475"/>
+                    </a:xfrm>
+                    <a:prstGeom prst="rect">
+                      <a:avLst/>
+                    </a:prstGeom>
+                  </pic:spPr>
+                </pic:pic>
+              </a:graphicData>
+            </a:graphic>
+          </wp:inline>
+        </w:drawing>
+      </w:r>
+    </w:p>
+    <w:p>
+      <w:pPr>
+        <w:pStyle w:val="Heading2"/>
+      </w:pPr>
+      <w:bookmarkStart w:id="62" w:name="_Toc186625887"/>
+      <w:r>
+        <w:lastRenderedPageBreak/>
+        <w:t>Button casing drawing</w:t>
+      </w:r>
+      <w:bookmarkEnd w:id="62"/>
+    </w:p>
+    <w:p>
+      <w:pPr>
+        <w:ind w:firstLine="0"/>
+      </w:pPr>
+      <w:r>
+        <w:rPr>
+          <w:noProof/>
+        </w:rPr>
+        <w:drawing>
+          <wp:inline distT="0" distB="0" distL="0" distR="0" wp14:anchorId="6579015D" wp14:editId="36522FF7">
+            <wp:extent cx="5760720" cy="4104005"/>
+            <wp:effectExtent l="0" t="0" r="0" b="0"/>
+            <wp:docPr id="3" name="Picture 2" descr="A blueprint of a square object&#10;&#10;Description automatically generated">
+              <a:extLst xmlns:a="http://schemas.openxmlformats.org/drawingml/2006/main">
+                <a:ext uri="{FF2B5EF4-FFF2-40B4-BE49-F238E27FC236}">
+                  <a16:creationId xmlns:a16="http://schemas.microsoft.com/office/drawing/2014/main" id="{E41A7AC3-A891-C81D-EBC6-19B6EDBDA4D9}"/>
+                </a:ext>
+              </a:extLst>
+            </wp:docPr>
+            <wp:cNvGraphicFramePr>
+              <a:graphicFrameLocks xmlns:a="http://schemas.openxmlformats.org/drawingml/2006/main" noChangeAspect="1"/>
+            </wp:cNvGraphicFramePr>
+            <a:graphic xmlns:a="http://schemas.openxmlformats.org/drawingml/2006/main">
+              <a:graphicData uri="http://schemas.openxmlformats.org/drawingml/2006/picture">
+                <pic:pic xmlns:pic="http://schemas.openxmlformats.org/drawingml/2006/picture">
+                  <pic:nvPicPr>
+                    <pic:cNvPr id="3" name="Picture 2" descr="A blueprint of a square object&#10;&#10;Description automatically generated">
+                      <a:extLst>
+                        <a:ext uri="{FF2B5EF4-FFF2-40B4-BE49-F238E27FC236}">
+                          <a16:creationId xmlns:a16="http://schemas.microsoft.com/office/drawing/2014/main" id="{E41A7AC3-A891-C81D-EBC6-19B6EDBDA4D9}"/>
+                        </a:ext>
+                      </a:extLst>
+                    </pic:cNvPr>
+                    <pic:cNvPicPr>
+                      <a:picLocks noChangeAspect="1"/>
+                    </pic:cNvPicPr>
+                  </pic:nvPicPr>
+                  <pic:blipFill>
+                    <a:blip r:embed="rId34">
+                      <a:extLst>
+                        <a:ext uri="{28A0092B-C50C-407E-A947-70E740481C1C}">
+                          <a14:useLocalDpi xmlns:a14="http://schemas.microsoft.com/office/drawing/2010/main" val="0"/>
+                        </a:ext>
+                      </a:extLst>
+                    </a:blip>
+                    <a:stretch>
+                      <a:fillRect/>
+                    </a:stretch>
+                  </pic:blipFill>
+                  <pic:spPr>
+                    <a:xfrm>
+                      <a:off x="0" y="0"/>
+                      <a:ext cx="5760720" cy="4104005"/>
                     </a:xfrm>
                     <a:prstGeom prst="rect">
                       <a:avLst/>

</xml_diff>

<commit_message>
Format title, add page numbers and header.
</commit_message>
<xml_diff>
--- a/report/ReportV2.docx
+++ b/report/ReportV2.docx
@@ -6,84 +6,36 @@
       <w:pPr>
         <w:pStyle w:val="Title"/>
         <w:jc w:val="center"/>
-      </w:pPr>
-    </w:p>
-    <w:p>
-      <w:pPr>
-        <w:pStyle w:val="Title"/>
-        <w:jc w:val="center"/>
-      </w:pPr>
-    </w:p>
-    <w:p>
-      <w:pPr>
-        <w:pStyle w:val="Title"/>
-        <w:jc w:val="center"/>
-      </w:pPr>
-    </w:p>
-    <w:p>
-      <w:pPr>
-        <w:pStyle w:val="Title"/>
-        <w:jc w:val="center"/>
+        <w:sectPr>
+          <w:type w:val="continuous"/>
+          <w:pgSz w:w="11906" w:h="16838"/>
+          <w:pgMar w:top="1411" w:right="1411" w:bottom="1411" w:left="1411" w:header="706" w:footer="706" w:gutter="0"/>
+          <w:pgNumType w:start="1"/>
+          <w:cols w:space="708"/>
+          <w:vAlign w:val="center"/>
+          <w:docGrid w:linePitch="360"/>
+        </w:sectPr>
       </w:pPr>
       <w:r>
         <w:t>Smart home model</w:t>
       </w:r>
     </w:p>
-    <w:p/>
-    <w:p>
-      <w:pPr>
-        <w:jc w:val="center"/>
-      </w:pPr>
-      <w:r>
-        <w:t xml:space="preserve">We will follow this site: </w:t>
-      </w:r>
-      <w:hyperlink r:id="rId8" w:history="1">
-        <w:r>
-          <w:rPr>
-            <w:rStyle w:val="Hyperlink"/>
-          </w:rPr>
-          <w:t>https://www.student.unsw.edu.au/thesis-structure</w:t>
-        </w:r>
-      </w:hyperlink>
-      <w:r>
-        <w:t xml:space="preserve"> &amp; provided presentation</w:t>
-      </w:r>
-    </w:p>
-    <w:p/>
-    <w:p/>
-    <w:p/>
-    <w:p/>
-    <w:p/>
-    <w:p/>
-    <w:p/>
-    <w:p/>
-    <w:p/>
-    <w:p/>
-    <w:p/>
-    <w:p/>
-    <w:p/>
-    <w:p/>
-    <w:p/>
-    <w:p/>
-    <w:p/>
-    <w:p/>
-    <w:p/>
-    <w:p/>
-    <w:p/>
-    <w:p/>
-    <w:p/>
     <w:p>
       <w:pPr>
         <w:pStyle w:val="Heading1"/>
       </w:pPr>
-      <w:bookmarkStart w:id="0" w:name="_Toc186625857"/>
+      <w:bookmarkStart w:id="0" w:name="_Toc186643640"/>
       <w:r>
         <w:lastRenderedPageBreak/>
         <w:t>Abstract</w:t>
       </w:r>
       <w:bookmarkEnd w:id="0"/>
     </w:p>
-    <w:p/>
+    <w:p>
+      <w:r>
+        <w:t>This semester project focused on designing and building a functional smart home model equipped with a centralized control panel for managing room-specific features such as lighting and other appliances. The model demonstrates how modern technology can enhance convenience, energy efficiency, and user interaction within residential spaces.</w:t>
+      </w:r>
+    </w:p>
     <w:sdt>
       <w:sdtPr>
         <w:rPr>
@@ -128,7 +80,7 @@
             <w:pStyle w:val="TOC1"/>
             <w:tabs>
               <w:tab w:val="left" w:pos="960"/>
-              <w:tab w:val="right" w:leader="dot" w:pos="9062"/>
+              <w:tab w:val="right" w:leader="dot" w:pos="9074"/>
             </w:tabs>
             <w:rPr>
               <w:rFonts w:asciiTheme="minorHAnsi" w:hAnsiTheme="minorHAnsi" w:cstheme="minorBidi"/>
@@ -148,7 +100,7 @@
           <w:r>
             <w:fldChar w:fldCharType="separate"/>
           </w:r>
-          <w:hyperlink w:anchor="_Toc186625857" w:history="1">
+          <w:hyperlink w:anchor="_Toc186643640" w:history="1">
             <w:r>
               <w:rPr>
                 <w:rStyle w:val="Hyperlink"/>
@@ -193,7 +145,7 @@
                 <w:noProof/>
                 <w:webHidden/>
               </w:rPr>
-              <w:instrText xml:space="preserve"> PAGEREF _Toc186625857 \h </w:instrText>
+              <w:instrText xml:space="preserve"> PAGEREF _Toc186643640 \h </w:instrText>
             </w:r>
             <w:r>
               <w:rPr>
@@ -213,7 +165,7 @@
                 <w:noProof/>
                 <w:webHidden/>
               </w:rPr>
-              <w:t>2</w:t>
+              <w:t>1</w:t>
             </w:r>
             <w:r>
               <w:rPr>
@@ -228,7 +180,7 @@
           <w:pPr>
             <w:pStyle w:val="TOC1"/>
             <w:tabs>
-              <w:tab w:val="right" w:leader="dot" w:pos="9062"/>
+              <w:tab w:val="right" w:leader="dot" w:pos="9074"/>
             </w:tabs>
             <w:rPr>
               <w:rFonts w:asciiTheme="minorHAnsi" w:hAnsiTheme="minorHAnsi" w:cstheme="minorBidi"/>
@@ -239,7 +191,7 @@
               <w14:ligatures w14:val="standardContextual"/>
             </w:rPr>
           </w:pPr>
-          <w:hyperlink w:anchor="_Toc186625858" w:history="1">
+          <w:hyperlink w:anchor="_Toc186643641" w:history="1">
             <w:r>
               <w:rPr>
                 <w:rStyle w:val="Hyperlink"/>
@@ -266,7 +218,7 @@
                 <w:noProof/>
                 <w:webHidden/>
               </w:rPr>
-              <w:instrText xml:space="preserve"> PAGEREF _Toc186625858 \h </w:instrText>
+              <w:instrText xml:space="preserve"> PAGEREF _Toc186643641 \h </w:instrText>
             </w:r>
             <w:r>
               <w:rPr>
@@ -286,7 +238,7 @@
                 <w:noProof/>
                 <w:webHidden/>
               </w:rPr>
-              <w:t>5</w:t>
+              <w:t>3</w:t>
             </w:r>
             <w:r>
               <w:rPr>
@@ -302,7 +254,7 @@
             <w:pStyle w:val="TOC1"/>
             <w:tabs>
               <w:tab w:val="left" w:pos="960"/>
-              <w:tab w:val="right" w:leader="dot" w:pos="9062"/>
+              <w:tab w:val="right" w:leader="dot" w:pos="9074"/>
             </w:tabs>
             <w:rPr>
               <w:rFonts w:asciiTheme="minorHAnsi" w:hAnsiTheme="minorHAnsi" w:cstheme="minorBidi"/>
@@ -313,7 +265,7 @@
               <w14:ligatures w14:val="standardContextual"/>
             </w:rPr>
           </w:pPr>
-          <w:hyperlink w:anchor="_Toc186625859" w:history="1">
+          <w:hyperlink w:anchor="_Toc186643642" w:history="1">
             <w:r>
               <w:rPr>
                 <w:rStyle w:val="Hyperlink"/>
@@ -358,7 +310,7 @@
                 <w:noProof/>
                 <w:webHidden/>
               </w:rPr>
-              <w:instrText xml:space="preserve"> PAGEREF _Toc186625859 \h </w:instrText>
+              <w:instrText xml:space="preserve"> PAGEREF _Toc186643642 \h </w:instrText>
             </w:r>
             <w:r>
               <w:rPr>
@@ -378,7 +330,7 @@
                 <w:noProof/>
                 <w:webHidden/>
               </w:rPr>
-              <w:t>6</w:t>
+              <w:t>4</w:t>
             </w:r>
             <w:r>
               <w:rPr>
@@ -394,7 +346,7 @@
             <w:pStyle w:val="TOC1"/>
             <w:tabs>
               <w:tab w:val="left" w:pos="960"/>
-              <w:tab w:val="right" w:leader="dot" w:pos="9062"/>
+              <w:tab w:val="right" w:leader="dot" w:pos="9074"/>
             </w:tabs>
             <w:rPr>
               <w:rFonts w:asciiTheme="minorHAnsi" w:hAnsiTheme="minorHAnsi" w:cstheme="minorBidi"/>
@@ -405,7 +357,7 @@
               <w14:ligatures w14:val="standardContextual"/>
             </w:rPr>
           </w:pPr>
-          <w:hyperlink w:anchor="_Toc186625860" w:history="1">
+          <w:hyperlink w:anchor="_Toc186643643" w:history="1">
             <w:r>
               <w:rPr>
                 <w:rStyle w:val="Hyperlink"/>
@@ -450,7 +402,7 @@
                 <w:noProof/>
                 <w:webHidden/>
               </w:rPr>
-              <w:instrText xml:space="preserve"> PAGEREF _Toc186625860 \h </w:instrText>
+              <w:instrText xml:space="preserve"> PAGEREF _Toc186643643 \h </w:instrText>
             </w:r>
             <w:r>
               <w:rPr>
@@ -470,7 +422,7 @@
                 <w:noProof/>
                 <w:webHidden/>
               </w:rPr>
-              <w:t>8</w:t>
+              <w:t>6</w:t>
             </w:r>
             <w:r>
               <w:rPr>
@@ -486,7 +438,7 @@
             <w:pStyle w:val="TOC2"/>
             <w:tabs>
               <w:tab w:val="left" w:pos="1440"/>
-              <w:tab w:val="right" w:leader="dot" w:pos="9062"/>
+              <w:tab w:val="right" w:leader="dot" w:pos="9074"/>
             </w:tabs>
             <w:rPr>
               <w:rFonts w:asciiTheme="minorHAnsi" w:hAnsiTheme="minorHAnsi" w:cstheme="minorBidi"/>
@@ -497,7 +449,7 @@
               <w14:ligatures w14:val="standardContextual"/>
             </w:rPr>
           </w:pPr>
-          <w:hyperlink w:anchor="_Toc186625861" w:history="1">
+          <w:hyperlink w:anchor="_Toc186643644" w:history="1">
             <w:r>
               <w:rPr>
                 <w:rStyle w:val="Hyperlink"/>
@@ -544,7 +496,7 @@
                 <w:noProof/>
                 <w:webHidden/>
               </w:rPr>
-              <w:instrText xml:space="preserve"> PAGEREF _Toc186625861 \h </w:instrText>
+              <w:instrText xml:space="preserve"> PAGEREF _Toc186643644 \h </w:instrText>
             </w:r>
             <w:r>
               <w:rPr>
@@ -564,7 +516,7 @@
                 <w:noProof/>
                 <w:webHidden/>
               </w:rPr>
-              <w:t>8</w:t>
+              <w:t>6</w:t>
             </w:r>
             <w:r>
               <w:rPr>
@@ -580,7 +532,7 @@
             <w:pStyle w:val="TOC3"/>
             <w:tabs>
               <w:tab w:val="left" w:pos="1920"/>
-              <w:tab w:val="right" w:leader="dot" w:pos="9062"/>
+              <w:tab w:val="right" w:leader="dot" w:pos="9074"/>
             </w:tabs>
             <w:rPr>
               <w:rFonts w:asciiTheme="minorHAnsi" w:hAnsiTheme="minorHAnsi" w:cstheme="minorBidi"/>
@@ -591,7 +543,7 @@
               <w14:ligatures w14:val="standardContextual"/>
             </w:rPr>
           </w:pPr>
-          <w:hyperlink w:anchor="_Toc186625862" w:history="1">
+          <w:hyperlink w:anchor="_Toc186643645" w:history="1">
             <w:r>
               <w:rPr>
                 <w:rStyle w:val="Hyperlink"/>
@@ -638,7 +590,7 @@
                 <w:noProof/>
                 <w:webHidden/>
               </w:rPr>
-              <w:instrText xml:space="preserve"> PAGEREF _Toc186625862 \h </w:instrText>
+              <w:instrText xml:space="preserve"> PAGEREF _Toc186643645 \h </w:instrText>
             </w:r>
             <w:r>
               <w:rPr>
@@ -658,7 +610,7 @@
                 <w:noProof/>
                 <w:webHidden/>
               </w:rPr>
-              <w:t>8</w:t>
+              <w:t>6</w:t>
             </w:r>
             <w:r>
               <w:rPr>
@@ -674,7 +626,7 @@
             <w:pStyle w:val="TOC3"/>
             <w:tabs>
               <w:tab w:val="left" w:pos="1920"/>
-              <w:tab w:val="right" w:leader="dot" w:pos="9062"/>
+              <w:tab w:val="right" w:leader="dot" w:pos="9074"/>
             </w:tabs>
             <w:rPr>
               <w:rFonts w:asciiTheme="minorHAnsi" w:hAnsiTheme="minorHAnsi" w:cstheme="minorBidi"/>
@@ -685,7 +637,7 @@
               <w14:ligatures w14:val="standardContextual"/>
             </w:rPr>
           </w:pPr>
-          <w:hyperlink w:anchor="_Toc186625863" w:history="1">
+          <w:hyperlink w:anchor="_Toc186643646" w:history="1">
             <w:r>
               <w:rPr>
                 <w:rStyle w:val="Hyperlink"/>
@@ -732,7 +684,7 @@
                 <w:noProof/>
                 <w:webHidden/>
               </w:rPr>
-              <w:instrText xml:space="preserve"> PAGEREF _Toc186625863 \h </w:instrText>
+              <w:instrText xml:space="preserve"> PAGEREF _Toc186643646 \h </w:instrText>
             </w:r>
             <w:r>
               <w:rPr>
@@ -752,7 +704,7 @@
                 <w:noProof/>
                 <w:webHidden/>
               </w:rPr>
-              <w:t>8</w:t>
+              <w:t>6</w:t>
             </w:r>
             <w:r>
               <w:rPr>
@@ -768,7 +720,7 @@
             <w:pStyle w:val="TOC2"/>
             <w:tabs>
               <w:tab w:val="left" w:pos="1440"/>
-              <w:tab w:val="right" w:leader="dot" w:pos="9062"/>
+              <w:tab w:val="right" w:leader="dot" w:pos="9074"/>
             </w:tabs>
             <w:rPr>
               <w:rFonts w:asciiTheme="minorHAnsi" w:hAnsiTheme="minorHAnsi" w:cstheme="minorBidi"/>
@@ -779,7 +731,7 @@
               <w14:ligatures w14:val="standardContextual"/>
             </w:rPr>
           </w:pPr>
-          <w:hyperlink w:anchor="_Toc186625864" w:history="1">
+          <w:hyperlink w:anchor="_Toc186643647" w:history="1">
             <w:r>
               <w:rPr>
                 <w:rStyle w:val="Hyperlink"/>
@@ -826,7 +778,7 @@
                 <w:noProof/>
                 <w:webHidden/>
               </w:rPr>
-              <w:instrText xml:space="preserve"> PAGEREF _Toc186625864 \h </w:instrText>
+              <w:instrText xml:space="preserve"> PAGEREF _Toc186643647 \h </w:instrText>
             </w:r>
             <w:r>
               <w:rPr>
@@ -846,7 +798,7 @@
                 <w:noProof/>
                 <w:webHidden/>
               </w:rPr>
-              <w:t>9</w:t>
+              <w:t>7</w:t>
             </w:r>
             <w:r>
               <w:rPr>
@@ -862,7 +814,7 @@
             <w:pStyle w:val="TOC2"/>
             <w:tabs>
               <w:tab w:val="left" w:pos="1440"/>
-              <w:tab w:val="right" w:leader="dot" w:pos="9062"/>
+              <w:tab w:val="right" w:leader="dot" w:pos="9074"/>
             </w:tabs>
             <w:rPr>
               <w:rFonts w:asciiTheme="minorHAnsi" w:hAnsiTheme="minorHAnsi" w:cstheme="minorBidi"/>
@@ -873,7 +825,7 @@
               <w14:ligatures w14:val="standardContextual"/>
             </w:rPr>
           </w:pPr>
-          <w:hyperlink w:anchor="_Toc186625865" w:history="1">
+          <w:hyperlink w:anchor="_Toc186643648" w:history="1">
             <w:r>
               <w:rPr>
                 <w:rStyle w:val="Hyperlink"/>
@@ -920,7 +872,7 @@
                 <w:noProof/>
                 <w:webHidden/>
               </w:rPr>
-              <w:instrText xml:space="preserve"> PAGEREF _Toc186625865 \h </w:instrText>
+              <w:instrText xml:space="preserve"> PAGEREF _Toc186643648 \h </w:instrText>
             </w:r>
             <w:r>
               <w:rPr>
@@ -940,7 +892,7 @@
                 <w:noProof/>
                 <w:webHidden/>
               </w:rPr>
-              <w:t>10</w:t>
+              <w:t>8</w:t>
             </w:r>
             <w:r>
               <w:rPr>
@@ -956,7 +908,7 @@
             <w:pStyle w:val="TOC2"/>
             <w:tabs>
               <w:tab w:val="left" w:pos="1440"/>
-              <w:tab w:val="right" w:leader="dot" w:pos="9062"/>
+              <w:tab w:val="right" w:leader="dot" w:pos="9074"/>
             </w:tabs>
             <w:rPr>
               <w:rFonts w:asciiTheme="minorHAnsi" w:hAnsiTheme="minorHAnsi" w:cstheme="minorBidi"/>
@@ -967,7 +919,7 @@
               <w14:ligatures w14:val="standardContextual"/>
             </w:rPr>
           </w:pPr>
-          <w:hyperlink w:anchor="_Toc186625866" w:history="1">
+          <w:hyperlink w:anchor="_Toc186643649" w:history="1">
             <w:r>
               <w:rPr>
                 <w:rStyle w:val="Hyperlink"/>
@@ -1014,7 +966,7 @@
                 <w:noProof/>
                 <w:webHidden/>
               </w:rPr>
-              <w:instrText xml:space="preserve"> PAGEREF _Toc186625866 \h </w:instrText>
+              <w:instrText xml:space="preserve"> PAGEREF _Toc186643649 \h </w:instrText>
             </w:r>
             <w:r>
               <w:rPr>
@@ -1034,7 +986,7 @@
                 <w:noProof/>
                 <w:webHidden/>
               </w:rPr>
-              <w:t>11</w:t>
+              <w:t>9</w:t>
             </w:r>
             <w:r>
               <w:rPr>
@@ -1050,7 +1002,7 @@
             <w:pStyle w:val="TOC2"/>
             <w:tabs>
               <w:tab w:val="left" w:pos="1440"/>
-              <w:tab w:val="right" w:leader="dot" w:pos="9062"/>
+              <w:tab w:val="right" w:leader="dot" w:pos="9074"/>
             </w:tabs>
             <w:rPr>
               <w:rFonts w:asciiTheme="minorHAnsi" w:hAnsiTheme="minorHAnsi" w:cstheme="minorBidi"/>
@@ -1061,7 +1013,7 @@
               <w14:ligatures w14:val="standardContextual"/>
             </w:rPr>
           </w:pPr>
-          <w:hyperlink w:anchor="_Toc186625867" w:history="1">
+          <w:hyperlink w:anchor="_Toc186643650" w:history="1">
             <w:r>
               <w:rPr>
                 <w:rStyle w:val="Hyperlink"/>
@@ -1106,7 +1058,7 @@
                 <w:noProof/>
                 <w:webHidden/>
               </w:rPr>
-              <w:instrText xml:space="preserve"> PAGEREF _Toc186625867 \h </w:instrText>
+              <w:instrText xml:space="preserve"> PAGEREF _Toc186643650 \h </w:instrText>
             </w:r>
             <w:r>
               <w:rPr>
@@ -1126,7 +1078,7 @@
                 <w:noProof/>
                 <w:webHidden/>
               </w:rPr>
-              <w:t>11</w:t>
+              <w:t>9</w:t>
             </w:r>
             <w:r>
               <w:rPr>
@@ -1142,7 +1094,7 @@
             <w:pStyle w:val="TOC2"/>
             <w:tabs>
               <w:tab w:val="left" w:pos="1440"/>
-              <w:tab w:val="right" w:leader="dot" w:pos="9062"/>
+              <w:tab w:val="right" w:leader="dot" w:pos="9074"/>
             </w:tabs>
             <w:rPr>
               <w:rFonts w:asciiTheme="minorHAnsi" w:hAnsiTheme="minorHAnsi" w:cstheme="minorBidi"/>
@@ -1153,7 +1105,7 @@
               <w14:ligatures w14:val="standardContextual"/>
             </w:rPr>
           </w:pPr>
-          <w:hyperlink w:anchor="_Toc186625868" w:history="1">
+          <w:hyperlink w:anchor="_Toc186643651" w:history="1">
             <w:r>
               <w:rPr>
                 <w:rStyle w:val="Hyperlink"/>
@@ -1198,7 +1150,7 @@
                 <w:noProof/>
                 <w:webHidden/>
               </w:rPr>
-              <w:instrText xml:space="preserve"> PAGEREF _Toc186625868 \h </w:instrText>
+              <w:instrText xml:space="preserve"> PAGEREF _Toc186643651 \h </w:instrText>
             </w:r>
             <w:r>
               <w:rPr>
@@ -1218,7 +1170,7 @@
                 <w:noProof/>
                 <w:webHidden/>
               </w:rPr>
-              <w:t>13</w:t>
+              <w:t>11</w:t>
             </w:r>
             <w:r>
               <w:rPr>
@@ -1234,7 +1186,7 @@
             <w:pStyle w:val="TOC2"/>
             <w:tabs>
               <w:tab w:val="left" w:pos="1440"/>
-              <w:tab w:val="right" w:leader="dot" w:pos="9062"/>
+              <w:tab w:val="right" w:leader="dot" w:pos="9074"/>
             </w:tabs>
             <w:rPr>
               <w:rFonts w:asciiTheme="minorHAnsi" w:hAnsiTheme="minorHAnsi" w:cstheme="minorBidi"/>
@@ -1245,7 +1197,7 @@
               <w14:ligatures w14:val="standardContextual"/>
             </w:rPr>
           </w:pPr>
-          <w:hyperlink w:anchor="_Toc186625869" w:history="1">
+          <w:hyperlink w:anchor="_Toc186643652" w:history="1">
             <w:r>
               <w:rPr>
                 <w:rStyle w:val="Hyperlink"/>
@@ -1290,7 +1242,7 @@
                 <w:noProof/>
                 <w:webHidden/>
               </w:rPr>
-              <w:instrText xml:space="preserve"> PAGEREF _Toc186625869 \h </w:instrText>
+              <w:instrText xml:space="preserve"> PAGEREF _Toc186643652 \h </w:instrText>
             </w:r>
             <w:r>
               <w:rPr>
@@ -1310,7 +1262,7 @@
                 <w:noProof/>
                 <w:webHidden/>
               </w:rPr>
-              <w:t>14</w:t>
+              <w:t>12</w:t>
             </w:r>
             <w:r>
               <w:rPr>
@@ -1326,7 +1278,7 @@
             <w:pStyle w:val="TOC2"/>
             <w:tabs>
               <w:tab w:val="left" w:pos="1440"/>
-              <w:tab w:val="right" w:leader="dot" w:pos="9062"/>
+              <w:tab w:val="right" w:leader="dot" w:pos="9074"/>
             </w:tabs>
             <w:rPr>
               <w:rFonts w:asciiTheme="minorHAnsi" w:hAnsiTheme="minorHAnsi" w:cstheme="minorBidi"/>
@@ -1337,7 +1289,7 @@
               <w14:ligatures w14:val="standardContextual"/>
             </w:rPr>
           </w:pPr>
-          <w:hyperlink w:anchor="_Toc186625870" w:history="1">
+          <w:hyperlink w:anchor="_Toc186643653" w:history="1">
             <w:r>
               <w:rPr>
                 <w:rStyle w:val="Hyperlink"/>
@@ -1382,7 +1334,7 @@
                 <w:noProof/>
                 <w:webHidden/>
               </w:rPr>
-              <w:instrText xml:space="preserve"> PAGEREF _Toc186625870 \h </w:instrText>
+              <w:instrText xml:space="preserve"> PAGEREF _Toc186643653 \h </w:instrText>
             </w:r>
             <w:r>
               <w:rPr>
@@ -1402,7 +1354,7 @@
                 <w:noProof/>
                 <w:webHidden/>
               </w:rPr>
-              <w:t>14</w:t>
+              <w:t>12</w:t>
             </w:r>
             <w:r>
               <w:rPr>
@@ -1418,7 +1370,7 @@
             <w:pStyle w:val="TOC2"/>
             <w:tabs>
               <w:tab w:val="left" w:pos="1440"/>
-              <w:tab w:val="right" w:leader="dot" w:pos="9062"/>
+              <w:tab w:val="right" w:leader="dot" w:pos="9074"/>
             </w:tabs>
             <w:rPr>
               <w:rFonts w:asciiTheme="minorHAnsi" w:hAnsiTheme="minorHAnsi" w:cstheme="minorBidi"/>
@@ -1429,7 +1381,7 @@
               <w14:ligatures w14:val="standardContextual"/>
             </w:rPr>
           </w:pPr>
-          <w:hyperlink w:anchor="_Toc186625871" w:history="1">
+          <w:hyperlink w:anchor="_Toc186643654" w:history="1">
             <w:r>
               <w:rPr>
                 <w:rStyle w:val="Hyperlink"/>
@@ -1474,7 +1426,7 @@
                 <w:noProof/>
                 <w:webHidden/>
               </w:rPr>
-              <w:instrText xml:space="preserve"> PAGEREF _Toc186625871 \h </w:instrText>
+              <w:instrText xml:space="preserve"> PAGEREF _Toc186643654 \h </w:instrText>
             </w:r>
             <w:r>
               <w:rPr>
@@ -1494,7 +1446,7 @@
                 <w:noProof/>
                 <w:webHidden/>
               </w:rPr>
-              <w:t>15</w:t>
+              <w:t>13</w:t>
             </w:r>
             <w:r>
               <w:rPr>
@@ -1510,7 +1462,7 @@
             <w:pStyle w:val="TOC2"/>
             <w:tabs>
               <w:tab w:val="left" w:pos="1680"/>
-              <w:tab w:val="right" w:leader="dot" w:pos="9062"/>
+              <w:tab w:val="right" w:leader="dot" w:pos="9074"/>
             </w:tabs>
             <w:rPr>
               <w:rFonts w:asciiTheme="minorHAnsi" w:hAnsiTheme="minorHAnsi" w:cstheme="minorBidi"/>
@@ -1521,7 +1473,7 @@
               <w14:ligatures w14:val="standardContextual"/>
             </w:rPr>
           </w:pPr>
-          <w:hyperlink w:anchor="_Toc186625872" w:history="1">
+          <w:hyperlink w:anchor="_Toc186643655" w:history="1">
             <w:r>
               <w:rPr>
                 <w:rStyle w:val="Hyperlink"/>
@@ -1566,7 +1518,7 @@
                 <w:noProof/>
                 <w:webHidden/>
               </w:rPr>
-              <w:instrText xml:space="preserve"> PAGEREF _Toc186625872 \h </w:instrText>
+              <w:instrText xml:space="preserve"> PAGEREF _Toc186643655 \h </w:instrText>
             </w:r>
             <w:r>
               <w:rPr>
@@ -1586,7 +1538,7 @@
                 <w:noProof/>
                 <w:webHidden/>
               </w:rPr>
-              <w:t>16</w:t>
+              <w:t>14</w:t>
             </w:r>
             <w:r>
               <w:rPr>
@@ -1602,7 +1554,7 @@
             <w:pStyle w:val="TOC3"/>
             <w:tabs>
               <w:tab w:val="left" w:pos="1920"/>
-              <w:tab w:val="right" w:leader="dot" w:pos="9062"/>
+              <w:tab w:val="right" w:leader="dot" w:pos="9074"/>
             </w:tabs>
             <w:rPr>
               <w:rFonts w:asciiTheme="minorHAnsi" w:hAnsiTheme="minorHAnsi" w:cstheme="minorBidi"/>
@@ -1613,7 +1565,7 @@
               <w14:ligatures w14:val="standardContextual"/>
             </w:rPr>
           </w:pPr>
-          <w:hyperlink w:anchor="_Toc186625873" w:history="1">
+          <w:hyperlink w:anchor="_Toc186643656" w:history="1">
             <w:r>
               <w:rPr>
                 <w:rStyle w:val="Hyperlink"/>
@@ -1658,7 +1610,7 @@
                 <w:noProof/>
                 <w:webHidden/>
               </w:rPr>
-              <w:instrText xml:space="preserve"> PAGEREF _Toc186625873 \h </w:instrText>
+              <w:instrText xml:space="preserve"> PAGEREF _Toc186643656 \h </w:instrText>
             </w:r>
             <w:r>
               <w:rPr>
@@ -1678,7 +1630,7 @@
                 <w:noProof/>
                 <w:webHidden/>
               </w:rPr>
-              <w:t>17</w:t>
+              <w:t>15</w:t>
             </w:r>
             <w:r>
               <w:rPr>
@@ -1694,7 +1646,7 @@
             <w:pStyle w:val="TOC3"/>
             <w:tabs>
               <w:tab w:val="left" w:pos="1920"/>
-              <w:tab w:val="right" w:leader="dot" w:pos="9062"/>
+              <w:tab w:val="right" w:leader="dot" w:pos="9074"/>
             </w:tabs>
             <w:rPr>
               <w:rFonts w:asciiTheme="minorHAnsi" w:hAnsiTheme="minorHAnsi" w:cstheme="minorBidi"/>
@@ -1705,7 +1657,7 @@
               <w14:ligatures w14:val="standardContextual"/>
             </w:rPr>
           </w:pPr>
-          <w:hyperlink w:anchor="_Toc186625874" w:history="1">
+          <w:hyperlink w:anchor="_Toc186643657" w:history="1">
             <w:r>
               <w:rPr>
                 <w:rStyle w:val="Hyperlink"/>
@@ -1750,7 +1702,7 @@
                 <w:noProof/>
                 <w:webHidden/>
               </w:rPr>
-              <w:instrText xml:space="preserve"> PAGEREF _Toc186625874 \h </w:instrText>
+              <w:instrText xml:space="preserve"> PAGEREF _Toc186643657 \h </w:instrText>
             </w:r>
             <w:r>
               <w:rPr>
@@ -1770,7 +1722,7 @@
                 <w:noProof/>
                 <w:webHidden/>
               </w:rPr>
-              <w:t>19</w:t>
+              <w:t>17</w:t>
             </w:r>
             <w:r>
               <w:rPr>
@@ -1786,7 +1738,7 @@
             <w:pStyle w:val="TOC3"/>
             <w:tabs>
               <w:tab w:val="left" w:pos="1920"/>
-              <w:tab w:val="right" w:leader="dot" w:pos="9062"/>
+              <w:tab w:val="right" w:leader="dot" w:pos="9074"/>
             </w:tabs>
             <w:rPr>
               <w:rFonts w:asciiTheme="minorHAnsi" w:hAnsiTheme="minorHAnsi" w:cstheme="minorBidi"/>
@@ -1797,7 +1749,7 @@
               <w14:ligatures w14:val="standardContextual"/>
             </w:rPr>
           </w:pPr>
-          <w:hyperlink w:anchor="_Toc186625875" w:history="1">
+          <w:hyperlink w:anchor="_Toc186643658" w:history="1">
             <w:r>
               <w:rPr>
                 <w:rStyle w:val="Hyperlink"/>
@@ -1842,7 +1794,7 @@
                 <w:noProof/>
                 <w:webHidden/>
               </w:rPr>
-              <w:instrText xml:space="preserve"> PAGEREF _Toc186625875 \h </w:instrText>
+              <w:instrText xml:space="preserve"> PAGEREF _Toc186643658 \h </w:instrText>
             </w:r>
             <w:r>
               <w:rPr>
@@ -1862,7 +1814,7 @@
                 <w:noProof/>
                 <w:webHidden/>
               </w:rPr>
-              <w:t>19</w:t>
+              <w:t>17</w:t>
             </w:r>
             <w:r>
               <w:rPr>
@@ -1878,7 +1830,7 @@
             <w:pStyle w:val="TOC2"/>
             <w:tabs>
               <w:tab w:val="left" w:pos="1680"/>
-              <w:tab w:val="right" w:leader="dot" w:pos="9062"/>
+              <w:tab w:val="right" w:leader="dot" w:pos="9074"/>
             </w:tabs>
             <w:rPr>
               <w:rFonts w:asciiTheme="minorHAnsi" w:hAnsiTheme="minorHAnsi" w:cstheme="minorBidi"/>
@@ -1889,7 +1841,7 @@
               <w14:ligatures w14:val="standardContextual"/>
             </w:rPr>
           </w:pPr>
-          <w:hyperlink w:anchor="_Toc186625876" w:history="1">
+          <w:hyperlink w:anchor="_Toc186643659" w:history="1">
             <w:r>
               <w:rPr>
                 <w:rStyle w:val="Hyperlink"/>
@@ -1934,7 +1886,7 @@
                 <w:noProof/>
                 <w:webHidden/>
               </w:rPr>
-              <w:instrText xml:space="preserve"> PAGEREF _Toc186625876 \h </w:instrText>
+              <w:instrText xml:space="preserve"> PAGEREF _Toc186643659 \h </w:instrText>
             </w:r>
             <w:r>
               <w:rPr>
@@ -1954,7 +1906,7 @@
                 <w:noProof/>
                 <w:webHidden/>
               </w:rPr>
-              <w:t>20</w:t>
+              <w:t>18</w:t>
             </w:r>
             <w:r>
               <w:rPr>
@@ -1970,7 +1922,7 @@
             <w:pStyle w:val="TOC1"/>
             <w:tabs>
               <w:tab w:val="left" w:pos="960"/>
-              <w:tab w:val="right" w:leader="dot" w:pos="9062"/>
+              <w:tab w:val="right" w:leader="dot" w:pos="9074"/>
             </w:tabs>
             <w:rPr>
               <w:rFonts w:asciiTheme="minorHAnsi" w:hAnsiTheme="minorHAnsi" w:cstheme="minorBidi"/>
@@ -1981,7 +1933,7 @@
               <w14:ligatures w14:val="standardContextual"/>
             </w:rPr>
           </w:pPr>
-          <w:hyperlink w:anchor="_Toc186625877" w:history="1">
+          <w:hyperlink w:anchor="_Toc186643660" w:history="1">
             <w:r>
               <w:rPr>
                 <w:rStyle w:val="Hyperlink"/>
@@ -2026,7 +1978,7 @@
                 <w:noProof/>
                 <w:webHidden/>
               </w:rPr>
-              <w:instrText xml:space="preserve"> PAGEREF _Toc186625877 \h </w:instrText>
+              <w:instrText xml:space="preserve"> PAGEREF _Toc186643660 \h </w:instrText>
             </w:r>
             <w:r>
               <w:rPr>
@@ -2046,7 +1998,7 @@
                 <w:noProof/>
                 <w:webHidden/>
               </w:rPr>
-              <w:t>21</w:t>
+              <w:t>19</w:t>
             </w:r>
             <w:r>
               <w:rPr>
@@ -2062,7 +2014,7 @@
             <w:pStyle w:val="TOC1"/>
             <w:tabs>
               <w:tab w:val="left" w:pos="960"/>
-              <w:tab w:val="right" w:leader="dot" w:pos="9062"/>
+              <w:tab w:val="right" w:leader="dot" w:pos="9074"/>
             </w:tabs>
             <w:rPr>
               <w:rFonts w:asciiTheme="minorHAnsi" w:hAnsiTheme="minorHAnsi" w:cstheme="minorBidi"/>
@@ -2073,7 +2025,7 @@
               <w14:ligatures w14:val="standardContextual"/>
             </w:rPr>
           </w:pPr>
-          <w:hyperlink w:anchor="_Toc186625878" w:history="1">
+          <w:hyperlink w:anchor="_Toc186643661" w:history="1">
             <w:r>
               <w:rPr>
                 <w:rStyle w:val="Hyperlink"/>
@@ -2118,7 +2070,7 @@
                 <w:noProof/>
                 <w:webHidden/>
               </w:rPr>
-              <w:instrText xml:space="preserve"> PAGEREF _Toc186625878 \h </w:instrText>
+              <w:instrText xml:space="preserve"> PAGEREF _Toc186643661 \h </w:instrText>
             </w:r>
             <w:r>
               <w:rPr>
@@ -2138,7 +2090,7 @@
                 <w:noProof/>
                 <w:webHidden/>
               </w:rPr>
-              <w:t>22</w:t>
+              <w:t>20</w:t>
             </w:r>
             <w:r>
               <w:rPr>
@@ -2154,7 +2106,7 @@
             <w:pStyle w:val="TOC1"/>
             <w:tabs>
               <w:tab w:val="left" w:pos="960"/>
-              <w:tab w:val="right" w:leader="dot" w:pos="9062"/>
+              <w:tab w:val="right" w:leader="dot" w:pos="9074"/>
             </w:tabs>
             <w:rPr>
               <w:rFonts w:asciiTheme="minorHAnsi" w:hAnsiTheme="minorHAnsi" w:cstheme="minorBidi"/>
@@ -2165,7 +2117,7 @@
               <w14:ligatures w14:val="standardContextual"/>
             </w:rPr>
           </w:pPr>
-          <w:hyperlink w:anchor="_Toc186625879" w:history="1">
+          <w:hyperlink w:anchor="_Toc186643662" w:history="1">
             <w:r>
               <w:rPr>
                 <w:rStyle w:val="Hyperlink"/>
@@ -2210,7 +2162,7 @@
                 <w:noProof/>
                 <w:webHidden/>
               </w:rPr>
-              <w:instrText xml:space="preserve"> PAGEREF _Toc186625879 \h </w:instrText>
+              <w:instrText xml:space="preserve"> PAGEREF _Toc186643662 \h </w:instrText>
             </w:r>
             <w:r>
               <w:rPr>
@@ -2230,7 +2182,7 @@
                 <w:noProof/>
                 <w:webHidden/>
               </w:rPr>
-              <w:t>23</w:t>
+              <w:t>21</w:t>
             </w:r>
             <w:r>
               <w:rPr>
@@ -2246,7 +2198,7 @@
             <w:pStyle w:val="TOC1"/>
             <w:tabs>
               <w:tab w:val="left" w:pos="960"/>
-              <w:tab w:val="right" w:leader="dot" w:pos="9062"/>
+              <w:tab w:val="right" w:leader="dot" w:pos="9074"/>
             </w:tabs>
             <w:rPr>
               <w:rFonts w:asciiTheme="minorHAnsi" w:hAnsiTheme="minorHAnsi" w:cstheme="minorBidi"/>
@@ -2257,7 +2209,7 @@
               <w14:ligatures w14:val="standardContextual"/>
             </w:rPr>
           </w:pPr>
-          <w:hyperlink w:anchor="_Toc186625880" w:history="1">
+          <w:hyperlink w:anchor="_Toc186643663" w:history="1">
             <w:r>
               <w:rPr>
                 <w:rStyle w:val="Hyperlink"/>
@@ -2302,7 +2254,7 @@
                 <w:noProof/>
                 <w:webHidden/>
               </w:rPr>
-              <w:instrText xml:space="preserve"> PAGEREF _Toc186625880 \h </w:instrText>
+              <w:instrText xml:space="preserve"> PAGEREF _Toc186643663 \h </w:instrText>
             </w:r>
             <w:r>
               <w:rPr>
@@ -2322,7 +2274,7 @@
                 <w:noProof/>
                 <w:webHidden/>
               </w:rPr>
-              <w:t>24</w:t>
+              <w:t>22</w:t>
             </w:r>
             <w:r>
               <w:rPr>
@@ -2338,7 +2290,7 @@
             <w:pStyle w:val="TOC1"/>
             <w:tabs>
               <w:tab w:val="left" w:pos="960"/>
-              <w:tab w:val="right" w:leader="dot" w:pos="9062"/>
+              <w:tab w:val="right" w:leader="dot" w:pos="9074"/>
             </w:tabs>
             <w:rPr>
               <w:rFonts w:asciiTheme="minorHAnsi" w:hAnsiTheme="minorHAnsi" w:cstheme="minorBidi"/>
@@ -2349,7 +2301,7 @@
               <w14:ligatures w14:val="standardContextual"/>
             </w:rPr>
           </w:pPr>
-          <w:hyperlink w:anchor="_Toc186625881" w:history="1">
+          <w:hyperlink w:anchor="_Toc186643664" w:history="1">
             <w:r>
               <w:rPr>
                 <w:rStyle w:val="Hyperlink"/>
@@ -2394,7 +2346,7 @@
                 <w:noProof/>
                 <w:webHidden/>
               </w:rPr>
-              <w:instrText xml:space="preserve"> PAGEREF _Toc186625881 \h </w:instrText>
+              <w:instrText xml:space="preserve"> PAGEREF _Toc186643664 \h </w:instrText>
             </w:r>
             <w:r>
               <w:rPr>
@@ -2414,7 +2366,7 @@
                 <w:noProof/>
                 <w:webHidden/>
               </w:rPr>
-              <w:t>25</w:t>
+              <w:t>23</w:t>
             </w:r>
             <w:r>
               <w:rPr>
@@ -2430,7 +2382,7 @@
             <w:pStyle w:val="TOC2"/>
             <w:tabs>
               <w:tab w:val="left" w:pos="1440"/>
-              <w:tab w:val="right" w:leader="dot" w:pos="9062"/>
+              <w:tab w:val="right" w:leader="dot" w:pos="9074"/>
             </w:tabs>
             <w:rPr>
               <w:rFonts w:asciiTheme="minorHAnsi" w:hAnsiTheme="minorHAnsi" w:cstheme="minorBidi"/>
@@ -2441,7 +2393,7 @@
               <w14:ligatures w14:val="standardContextual"/>
             </w:rPr>
           </w:pPr>
-          <w:hyperlink w:anchor="_Toc186625882" w:history="1">
+          <w:hyperlink w:anchor="_Toc186643665" w:history="1">
             <w:r>
               <w:rPr>
                 <w:rStyle w:val="Hyperlink"/>
@@ -2486,7 +2438,7 @@
                 <w:noProof/>
                 <w:webHidden/>
               </w:rPr>
-              <w:instrText xml:space="preserve"> PAGEREF _Toc186625882 \h </w:instrText>
+              <w:instrText xml:space="preserve"> PAGEREF _Toc186643665 \h </w:instrText>
             </w:r>
             <w:r>
               <w:rPr>
@@ -2506,7 +2458,7 @@
                 <w:noProof/>
                 <w:webHidden/>
               </w:rPr>
-              <w:t>25</w:t>
+              <w:t>23</w:t>
             </w:r>
             <w:r>
               <w:rPr>
@@ -2522,7 +2474,7 @@
             <w:pStyle w:val="TOC2"/>
             <w:tabs>
               <w:tab w:val="left" w:pos="1440"/>
-              <w:tab w:val="right" w:leader="dot" w:pos="9062"/>
+              <w:tab w:val="right" w:leader="dot" w:pos="9074"/>
             </w:tabs>
             <w:rPr>
               <w:rFonts w:asciiTheme="minorHAnsi" w:hAnsiTheme="minorHAnsi" w:cstheme="minorBidi"/>
@@ -2533,7 +2485,7 @@
               <w14:ligatures w14:val="standardContextual"/>
             </w:rPr>
           </w:pPr>
-          <w:hyperlink w:anchor="_Toc186625883" w:history="1">
+          <w:hyperlink w:anchor="_Toc186643666" w:history="1">
             <w:r>
               <w:rPr>
                 <w:rStyle w:val="Hyperlink"/>
@@ -2578,7 +2530,7 @@
                 <w:noProof/>
                 <w:webHidden/>
               </w:rPr>
-              <w:instrText xml:space="preserve"> PAGEREF _Toc186625883 \h </w:instrText>
+              <w:instrText xml:space="preserve"> PAGEREF _Toc186643666 \h </w:instrText>
             </w:r>
             <w:r>
               <w:rPr>
@@ -2598,7 +2550,7 @@
                 <w:noProof/>
                 <w:webHidden/>
               </w:rPr>
-              <w:t>26</w:t>
+              <w:t>24</w:t>
             </w:r>
             <w:r>
               <w:rPr>
@@ -2614,7 +2566,7 @@
             <w:pStyle w:val="TOC2"/>
             <w:tabs>
               <w:tab w:val="left" w:pos="1440"/>
-              <w:tab w:val="right" w:leader="dot" w:pos="9062"/>
+              <w:tab w:val="right" w:leader="dot" w:pos="9074"/>
             </w:tabs>
             <w:rPr>
               <w:rFonts w:asciiTheme="minorHAnsi" w:hAnsiTheme="minorHAnsi" w:cstheme="minorBidi"/>
@@ -2625,7 +2577,7 @@
               <w14:ligatures w14:val="standardContextual"/>
             </w:rPr>
           </w:pPr>
-          <w:hyperlink w:anchor="_Toc186625884" w:history="1">
+          <w:hyperlink w:anchor="_Toc186643667" w:history="1">
             <w:r>
               <w:rPr>
                 <w:rStyle w:val="Hyperlink"/>
@@ -2670,7 +2622,7 @@
                 <w:noProof/>
                 <w:webHidden/>
               </w:rPr>
-              <w:instrText xml:space="preserve"> PAGEREF _Toc186625884 \h </w:instrText>
+              <w:instrText xml:space="preserve"> PAGEREF _Toc186643667 \h </w:instrText>
             </w:r>
             <w:r>
               <w:rPr>
@@ -2690,7 +2642,7 @@
                 <w:noProof/>
                 <w:webHidden/>
               </w:rPr>
-              <w:t>27</w:t>
+              <w:t>25</w:t>
             </w:r>
             <w:r>
               <w:rPr>
@@ -2706,7 +2658,7 @@
             <w:pStyle w:val="TOC2"/>
             <w:tabs>
               <w:tab w:val="left" w:pos="1440"/>
-              <w:tab w:val="right" w:leader="dot" w:pos="9062"/>
+              <w:tab w:val="right" w:leader="dot" w:pos="9074"/>
             </w:tabs>
             <w:rPr>
               <w:rFonts w:asciiTheme="minorHAnsi" w:hAnsiTheme="minorHAnsi" w:cstheme="minorBidi"/>
@@ -2717,7 +2669,7 @@
               <w14:ligatures w14:val="standardContextual"/>
             </w:rPr>
           </w:pPr>
-          <w:hyperlink w:anchor="_Toc186625885" w:history="1">
+          <w:hyperlink w:anchor="_Toc186643668" w:history="1">
             <w:r>
               <w:rPr>
                 <w:rStyle w:val="Hyperlink"/>
@@ -2762,7 +2714,7 @@
                 <w:noProof/>
                 <w:webHidden/>
               </w:rPr>
-              <w:instrText xml:space="preserve"> PAGEREF _Toc186625885 \h </w:instrText>
+              <w:instrText xml:space="preserve"> PAGEREF _Toc186643668 \h </w:instrText>
             </w:r>
             <w:r>
               <w:rPr>
@@ -2782,7 +2734,7 @@
                 <w:noProof/>
                 <w:webHidden/>
               </w:rPr>
-              <w:t>28</w:t>
+              <w:t>26</w:t>
             </w:r>
             <w:r>
               <w:rPr>
@@ -2798,7 +2750,7 @@
             <w:pStyle w:val="TOC2"/>
             <w:tabs>
               <w:tab w:val="left" w:pos="1440"/>
-              <w:tab w:val="right" w:leader="dot" w:pos="9062"/>
+              <w:tab w:val="right" w:leader="dot" w:pos="9074"/>
             </w:tabs>
             <w:rPr>
               <w:rFonts w:asciiTheme="minorHAnsi" w:hAnsiTheme="minorHAnsi" w:cstheme="minorBidi"/>
@@ -2809,7 +2761,7 @@
               <w14:ligatures w14:val="standardContextual"/>
             </w:rPr>
           </w:pPr>
-          <w:hyperlink w:anchor="_Toc186625886" w:history="1">
+          <w:hyperlink w:anchor="_Toc186643669" w:history="1">
             <w:r>
               <w:rPr>
                 <w:rStyle w:val="Hyperlink"/>
@@ -2854,7 +2806,7 @@
                 <w:noProof/>
                 <w:webHidden/>
               </w:rPr>
-              <w:instrText xml:space="preserve"> PAGEREF _Toc186625886 \h </w:instrText>
+              <w:instrText xml:space="preserve"> PAGEREF _Toc186643669 \h </w:instrText>
             </w:r>
             <w:r>
               <w:rPr>
@@ -2874,7 +2826,7 @@
                 <w:noProof/>
                 <w:webHidden/>
               </w:rPr>
-              <w:t>29</w:t>
+              <w:t>27</w:t>
             </w:r>
             <w:r>
               <w:rPr>
@@ -2890,7 +2842,7 @@
             <w:pStyle w:val="TOC2"/>
             <w:tabs>
               <w:tab w:val="left" w:pos="1440"/>
-              <w:tab w:val="right" w:leader="dot" w:pos="9062"/>
+              <w:tab w:val="right" w:leader="dot" w:pos="9074"/>
             </w:tabs>
             <w:rPr>
               <w:rFonts w:asciiTheme="minorHAnsi" w:hAnsiTheme="minorHAnsi" w:cstheme="minorBidi"/>
@@ -2901,7 +2853,7 @@
               <w14:ligatures w14:val="standardContextual"/>
             </w:rPr>
           </w:pPr>
-          <w:hyperlink w:anchor="_Toc186625887" w:history="1">
+          <w:hyperlink w:anchor="_Toc186643670" w:history="1">
             <w:r>
               <w:rPr>
                 <w:rStyle w:val="Hyperlink"/>
@@ -2946,7 +2898,7 @@
                 <w:noProof/>
                 <w:webHidden/>
               </w:rPr>
-              <w:instrText xml:space="preserve"> PAGEREF _Toc186625887 \h </w:instrText>
+              <w:instrText xml:space="preserve"> PAGEREF _Toc186643670 \h </w:instrText>
             </w:r>
             <w:r>
               <w:rPr>
@@ -2966,7 +2918,7 @@
                 <w:noProof/>
                 <w:webHidden/>
               </w:rPr>
-              <w:t>30</w:t>
+              <w:t>28</w:t>
             </w:r>
             <w:r>
               <w:rPr>
@@ -3002,7 +2954,7 @@
         </w:numPr>
         <w:ind w:left="432" w:hanging="432"/>
       </w:pPr>
-      <w:bookmarkStart w:id="1" w:name="_Toc186625858"/>
+      <w:bookmarkStart w:id="1" w:name="_Toc186643641"/>
       <w:r>
         <w:lastRenderedPageBreak/>
         <w:t>Table of Figures</w:t>
@@ -4288,7 +4240,7 @@
       <w:pPr>
         <w:pStyle w:val="Heading1"/>
       </w:pPr>
-      <w:bookmarkStart w:id="2" w:name="_Toc186625859"/>
+      <w:bookmarkStart w:id="2" w:name="_Toc186643642"/>
       <w:r>
         <w:lastRenderedPageBreak/>
         <w:t>Introduction</w:t>
@@ -4586,7 +4538,7 @@
       <w:pPr>
         <w:pStyle w:val="Heading1"/>
       </w:pPr>
-      <w:bookmarkStart w:id="4" w:name="_Toc186625860"/>
+      <w:bookmarkStart w:id="4" w:name="_Toc186643643"/>
       <w:r>
         <w:lastRenderedPageBreak/>
         <w:t>Methods</w:t>
@@ -4602,7 +4554,7 @@
           <w:szCs w:val="24"/>
         </w:rPr>
       </w:pPr>
-      <w:bookmarkStart w:id="5" w:name="_Toc186625861"/>
+      <w:bookmarkStart w:id="5" w:name="_Toc186643644"/>
       <w:r>
         <w:rPr>
           <w:rFonts w:eastAsia="Aptos"/>
@@ -4624,7 +4576,7 @@
           <w:rFonts w:eastAsia="Aptos"/>
         </w:rPr>
       </w:pPr>
-      <w:bookmarkStart w:id="6" w:name="_Toc186625862"/>
+      <w:bookmarkStart w:id="6" w:name="_Toc186643645"/>
       <w:r>
         <w:rPr>
           <w:rFonts w:eastAsia="Aptos"/>
@@ -4781,7 +4733,7 @@
           <w:rFonts w:eastAsia="Aptos"/>
         </w:rPr>
       </w:pPr>
-      <w:bookmarkStart w:id="8" w:name="_Toc186625863"/>
+      <w:bookmarkStart w:id="8" w:name="_Toc186643646"/>
       <w:r>
         <w:rPr>
           <w:rFonts w:eastAsia="Aptos"/>
@@ -4898,7 +4850,7 @@
           <w:rFonts w:eastAsia="Aptos"/>
         </w:rPr>
       </w:pPr>
-      <w:bookmarkStart w:id="11" w:name="_Toc186625864"/>
+      <w:bookmarkStart w:id="11" w:name="_Toc186643647"/>
       <w:r>
         <w:rPr>
           <w:rFonts w:eastAsia="Aptos"/>
@@ -5133,7 +5085,7 @@
           <w:rFonts w:eastAsia="Aptos"/>
         </w:rPr>
       </w:pPr>
-      <w:bookmarkStart w:id="14" w:name="_Toc186625865"/>
+      <w:bookmarkStart w:id="14" w:name="_Toc186643648"/>
       <w:r>
         <w:rPr>
           <w:rFonts w:eastAsia="Aptos"/>
@@ -5229,7 +5181,7 @@
           <w:rFonts w:eastAsia="Aptos"/>
         </w:rPr>
       </w:pPr>
-      <w:bookmarkStart w:id="21" w:name="_Toc186625866"/>
+      <w:bookmarkStart w:id="21" w:name="_Toc186643649"/>
       <w:r>
         <w:rPr>
           <w:rFonts w:eastAsia="Aptos"/>
@@ -5401,7 +5353,7 @@
       <w:pPr>
         <w:pStyle w:val="Heading2"/>
       </w:pPr>
-      <w:bookmarkStart w:id="27" w:name="_Toc186625867"/>
+      <w:bookmarkStart w:id="27" w:name="_Toc186643650"/>
       <w:r>
         <w:t>Introduction to software</w:t>
       </w:r>
@@ -5769,7 +5721,7 @@
       <w:pPr>
         <w:pStyle w:val="Heading2"/>
       </w:pPr>
-      <w:bookmarkStart w:id="31" w:name="_Toc186625868"/>
+      <w:bookmarkStart w:id="31" w:name="_Toc186643651"/>
       <w:r>
         <w:t>Room 1 software</w:t>
       </w:r>
@@ -6061,7 +6013,7 @@
       <w:pPr>
         <w:pStyle w:val="Heading2"/>
       </w:pPr>
-      <w:bookmarkStart w:id="34" w:name="_Toc186625869"/>
+      <w:bookmarkStart w:id="34" w:name="_Toc186643652"/>
       <w:r>
         <w:t>Room 2 software</w:t>
       </w:r>
@@ -6207,7 +6159,7 @@
       <w:pPr>
         <w:pStyle w:val="Heading2"/>
       </w:pPr>
-      <w:bookmarkStart w:id="36" w:name="_Toc186625870"/>
+      <w:bookmarkStart w:id="36" w:name="_Toc186643653"/>
       <w:r>
         <w:t>Room 3 software</w:t>
       </w:r>
@@ -6332,7 +6284,7 @@
       <w:pPr>
         <w:pStyle w:val="Heading2"/>
       </w:pPr>
-      <w:bookmarkStart w:id="38" w:name="_Toc186625871"/>
+      <w:bookmarkStart w:id="38" w:name="_Toc186643654"/>
       <w:r>
         <w:t>Door software</w:t>
       </w:r>
@@ -6538,7 +6490,7 @@
       <w:r>
         <w:t xml:space="preserve"> </w:t>
       </w:r>
-      <w:bookmarkStart w:id="40" w:name="_Toc186625872"/>
+      <w:bookmarkStart w:id="40" w:name="_Toc186643655"/>
       <w:r>
         <w:t xml:space="preserve">Control panel </w:t>
       </w:r>
@@ -6738,7 +6690,7 @@
       <w:r>
         <w:t xml:space="preserve"> </w:t>
       </w:r>
-      <w:bookmarkStart w:id="43" w:name="_Toc186625873"/>
+      <w:bookmarkStart w:id="43" w:name="_Toc186643656"/>
       <w:r>
         <w:t>Menu implementation</w:t>
       </w:r>
@@ -7061,7 +7013,7 @@
       <w:r>
         <w:t xml:space="preserve"> </w:t>
       </w:r>
-      <w:bookmarkStart w:id="46" w:name="_Toc186625874"/>
+      <w:bookmarkStart w:id="46" w:name="_Toc186643657"/>
       <w:r>
         <w:t>Display implementation</w:t>
       </w:r>
@@ -7171,7 +7123,7 @@
       <w:r>
         <w:t xml:space="preserve"> </w:t>
       </w:r>
-      <w:bookmarkStart w:id="48" w:name="_Toc186625875"/>
+      <w:bookmarkStart w:id="48" w:name="_Toc186643658"/>
       <w:r>
         <w:t>Mediator implementation</w:t>
       </w:r>
@@ -7401,7 +7353,7 @@
       <w:r>
         <w:t xml:space="preserve"> </w:t>
       </w:r>
-      <w:bookmarkStart w:id="51" w:name="_Toc186625876"/>
+      <w:bookmarkStart w:id="51" w:name="_Toc186643659"/>
       <w:r>
         <w:t>Software problems</w:t>
       </w:r>
@@ -7442,7 +7394,7 @@
       <w:pPr>
         <w:pStyle w:val="Heading1"/>
       </w:pPr>
-      <w:bookmarkStart w:id="52" w:name="_Toc186625877"/>
+      <w:bookmarkStart w:id="52" w:name="_Toc186643660"/>
       <w:r>
         <w:lastRenderedPageBreak/>
         <w:t>Results</w:t>
@@ -7783,7 +7735,7 @@
       <w:pPr>
         <w:pStyle w:val="Heading1"/>
       </w:pPr>
-      <w:bookmarkStart w:id="53" w:name="_Toc186625878"/>
+      <w:bookmarkStart w:id="53" w:name="_Toc186643661"/>
       <w:r>
         <w:lastRenderedPageBreak/>
         <w:t>Discussion</w:t>
@@ -7959,7 +7911,7 @@
       <w:pPr>
         <w:pStyle w:val="Heading1"/>
       </w:pPr>
-      <w:bookmarkStart w:id="54" w:name="_Toc186625879"/>
+      <w:bookmarkStart w:id="54" w:name="_Toc186643662"/>
       <w:r>
         <w:lastRenderedPageBreak/>
         <w:t>Conclusion</w:t>
@@ -7981,23 +7933,28 @@
         <w:t>Short summary of key results of your research, no new information, it supplements the Abstract</w:t>
       </w:r>
     </w:p>
-    <w:p/>
+    <w:p>
+      <w:pPr>
+        <w:rPr>
+          <w:lang w:val="sk-SK"/>
+        </w:rPr>
+      </w:pPr>
+    </w:p>
+    <w:bookmarkStart w:id="55" w:name="_Toc186643663" w:displacedByCustomXml="next"/>
     <w:sdt>
       <w:sdtPr>
+        <w:rPr>
+          <w:rFonts w:eastAsiaTheme="minorHAnsi" w:cstheme="minorBidi"/>
+          <w:b w:val="0"/>
+          <w:sz w:val="24"/>
+          <w:szCs w:val="22"/>
+        </w:rPr>
         <w:id w:val="979347449"/>
         <w:docPartObj>
           <w:docPartGallery w:val="Bibliographies"/>
           <w:docPartUnique/>
         </w:docPartObj>
       </w:sdtPr>
-      <w:sdtEndPr>
-        <w:rPr>
-          <w:rFonts w:eastAsiaTheme="minorHAnsi" w:cstheme="minorBidi"/>
-          <w:b w:val="0"/>
-          <w:sz w:val="24"/>
-          <w:szCs w:val="22"/>
-        </w:rPr>
-      </w:sdtEndPr>
       <w:sdtContent>
         <w:p>
           <w:pPr>
@@ -8006,6 +7963,7 @@
           <w:r>
             <w:t>References</w:t>
           </w:r>
+          <w:bookmarkEnd w:id="55"/>
         </w:p>
         <w:sdt>
           <w:sdtPr>
@@ -8323,22 +8281,22 @@
       <w:pPr>
         <w:pStyle w:val="Heading1"/>
       </w:pPr>
-      <w:bookmarkStart w:id="55" w:name="_Toc186625881"/>
+      <w:bookmarkStart w:id="56" w:name="_Toc186643664"/>
       <w:r>
         <w:lastRenderedPageBreak/>
         <w:t>Appendices</w:t>
       </w:r>
-      <w:bookmarkEnd w:id="55"/>
+      <w:bookmarkEnd w:id="56"/>
     </w:p>
     <w:p>
       <w:pPr>
         <w:pStyle w:val="Heading2"/>
       </w:pPr>
-      <w:bookmarkStart w:id="56" w:name="_Toc186625882"/>
+      <w:bookmarkStart w:id="57" w:name="_Toc186643665"/>
       <w:r>
         <w:t>Main PCB</w:t>
       </w:r>
-      <w:bookmarkEnd w:id="56"/>
+      <w:bookmarkEnd w:id="57"/>
     </w:p>
     <w:p>
       <w:pPr>
@@ -8406,12 +8364,12 @@
       <w:pPr>
         <w:pStyle w:val="Heading2"/>
       </w:pPr>
-      <w:bookmarkStart w:id="57" w:name="_Toc186625883"/>
+      <w:bookmarkStart w:id="58" w:name="_Toc186643666"/>
       <w:r>
         <w:lastRenderedPageBreak/>
         <w:t>Main board schematic</w:t>
       </w:r>
-      <w:bookmarkEnd w:id="57"/>
+      <w:bookmarkEnd w:id="58"/>
     </w:p>
     <w:p>
       <w:pPr>
@@ -8472,12 +8430,12 @@
       <w:pPr>
         <w:pStyle w:val="Heading2"/>
       </w:pPr>
-      <w:bookmarkStart w:id="58" w:name="_Toc186625884"/>
+      <w:bookmarkStart w:id="59" w:name="_Toc186643667"/>
       <w:r>
         <w:lastRenderedPageBreak/>
         <w:t>Control panel PCB</w:t>
       </w:r>
-      <w:bookmarkEnd w:id="58"/>
+      <w:bookmarkEnd w:id="59"/>
     </w:p>
     <w:p>
       <w:pPr>
@@ -8538,12 +8496,12 @@
       <w:pPr>
         <w:pStyle w:val="Heading2"/>
       </w:pPr>
-      <w:bookmarkStart w:id="59" w:name="_Toc186625885"/>
+      <w:bookmarkStart w:id="60" w:name="_Toc186643668"/>
       <w:r>
         <w:lastRenderedPageBreak/>
         <w:t>Control panel board schematic</w:t>
       </w:r>
-      <w:bookmarkEnd w:id="59"/>
+      <w:bookmarkEnd w:id="60"/>
     </w:p>
     <w:p>
       <w:pPr>
@@ -8604,12 +8562,12 @@
       <w:pPr>
         <w:pStyle w:val="Heading2"/>
       </w:pPr>
-      <w:bookmarkStart w:id="60" w:name="_Toc186625886"/>
+      <w:bookmarkStart w:id="61" w:name="_Toc186643669"/>
       <w:r>
         <w:lastRenderedPageBreak/>
         <w:t>Base drawing</w:t>
       </w:r>
-      <w:bookmarkEnd w:id="60"/>
+      <w:bookmarkEnd w:id="61"/>
     </w:p>
     <w:p>
       <w:pPr>
@@ -8660,12 +8618,12 @@
       <w:pPr>
         <w:pStyle w:val="Heading2"/>
       </w:pPr>
-      <w:bookmarkStart w:id="61" w:name="_Toc186625887"/>
+      <w:bookmarkStart w:id="62" w:name="_Toc186643670"/>
       <w:r>
         <w:lastRenderedPageBreak/>
         <w:t>Button casing drawing</w:t>
       </w:r>
-      <w:bookmarkEnd w:id="61"/>
+      <w:bookmarkEnd w:id="62"/>
     </w:p>
     <w:p>
       <w:pPr>
@@ -8733,8 +8691,11 @@
       </w:r>
     </w:p>
     <w:sectPr>
+      <w:headerReference w:type="default" r:id="rId35"/>
+      <w:footerReference w:type="default" r:id="rId36"/>
       <w:pgSz w:w="11906" w:h="16838"/>
-      <w:pgMar w:top="1417" w:right="1417" w:bottom="1417" w:left="1417" w:header="708" w:footer="708" w:gutter="0"/>
+      <w:pgMar w:top="1411" w:right="1411" w:bottom="1411" w:left="1411" w:header="706" w:footer="706" w:gutter="0"/>
+      <w:pgNumType w:start="1"/>
       <w:cols w:space="708"/>
       <w:docGrid w:linePitch="360"/>
     </w:sectPr>
@@ -8767,6 +8728,59 @@
 </w:endnotes>
 </file>
 
+<file path=word/footer1.xml><?xml version="1.0" encoding="utf-8"?>
+<w:ftr xmlns:wpc="http://schemas.microsoft.com/office/word/2010/wordprocessingCanvas" xmlns:cx="http://schemas.microsoft.com/office/drawing/2014/chartex" xmlns:cx1="http://schemas.microsoft.com/office/drawing/2015/9/8/chartex" xmlns:cx2="http://schemas.microsoft.com/office/drawing/2015/10/21/chartex" xmlns:cx3="http://schemas.microsoft.com/office/drawing/2016/5/9/chartex" xmlns:cx4="http://schemas.microsoft.com/office/drawing/2016/5/10/chartex" xmlns:cx5="http://schemas.microsoft.com/office/drawing/2016/5/11/chartex" xmlns:cx6="http://schemas.microsoft.com/office/drawing/2016/5/12/chartex" xmlns:cx7="http://schemas.microsoft.com/office/drawing/2016/5/13/chartex" xmlns:cx8="http://schemas.microsoft.com/office/drawing/2016/5/14/chartex" xmlns:mc="http://schemas.openxmlformats.org/markup-compatibility/2006" xmlns:aink="http://schemas.microsoft.com/office/drawing/2016/ink" xmlns:am3d="http://schemas.microsoft.com/office/drawing/2017/model3d" xmlns:o="urn:schemas-microsoft-com:office:office" xmlns:oel="http://schemas.microsoft.com/office/2019/extlst" xmlns:r="http://schemas.openxmlformats.org/officeDocument/2006/relationships" xmlns:m="http://schemas.openxmlformats.org/officeDocument/2006/math" xmlns:v="urn:schemas-microsoft-com:vml" xmlns:wp14="http://schemas.microsoft.com/office/word/2010/wordprocessingDrawing" xmlns:wp="http://schemas.openxmlformats.org/drawingml/2006/wordprocessingDrawing" xmlns:w10="urn:schemas-microsoft-com:office:word" xmlns:w="http://schemas.openxmlformats.org/wordprocessingml/2006/main" xmlns:w14="http://schemas.microsoft.com/office/word/2010/wordml" xmlns:w15="http://schemas.microsoft.com/office/word/2012/wordml" xmlns:w16cex="http://schemas.microsoft.com/office/word/2018/wordml/cex" xmlns:w16cid="http://schemas.microsoft.com/office/word/2016/wordml/cid" xmlns:w16="http://schemas.microsoft.com/office/word/2018/wordml" xmlns:w16du="http://schemas.microsoft.com/office/word/2023/wordml/word16du" xmlns:w16sdtdh="http://schemas.microsoft.com/office/word/2020/wordml/sdtdatahash" xmlns:w16sdtfl="http://schemas.microsoft.com/office/word/2024/wordml/sdtformatlock" xmlns:w16se="http://schemas.microsoft.com/office/word/2015/wordml/symex" xmlns:wpg="http://schemas.microsoft.com/office/word/2010/wordprocessingGroup" xmlns:wpi="http://schemas.microsoft.com/office/word/2010/wordprocessingInk" xmlns:wne="http://schemas.microsoft.com/office/word/2006/wordml" xmlns:wps="http://schemas.microsoft.com/office/word/2010/wordprocessingShape" mc:Ignorable="w14 w15 w16se w16cid w16 w16cex w16sdtdh w16sdtfl w16du wp14">
+  <w:sdt>
+    <w:sdtPr>
+      <w:id w:val="335972541"/>
+      <w:docPartObj>
+        <w:docPartGallery w:val="Page Numbers (Bottom of Page)"/>
+        <w:docPartUnique/>
+      </w:docPartObj>
+    </w:sdtPr>
+    <w:sdtEndPr>
+      <w:rPr>
+        <w:noProof/>
+      </w:rPr>
+    </w:sdtEndPr>
+    <w:sdtContent>
+      <w:p>
+        <w:pPr>
+          <w:pStyle w:val="Footer"/>
+          <w:jc w:val="center"/>
+        </w:pPr>
+        <w:r>
+          <w:fldChar w:fldCharType="begin"/>
+        </w:r>
+        <w:r>
+          <w:instrText xml:space="preserve"> PAGE   \* MERGEFORMAT </w:instrText>
+        </w:r>
+        <w:r>
+          <w:fldChar w:fldCharType="separate"/>
+        </w:r>
+        <w:r>
+          <w:rPr>
+            <w:noProof/>
+          </w:rPr>
+          <w:t>2</w:t>
+        </w:r>
+        <w:r>
+          <w:rPr>
+            <w:noProof/>
+          </w:rPr>
+          <w:fldChar w:fldCharType="end"/>
+        </w:r>
+      </w:p>
+    </w:sdtContent>
+  </w:sdt>
+  <w:p>
+    <w:pPr>
+      <w:pStyle w:val="Footer"/>
+    </w:pPr>
+  </w:p>
+</w:ftr>
+</file>
+
 <file path=word/footnotes.xml><?xml version="1.0" encoding="utf-8"?>
 <w:footnotes xmlns:wpc="http://schemas.microsoft.com/office/word/2010/wordprocessingCanvas" xmlns:cx="http://schemas.microsoft.com/office/drawing/2014/chartex" xmlns:cx1="http://schemas.microsoft.com/office/drawing/2015/9/8/chartex" xmlns:cx2="http://schemas.microsoft.com/office/drawing/2015/10/21/chartex" xmlns:cx3="http://schemas.microsoft.com/office/drawing/2016/5/9/chartex" xmlns:cx4="http://schemas.microsoft.com/office/drawing/2016/5/10/chartex" xmlns:cx5="http://schemas.microsoft.com/office/drawing/2016/5/11/chartex" xmlns:cx6="http://schemas.microsoft.com/office/drawing/2016/5/12/chartex" xmlns:cx7="http://schemas.microsoft.com/office/drawing/2016/5/13/chartex" xmlns:cx8="http://schemas.microsoft.com/office/drawing/2016/5/14/chartex" xmlns:mc="http://schemas.openxmlformats.org/markup-compatibility/2006" xmlns:aink="http://schemas.microsoft.com/office/drawing/2016/ink" xmlns:am3d="http://schemas.microsoft.com/office/drawing/2017/model3d" xmlns:o="urn:schemas-microsoft-com:office:office" xmlns:oel="http://schemas.microsoft.com/office/2019/extlst" xmlns:r="http://schemas.openxmlformats.org/officeDocument/2006/relationships" xmlns:m="http://schemas.openxmlformats.org/officeDocument/2006/math" xmlns:v="urn:schemas-microsoft-com:vml" xmlns:wp14="http://schemas.microsoft.com/office/word/2010/wordprocessingDrawing" xmlns:wp="http://schemas.openxmlformats.org/drawingml/2006/wordprocessingDrawing" xmlns:w10="urn:schemas-microsoft-com:office:word" xmlns:w="http://schemas.openxmlformats.org/wordprocessingml/2006/main" xmlns:w14="http://schemas.microsoft.com/office/word/2010/wordml" xmlns:w15="http://schemas.microsoft.com/office/word/2012/wordml" xmlns:w16cex="http://schemas.microsoft.com/office/word/2018/wordml/cex" xmlns:w16cid="http://schemas.microsoft.com/office/word/2016/wordml/cid" xmlns:w16="http://schemas.microsoft.com/office/word/2018/wordml" xmlns:w16du="http://schemas.microsoft.com/office/word/2023/wordml/word16du" xmlns:w16sdtdh="http://schemas.microsoft.com/office/word/2020/wordml/sdtdatahash" xmlns:w16sdtfl="http://schemas.microsoft.com/office/word/2024/wordml/sdtformatlock" xmlns:w16se="http://schemas.microsoft.com/office/word/2015/wordml/symex" xmlns:wpg="http://schemas.microsoft.com/office/word/2010/wordprocessingGroup" xmlns:wpi="http://schemas.microsoft.com/office/word/2010/wordprocessingInk" xmlns:wne="http://schemas.microsoft.com/office/word/2006/wordml" xmlns:wps="http://schemas.microsoft.com/office/word/2010/wordprocessingShape" mc:Ignorable="w14 w15 w16se w16cid w16 w16cex w16sdtdh w16sdtfl w16du wp14">
   <w:footnote w:type="separator" w:id="-1">
@@ -8790,6 +8804,84 @@
     </w:p>
   </w:footnote>
 </w:footnotes>
+</file>
+
+<file path=word/header1.xml><?xml version="1.0" encoding="utf-8"?>
+<w:hdr xmlns:wpc="http://schemas.microsoft.com/office/word/2010/wordprocessingCanvas" xmlns:cx="http://schemas.microsoft.com/office/drawing/2014/chartex" xmlns:cx1="http://schemas.microsoft.com/office/drawing/2015/9/8/chartex" xmlns:cx2="http://schemas.microsoft.com/office/drawing/2015/10/21/chartex" xmlns:cx3="http://schemas.microsoft.com/office/drawing/2016/5/9/chartex" xmlns:cx4="http://schemas.microsoft.com/office/drawing/2016/5/10/chartex" xmlns:cx5="http://schemas.microsoft.com/office/drawing/2016/5/11/chartex" xmlns:cx6="http://schemas.microsoft.com/office/drawing/2016/5/12/chartex" xmlns:cx7="http://schemas.microsoft.com/office/drawing/2016/5/13/chartex" xmlns:cx8="http://schemas.microsoft.com/office/drawing/2016/5/14/chartex" xmlns:mc="http://schemas.openxmlformats.org/markup-compatibility/2006" xmlns:aink="http://schemas.microsoft.com/office/drawing/2016/ink" xmlns:am3d="http://schemas.microsoft.com/office/drawing/2017/model3d" xmlns:o="urn:schemas-microsoft-com:office:office" xmlns:oel="http://schemas.microsoft.com/office/2019/extlst" xmlns:r="http://schemas.openxmlformats.org/officeDocument/2006/relationships" xmlns:m="http://schemas.openxmlformats.org/officeDocument/2006/math" xmlns:v="urn:schemas-microsoft-com:vml" xmlns:wp14="http://schemas.microsoft.com/office/word/2010/wordprocessingDrawing" xmlns:wp="http://schemas.openxmlformats.org/drawingml/2006/wordprocessingDrawing" xmlns:w10="urn:schemas-microsoft-com:office:word" xmlns:w="http://schemas.openxmlformats.org/wordprocessingml/2006/main" xmlns:w14="http://schemas.microsoft.com/office/word/2010/wordml" xmlns:w15="http://schemas.microsoft.com/office/word/2012/wordml" xmlns:w16cex="http://schemas.microsoft.com/office/word/2018/wordml/cex" xmlns:w16cid="http://schemas.microsoft.com/office/word/2016/wordml/cid" xmlns:w16="http://schemas.microsoft.com/office/word/2018/wordml" xmlns:w16du="http://schemas.microsoft.com/office/word/2023/wordml/word16du" xmlns:w16sdtdh="http://schemas.microsoft.com/office/word/2020/wordml/sdtdatahash" xmlns:w16sdtfl="http://schemas.microsoft.com/office/word/2024/wordml/sdtformatlock" xmlns:w16se="http://schemas.microsoft.com/office/word/2015/wordml/symex" xmlns:wpg="http://schemas.microsoft.com/office/word/2010/wordprocessingGroup" xmlns:wpi="http://schemas.microsoft.com/office/word/2010/wordprocessingInk" xmlns:wne="http://schemas.microsoft.com/office/word/2006/wordml" xmlns:wps="http://schemas.microsoft.com/office/word/2010/wordprocessingShape" mc:Ignorable="w14 w15 w16se w16cid w16 w16cex w16sdtdh w16sdtfl w16du wp14">
+  <w:p>
+    <w:pPr>
+      <w:pStyle w:val="Header"/>
+      <w:rPr>
+        <w:szCs w:val="24"/>
+      </w:rPr>
+    </w:pPr>
+    <w:sdt>
+      <w:sdtPr>
+        <w:rPr>
+          <w:rFonts w:asciiTheme="majorHAnsi" w:eastAsiaTheme="majorEastAsia" w:hAnsiTheme="majorHAnsi" w:cstheme="majorBidi"/>
+          <w:szCs w:val="24"/>
+        </w:rPr>
+        <w:alias w:val="Title"/>
+        <w:id w:val="78404852"/>
+        <w:placeholder>
+          <w:docPart w:val="38A14E7085254A3082E396C6F45F60F2"/>
+        </w:placeholder>
+        <w:dataBinding w:prefixMappings="xmlns:ns0='http://schemas.openxmlformats.org/package/2006/metadata/core-properties' xmlns:ns1='http://purl.org/dc/elements/1.1/'" w:xpath="/ns0:coreProperties[1]/ns1:title[1]" w:storeItemID="{6C3C8BC8-F283-45AE-878A-BAB7291924A1}"/>
+        <w:text/>
+      </w:sdtPr>
+      <w:sdtContent>
+        <w:r>
+          <w:rPr>
+            <w:rFonts w:asciiTheme="majorHAnsi" w:eastAsiaTheme="majorEastAsia" w:hAnsiTheme="majorHAnsi" w:cstheme="majorBidi"/>
+            <w:szCs w:val="24"/>
+          </w:rPr>
+          <w:t>Smart home model</w:t>
+        </w:r>
+      </w:sdtContent>
+    </w:sdt>
+    <w:r>
+      <w:rPr>
+        <w:rFonts w:asciiTheme="majorHAnsi" w:eastAsiaTheme="majorEastAsia" w:hAnsiTheme="majorHAnsi" w:cstheme="majorBidi"/>
+        <w:szCs w:val="24"/>
+      </w:rPr>
+      <w:ptab w:relativeTo="margin" w:alignment="right" w:leader="none"/>
+    </w:r>
+    <w:sdt>
+      <w:sdtPr>
+        <w:rPr>
+          <w:rFonts w:asciiTheme="majorHAnsi" w:eastAsiaTheme="majorEastAsia" w:hAnsiTheme="majorHAnsi" w:cstheme="majorBidi"/>
+          <w:szCs w:val="24"/>
+        </w:rPr>
+        <w:alias w:val="Date"/>
+        <w:id w:val="78404859"/>
+        <w:placeholder>
+          <w:docPart w:val="D16452DBB6F643829931F44CA2ECA65E"/>
+        </w:placeholder>
+        <w:dataBinding w:prefixMappings="xmlns:ns0='http://schemas.microsoft.com/office/2006/coverPageProps'" w:xpath="/ns0:CoverPageProperties[1]/ns0:PublishDate[1]" w:storeItemID="{55AF091B-3C7A-41E3-B477-F2FDAA23CFDA}"/>
+        <w:date w:fullDate="2025-01-01T00:00:00Z">
+          <w:dateFormat w:val="MMMM d, yyyy"/>
+          <w:lid w:val="en-US"/>
+          <w:storeMappedDataAs w:val="dateTime"/>
+          <w:calendar w:val="gregorian"/>
+        </w:date>
+      </w:sdtPr>
+      <w:sdtContent>
+        <w:r>
+          <w:rPr>
+            <w:rFonts w:asciiTheme="majorHAnsi" w:eastAsiaTheme="majorEastAsia" w:hAnsiTheme="majorHAnsi" w:cstheme="majorBidi"/>
+            <w:szCs w:val="24"/>
+          </w:rPr>
+          <w:t>January 1, 2025</w:t>
+        </w:r>
+      </w:sdtContent>
+    </w:sdt>
+  </w:p>
+  <w:p>
+    <w:pPr>
+      <w:pStyle w:val="Header"/>
+    </w:pPr>
+  </w:p>
+</w:hdr>
 </file>
 
 <file path=word/intelligence2.xml><?xml version="1.0" encoding="utf-8"?>
@@ -10542,13 +10634,14 @@
     <w:link w:val="TitleChar"/>
     <w:uiPriority w:val="10"/>
     <w:qFormat/>
-    <w:rsid w:val="004A5D3C"/>
+    <w:rsid w:val="00955F82"/>
     <w:pPr>
       <w:spacing w:after="0" w:line="240" w:lineRule="auto"/>
       <w:contextualSpacing/>
     </w:pPr>
     <w:rPr>
-      <w:rFonts w:asciiTheme="majorHAnsi" w:eastAsiaTheme="majorEastAsia" w:hAnsiTheme="majorHAnsi" w:cstheme="majorBidi"/>
+      <w:rFonts w:eastAsiaTheme="majorEastAsia" w:cstheme="majorBidi"/>
+      <w:b/>
       <w:spacing w:val="-10"/>
       <w:kern w:val="28"/>
       <w:sz w:val="56"/>
@@ -10560,13 +10653,16 @@
     <w:basedOn w:val="DefaultParagraphFont"/>
     <w:link w:val="Title"/>
     <w:uiPriority w:val="10"/>
-    <w:rsid w:val="004A5D3C"/>
+    <w:rsid w:val="00955F82"/>
     <w:rPr>
-      <w:rFonts w:asciiTheme="majorHAnsi" w:eastAsiaTheme="majorEastAsia" w:hAnsiTheme="majorHAnsi" w:cstheme="majorBidi"/>
+      <w:rFonts w:ascii="Times New Roman" w:eastAsiaTheme="majorEastAsia" w:hAnsi="Times New Roman" w:cstheme="majorBidi"/>
+      <w:b/>
+      <w:color w:val="000000" w:themeColor="text1"/>
       <w:spacing w:val="-10"/>
       <w:kern w:val="28"/>
       <w:sz w:val="56"/>
       <w:szCs w:val="56"/>
+      <w:lang w:val="en-US"/>
     </w:rPr>
   </w:style>
   <w:style w:type="character" w:customStyle="1" w:styleId="Heading1Char">
@@ -10895,7 +10991,692 @@
     <w:unhideWhenUsed/>
     <w:rsid w:val="00C03252"/>
   </w:style>
+  <w:style w:type="paragraph" w:styleId="Header">
+    <w:name w:val="header"/>
+    <w:basedOn w:val="Normal"/>
+    <w:link w:val="HeaderChar"/>
+    <w:uiPriority w:val="99"/>
+    <w:unhideWhenUsed/>
+    <w:rsid w:val="00BC5936"/>
+    <w:pPr>
+      <w:tabs>
+        <w:tab w:val="center" w:pos="4703"/>
+        <w:tab w:val="right" w:pos="9406"/>
+      </w:tabs>
+      <w:spacing w:after="0" w:line="240" w:lineRule="auto"/>
+    </w:pPr>
+  </w:style>
+  <w:style w:type="character" w:customStyle="1" w:styleId="HeaderChar">
+    <w:name w:val="Header Char"/>
+    <w:basedOn w:val="DefaultParagraphFont"/>
+    <w:link w:val="Header"/>
+    <w:uiPriority w:val="99"/>
+    <w:rsid w:val="00BC5936"/>
+    <w:rPr>
+      <w:rFonts w:ascii="Times New Roman" w:hAnsi="Times New Roman"/>
+      <w:color w:val="000000" w:themeColor="text1"/>
+      <w:sz w:val="24"/>
+      <w:lang w:val="en-US"/>
+    </w:rPr>
+  </w:style>
+  <w:style w:type="paragraph" w:styleId="Footer">
+    <w:name w:val="footer"/>
+    <w:basedOn w:val="Normal"/>
+    <w:link w:val="FooterChar"/>
+    <w:uiPriority w:val="99"/>
+    <w:unhideWhenUsed/>
+    <w:rsid w:val="00BC5936"/>
+    <w:pPr>
+      <w:tabs>
+        <w:tab w:val="center" w:pos="4703"/>
+        <w:tab w:val="right" w:pos="9406"/>
+      </w:tabs>
+      <w:spacing w:after="0" w:line="240" w:lineRule="auto"/>
+    </w:pPr>
+  </w:style>
+  <w:style w:type="character" w:customStyle="1" w:styleId="FooterChar">
+    <w:name w:val="Footer Char"/>
+    <w:basedOn w:val="DefaultParagraphFont"/>
+    <w:link w:val="Footer"/>
+    <w:uiPriority w:val="99"/>
+    <w:rsid w:val="00BC5936"/>
+    <w:rPr>
+      <w:rFonts w:ascii="Times New Roman" w:hAnsi="Times New Roman"/>
+      <w:color w:val="000000" w:themeColor="text1"/>
+      <w:sz w:val="24"/>
+      <w:lang w:val="en-US"/>
+    </w:rPr>
+  </w:style>
 </w:styles>
+</file>
+
+<file path=word/glossary/document.xml><?xml version="1.0" encoding="utf-8"?>
+<w:glossaryDocument xmlns:wpc="http://schemas.microsoft.com/office/word/2010/wordprocessingCanvas" xmlns:cx="http://schemas.microsoft.com/office/drawing/2014/chartex" xmlns:cx1="http://schemas.microsoft.com/office/drawing/2015/9/8/chartex" xmlns:cx2="http://schemas.microsoft.com/office/drawing/2015/10/21/chartex" xmlns:cx3="http://schemas.microsoft.com/office/drawing/2016/5/9/chartex" xmlns:cx4="http://schemas.microsoft.com/office/drawing/2016/5/10/chartex" xmlns:cx5="http://schemas.microsoft.com/office/drawing/2016/5/11/chartex" xmlns:cx6="http://schemas.microsoft.com/office/drawing/2016/5/12/chartex" xmlns:cx7="http://schemas.microsoft.com/office/drawing/2016/5/13/chartex" xmlns:cx8="http://schemas.microsoft.com/office/drawing/2016/5/14/chartex" xmlns:mc="http://schemas.openxmlformats.org/markup-compatibility/2006" xmlns:aink="http://schemas.microsoft.com/office/drawing/2016/ink" xmlns:am3d="http://schemas.microsoft.com/office/drawing/2017/model3d" xmlns:o="urn:schemas-microsoft-com:office:office" xmlns:oel="http://schemas.microsoft.com/office/2019/extlst" xmlns:r="http://schemas.openxmlformats.org/officeDocument/2006/relationships" xmlns:m="http://schemas.openxmlformats.org/officeDocument/2006/math" xmlns:v="urn:schemas-microsoft-com:vml" xmlns:wp14="http://schemas.microsoft.com/office/word/2010/wordprocessingDrawing" xmlns:wp="http://schemas.openxmlformats.org/drawingml/2006/wordprocessingDrawing" xmlns:w10="urn:schemas-microsoft-com:office:word" xmlns:w="http://schemas.openxmlformats.org/wordprocessingml/2006/main" xmlns:w14="http://schemas.microsoft.com/office/word/2010/wordml" xmlns:w15="http://schemas.microsoft.com/office/word/2012/wordml" xmlns:w16cex="http://schemas.microsoft.com/office/word/2018/wordml/cex" xmlns:w16cid="http://schemas.microsoft.com/office/word/2016/wordml/cid" xmlns:w16="http://schemas.microsoft.com/office/word/2018/wordml" xmlns:w16du="http://schemas.microsoft.com/office/word/2023/wordml/word16du" xmlns:w16sdtdh="http://schemas.microsoft.com/office/word/2020/wordml/sdtdatahash" xmlns:w16sdtfl="http://schemas.microsoft.com/office/word/2024/wordml/sdtformatlock" xmlns:w16se="http://schemas.microsoft.com/office/word/2015/wordml/symex" xmlns:wpg="http://schemas.microsoft.com/office/word/2010/wordprocessingGroup" xmlns:wpi="http://schemas.microsoft.com/office/word/2010/wordprocessingInk" xmlns:wne="http://schemas.microsoft.com/office/word/2006/wordml" xmlns:wps="http://schemas.microsoft.com/office/word/2010/wordprocessingShape" mc:Ignorable="w14 w15 w16se w16cid w16 w16cex w16sdtdh w16sdtfl w16du wp14">
+  <w:docParts>
+    <w:docPart>
+      <w:docPartPr>
+        <w:name w:val="38A14E7085254A3082E396C6F45F60F2"/>
+        <w:category>
+          <w:name w:val="General"/>
+          <w:gallery w:val="placeholder"/>
+        </w:category>
+        <w:types>
+          <w:type w:val="bbPlcHdr"/>
+        </w:types>
+        <w:behaviors>
+          <w:behavior w:val="content"/>
+        </w:behaviors>
+        <w:guid w:val="{221380A5-838A-4C5C-8B3A-93FAE923A273}"/>
+      </w:docPartPr>
+      <w:docPartBody>
+        <w:p>
+          <w:pPr>
+            <w:pStyle w:val="38A14E7085254A3082E396C6F45F60F2"/>
+          </w:pPr>
+          <w:r>
+            <w:rPr>
+              <w:rFonts w:asciiTheme="majorHAnsi" w:eastAsiaTheme="majorEastAsia" w:hAnsiTheme="majorHAnsi" w:cstheme="majorBidi"/>
+              <w:color w:val="156082" w:themeColor="accent1"/>
+              <w:sz w:val="27"/>
+              <w:szCs w:val="27"/>
+            </w:rPr>
+            <w:t>[Document title]</w:t>
+          </w:r>
+        </w:p>
+      </w:docPartBody>
+    </w:docPart>
+    <w:docPart>
+      <w:docPartPr>
+        <w:name w:val="D16452DBB6F643829931F44CA2ECA65E"/>
+        <w:category>
+          <w:name w:val="General"/>
+          <w:gallery w:val="placeholder"/>
+        </w:category>
+        <w:types>
+          <w:type w:val="bbPlcHdr"/>
+        </w:types>
+        <w:behaviors>
+          <w:behavior w:val="content"/>
+        </w:behaviors>
+        <w:guid w:val="{FDC15478-9554-4F4C-BF98-393125FFF79C}"/>
+      </w:docPartPr>
+      <w:docPartBody>
+        <w:p>
+          <w:pPr>
+            <w:pStyle w:val="D16452DBB6F643829931F44CA2ECA65E"/>
+          </w:pPr>
+          <w:r>
+            <w:rPr>
+              <w:rFonts w:asciiTheme="majorHAnsi" w:eastAsiaTheme="majorEastAsia" w:hAnsiTheme="majorHAnsi" w:cstheme="majorBidi"/>
+              <w:color w:val="156082" w:themeColor="accent1"/>
+              <w:sz w:val="27"/>
+              <w:szCs w:val="27"/>
+            </w:rPr>
+            <w:t>[Date]</w:t>
+          </w:r>
+        </w:p>
+      </w:docPartBody>
+    </w:docPart>
+  </w:docParts>
+</w:glossaryDocument>
+</file>
+
+<file path=word/glossary/fontTable.xml><?xml version="1.0" encoding="utf-8"?>
+<w:fonts xmlns:mc="http://schemas.openxmlformats.org/markup-compatibility/2006" xmlns:r="http://schemas.openxmlformats.org/officeDocument/2006/relationships" xmlns:w="http://schemas.openxmlformats.org/wordprocessingml/2006/main" xmlns:w14="http://schemas.microsoft.com/office/word/2010/wordml" xmlns:w15="http://schemas.microsoft.com/office/word/2012/wordml" xmlns:w16cex="http://schemas.microsoft.com/office/word/2018/wordml/cex" xmlns:w16cid="http://schemas.microsoft.com/office/word/2016/wordml/cid" xmlns:w16="http://schemas.microsoft.com/office/word/2018/wordml" xmlns:w16du="http://schemas.microsoft.com/office/word/2023/wordml/word16du" xmlns:w16sdtdh="http://schemas.microsoft.com/office/word/2020/wordml/sdtdatahash" xmlns:w16sdtfl="http://schemas.microsoft.com/office/word/2024/wordml/sdtformatlock" xmlns:w16se="http://schemas.microsoft.com/office/word/2015/wordml/symex" mc:Ignorable="w14 w15 w16se w16cid w16 w16cex w16sdtdh w16sdtfl w16du">
+  <w:font w:name="Symbol">
+    <w:panose1 w:val="05050102010706020507"/>
+    <w:charset w:val="02"/>
+    <w:family w:val="roman"/>
+    <w:pitch w:val="variable"/>
+    <w:sig w:usb0="00000000" w:usb1="10000000" w:usb2="00000000" w:usb3="00000000" w:csb0="80000000" w:csb1="00000000"/>
+  </w:font>
+  <w:font w:name="Times New Roman">
+    <w:panose1 w:val="02020603050405020304"/>
+    <w:charset w:val="EE"/>
+    <w:family w:val="roman"/>
+    <w:pitch w:val="variable"/>
+    <w:sig w:usb0="E0002EFF" w:usb1="C000785B" w:usb2="00000009" w:usb3="00000000" w:csb0="000001FF" w:csb1="00000000"/>
+  </w:font>
+  <w:font w:name="Courier New">
+    <w:panose1 w:val="02070309020205020404"/>
+    <w:charset w:val="EE"/>
+    <w:family w:val="modern"/>
+    <w:pitch w:val="fixed"/>
+    <w:sig w:usb0="E0002EFF" w:usb1="C0007843" w:usb2="00000009" w:usb3="00000000" w:csb0="000001FF" w:csb1="00000000"/>
+  </w:font>
+  <w:font w:name="Wingdings">
+    <w:panose1 w:val="05000000000000000000"/>
+    <w:charset w:val="02"/>
+    <w:family w:val="auto"/>
+    <w:pitch w:val="variable"/>
+    <w:sig w:usb0="00000000" w:usb1="10000000" w:usb2="00000000" w:usb3="00000000" w:csb0="80000000" w:csb1="00000000"/>
+  </w:font>
+  <w:font w:name="Calibri">
+    <w:panose1 w:val="020F0502020204030204"/>
+    <w:charset w:val="EE"/>
+    <w:family w:val="swiss"/>
+    <w:pitch w:val="variable"/>
+    <w:sig w:usb0="E4002EFF" w:usb1="C000247B" w:usb2="00000009" w:usb3="00000000" w:csb0="000001FF" w:csb1="00000000"/>
+  </w:font>
+  <w:font w:name="Calibri Light">
+    <w:panose1 w:val="020F0302020204030204"/>
+    <w:charset w:val="EE"/>
+    <w:family w:val="swiss"/>
+    <w:pitch w:val="variable"/>
+    <w:sig w:usb0="E4002EFF" w:usb1="C000247B" w:usb2="00000009" w:usb3="00000000" w:csb0="000001FF" w:csb1="00000000"/>
+  </w:font>
+  <w:font w:name="Aptos">
+    <w:charset w:val="00"/>
+    <w:family w:val="swiss"/>
+    <w:pitch w:val="variable"/>
+    <w:sig w:usb0="20000287" w:usb1="00000003" w:usb2="00000000" w:usb3="00000000" w:csb0="0000019F" w:csb1="00000000"/>
+  </w:font>
+  <w:font w:name="Aptos Display">
+    <w:charset w:val="00"/>
+    <w:family w:val="swiss"/>
+    <w:pitch w:val="variable"/>
+    <w:sig w:usb0="20000287" w:usb1="00000003" w:usb2="00000000" w:usb3="00000000" w:csb0="0000019F" w:csb1="00000000"/>
+  </w:font>
+</w:fonts>
+</file>
+
+<file path=word/glossary/settings.xml><?xml version="1.0" encoding="utf-8"?>
+<w:settings xmlns:mc="http://schemas.openxmlformats.org/markup-compatibility/2006" xmlns:o="urn:schemas-microsoft-com:office:office" xmlns:r="http://schemas.openxmlformats.org/officeDocument/2006/relationships" xmlns:m="http://schemas.openxmlformats.org/officeDocument/2006/math" xmlns:v="urn:schemas-microsoft-com:vml" xmlns:w10="urn:schemas-microsoft-com:office:word" xmlns:w="http://schemas.openxmlformats.org/wordprocessingml/2006/main" xmlns:w14="http://schemas.microsoft.com/office/word/2010/wordml" xmlns:w15="http://schemas.microsoft.com/office/word/2012/wordml" xmlns:w16cex="http://schemas.microsoft.com/office/word/2018/wordml/cex" xmlns:w16cid="http://schemas.microsoft.com/office/word/2016/wordml/cid" xmlns:w16="http://schemas.microsoft.com/office/word/2018/wordml" xmlns:w16du="http://schemas.microsoft.com/office/word/2023/wordml/word16du" xmlns:w16sdtdh="http://schemas.microsoft.com/office/word/2020/wordml/sdtdatahash" xmlns:w16sdtfl="http://schemas.microsoft.com/office/word/2024/wordml/sdtformatlock" xmlns:w16se="http://schemas.microsoft.com/office/word/2015/wordml/symex" xmlns:sl="http://schemas.openxmlformats.org/schemaLibrary/2006/main" mc:Ignorable="w14 w15 w16se w16cid w16 w16cex w16sdtdh w16sdtfl w16du">
+  <w:view w:val="normal"/>
+  <w:defaultTabStop w:val="720"/>
+  <w:characterSpacingControl w:val="doNotCompress"/>
+  <w:compat>
+    <w:useFELayout/>
+    <w:compatSetting w:name="compatibilityMode" w:uri="http://schemas.microsoft.com/office/word" w:val="15"/>
+    <w:compatSetting w:name="overrideTableStyleFontSizeAndJustification" w:uri="http://schemas.microsoft.com/office/word" w:val="1"/>
+    <w:compatSetting w:name="enableOpenTypeFeatures" w:uri="http://schemas.microsoft.com/office/word" w:val="1"/>
+    <w:compatSetting w:name="doNotFlipMirrorIndents" w:uri="http://schemas.microsoft.com/office/word" w:val="1"/>
+    <w:compatSetting w:name="differentiateMultirowTableHeaders" w:uri="http://schemas.microsoft.com/office/word" w:val="1"/>
+    <w:compatSetting w:name="useWord2013TrackBottomHyphenation" w:uri="http://schemas.microsoft.com/office/word" w:val="0"/>
+  </w:compat>
+  <w:rsids>
+    <w:rsidRoot w:val="00D3252B"/>
+    <w:rsid w:val="003C5B20"/>
+    <w:rsid w:val="00D3252B"/>
+    <w:rsid w:val="00EA6F3E"/>
+  </w:rsids>
+  <m:mathPr>
+    <m:mathFont m:val="Cambria Math"/>
+    <m:brkBin m:val="before"/>
+    <m:brkBinSub m:val="--"/>
+    <m:smallFrac m:val="0"/>
+    <m:dispDef/>
+    <m:lMargin m:val="0"/>
+    <m:rMargin m:val="0"/>
+    <m:defJc m:val="centerGroup"/>
+    <m:wrapIndent m:val="1440"/>
+    <m:intLim m:val="subSup"/>
+    <m:naryLim m:val="undOvr"/>
+  </m:mathPr>
+  <w:themeFontLang w:val="en-US"/>
+  <w:clrSchemeMapping w:bg1="light1" w:t1="dark1" w:bg2="light2" w:t2="dark2" w:accent1="accent1" w:accent2="accent2" w:accent3="accent3" w:accent4="accent4" w:accent5="accent5" w:accent6="accent6" w:hyperlink="hyperlink" w:followedHyperlink="followedHyperlink"/>
+  <w:decimalSymbol w:val="."/>
+  <w:listSeparator w:val=","/>
+  <w15:chartTrackingRefBased/>
+</w:settings>
+</file>
+
+<file path=word/glossary/styles.xml><?xml version="1.0" encoding="utf-8"?>
+<w:styles xmlns:mc="http://schemas.openxmlformats.org/markup-compatibility/2006" xmlns:r="http://schemas.openxmlformats.org/officeDocument/2006/relationships" xmlns:w="http://schemas.openxmlformats.org/wordprocessingml/2006/main" xmlns:w14="http://schemas.microsoft.com/office/word/2010/wordml" xmlns:w15="http://schemas.microsoft.com/office/word/2012/wordml" xmlns:w16cex="http://schemas.microsoft.com/office/word/2018/wordml/cex" xmlns:w16cid="http://schemas.microsoft.com/office/word/2016/wordml/cid" xmlns:w16="http://schemas.microsoft.com/office/word/2018/wordml" xmlns:w16du="http://schemas.microsoft.com/office/word/2023/wordml/word16du" xmlns:w16sdtdh="http://schemas.microsoft.com/office/word/2020/wordml/sdtdatahash" xmlns:w16sdtfl="http://schemas.microsoft.com/office/word/2024/wordml/sdtformatlock" xmlns:w16se="http://schemas.microsoft.com/office/word/2015/wordml/symex" mc:Ignorable="w14 w15 w16se w16cid w16 w16cex w16sdtdh w16sdtfl w16du">
+  <w:docDefaults>
+    <w:rPrDefault>
+      <w:rPr>
+        <w:rFonts w:asciiTheme="minorHAnsi" w:eastAsiaTheme="minorEastAsia" w:hAnsiTheme="minorHAnsi" w:cstheme="minorBidi"/>
+        <w:kern w:val="2"/>
+        <w:sz w:val="24"/>
+        <w:szCs w:val="24"/>
+        <w:lang w:val="en-US" w:eastAsia="en-US" w:bidi="ar-SA"/>
+        <w14:ligatures w14:val="standardContextual"/>
+      </w:rPr>
+    </w:rPrDefault>
+    <w:pPrDefault>
+      <w:pPr>
+        <w:spacing w:after="160" w:line="278" w:lineRule="auto"/>
+      </w:pPr>
+    </w:pPrDefault>
+  </w:docDefaults>
+  <w:latentStyles w:defLockedState="0" w:defUIPriority="99" w:defSemiHidden="0" w:defUnhideWhenUsed="0" w:defQFormat="0" w:count="376">
+    <w:lsdException w:name="Normal" w:uiPriority="0" w:qFormat="1"/>
+    <w:lsdException w:name="heading 1" w:uiPriority="9" w:qFormat="1"/>
+    <w:lsdException w:name="heading 2" w:semiHidden="1" w:uiPriority="9" w:unhideWhenUsed="1" w:qFormat="1"/>
+    <w:lsdException w:name="heading 3" w:semiHidden="1" w:uiPriority="9" w:unhideWhenUsed="1" w:qFormat="1"/>
+    <w:lsdException w:name="heading 4" w:semiHidden="1" w:uiPriority="9" w:unhideWhenUsed="1" w:qFormat="1"/>
+    <w:lsdException w:name="heading 5" w:semiHidden="1" w:uiPriority="9" w:unhideWhenUsed="1" w:qFormat="1"/>
+    <w:lsdException w:name="heading 6" w:semiHidden="1" w:uiPriority="9" w:unhideWhenUsed="1" w:qFormat="1"/>
+    <w:lsdException w:name="heading 7" w:semiHidden="1" w:uiPriority="9" w:unhideWhenUsed="1" w:qFormat="1"/>
+    <w:lsdException w:name="heading 8" w:semiHidden="1" w:uiPriority="9" w:unhideWhenUsed="1" w:qFormat="1"/>
+    <w:lsdException w:name="heading 9" w:semiHidden="1" w:uiPriority="9" w:unhideWhenUsed="1" w:qFormat="1"/>
+    <w:lsdException w:name="index 1" w:semiHidden="1" w:unhideWhenUsed="1"/>
+    <w:lsdException w:name="index 2" w:semiHidden="1" w:unhideWhenUsed="1"/>
+    <w:lsdException w:name="index 3" w:semiHidden="1" w:unhideWhenUsed="1"/>
+    <w:lsdException w:name="index 4" w:semiHidden="1" w:unhideWhenUsed="1"/>
+    <w:lsdException w:name="index 5" w:semiHidden="1" w:unhideWhenUsed="1"/>
+    <w:lsdException w:name="index 6" w:semiHidden="1" w:unhideWhenUsed="1"/>
+    <w:lsdException w:name="index 7" w:semiHidden="1" w:unhideWhenUsed="1"/>
+    <w:lsdException w:name="index 8" w:semiHidden="1" w:unhideWhenUsed="1"/>
+    <w:lsdException w:name="index 9" w:semiHidden="1" w:unhideWhenUsed="1"/>
+    <w:lsdException w:name="toc 1" w:semiHidden="1" w:uiPriority="39" w:unhideWhenUsed="1"/>
+    <w:lsdException w:name="toc 2" w:semiHidden="1" w:uiPriority="39" w:unhideWhenUsed="1"/>
+    <w:lsdException w:name="toc 3" w:semiHidden="1" w:uiPriority="39" w:unhideWhenUsed="1"/>
+    <w:lsdException w:name="toc 4" w:semiHidden="1" w:uiPriority="39" w:unhideWhenUsed="1"/>
+    <w:lsdException w:name="toc 5" w:semiHidden="1" w:uiPriority="39" w:unhideWhenUsed="1"/>
+    <w:lsdException w:name="toc 6" w:semiHidden="1" w:uiPriority="39" w:unhideWhenUsed="1"/>
+    <w:lsdException w:name="toc 7" w:semiHidden="1" w:uiPriority="39" w:unhideWhenUsed="1"/>
+    <w:lsdException w:name="toc 8" w:semiHidden="1" w:uiPriority="39" w:unhideWhenUsed="1"/>
+    <w:lsdException w:name="toc 9" w:semiHidden="1" w:uiPriority="39" w:unhideWhenUsed="1"/>
+    <w:lsdException w:name="Normal Indent" w:semiHidden="1" w:unhideWhenUsed="1"/>
+    <w:lsdException w:name="footnote text" w:semiHidden="1" w:unhideWhenUsed="1"/>
+    <w:lsdException w:name="annotation text" w:semiHidden="1" w:unhideWhenUsed="1"/>
+    <w:lsdException w:name="header" w:semiHidden="1" w:unhideWhenUsed="1"/>
+    <w:lsdException w:name="footer" w:semiHidden="1" w:unhideWhenUsed="1"/>
+    <w:lsdException w:name="index heading" w:semiHidden="1" w:unhideWhenUsed="1"/>
+    <w:lsdException w:name="caption" w:semiHidden="1" w:uiPriority="35" w:unhideWhenUsed="1" w:qFormat="1"/>
+    <w:lsdException w:name="table of figures" w:semiHidden="1" w:unhideWhenUsed="1"/>
+    <w:lsdException w:name="envelope address" w:semiHidden="1" w:unhideWhenUsed="1"/>
+    <w:lsdException w:name="envelope return" w:semiHidden="1" w:unhideWhenUsed="1"/>
+    <w:lsdException w:name="footnote reference" w:semiHidden="1" w:unhideWhenUsed="1"/>
+    <w:lsdException w:name="annotation reference" w:semiHidden="1" w:unhideWhenUsed="1"/>
+    <w:lsdException w:name="line number" w:semiHidden="1" w:unhideWhenUsed="1"/>
+    <w:lsdException w:name="page number" w:semiHidden="1" w:unhideWhenUsed="1"/>
+    <w:lsdException w:name="endnote reference" w:semiHidden="1" w:unhideWhenUsed="1"/>
+    <w:lsdException w:name="endnote text" w:semiHidden="1" w:unhideWhenUsed="1"/>
+    <w:lsdException w:name="table of authorities" w:semiHidden="1" w:unhideWhenUsed="1"/>
+    <w:lsdException w:name="macro" w:semiHidden="1" w:unhideWhenUsed="1"/>
+    <w:lsdException w:name="toa heading" w:semiHidden="1" w:unhideWhenUsed="1"/>
+    <w:lsdException w:name="List" w:semiHidden="1" w:unhideWhenUsed="1"/>
+    <w:lsdException w:name="List Bullet" w:semiHidden="1" w:unhideWhenUsed="1"/>
+    <w:lsdException w:name="List Number" w:semiHidden="1" w:unhideWhenUsed="1"/>
+    <w:lsdException w:name="List 2" w:semiHidden="1" w:unhideWhenUsed="1"/>
+    <w:lsdException w:name="List 3" w:semiHidden="1" w:unhideWhenUsed="1"/>
+    <w:lsdException w:name="List 4" w:semiHidden="1" w:unhideWhenUsed="1"/>
+    <w:lsdException w:name="List 5" w:semiHidden="1" w:unhideWhenUsed="1"/>
+    <w:lsdException w:name="List Bullet 2" w:semiHidden="1" w:unhideWhenUsed="1"/>
+    <w:lsdException w:name="List Bullet 3" w:semiHidden="1" w:unhideWhenUsed="1"/>
+    <w:lsdException w:name="List Bullet 4" w:semiHidden="1" w:unhideWhenUsed="1"/>
+    <w:lsdException w:name="List Bullet 5" w:semiHidden="1" w:unhideWhenUsed="1"/>
+    <w:lsdException w:name="List Number 2" w:semiHidden="1" w:unhideWhenUsed="1"/>
+    <w:lsdException w:name="List Number 3" w:semiHidden="1" w:unhideWhenUsed="1"/>
+    <w:lsdException w:name="List Number 4" w:semiHidden="1" w:unhideWhenUsed="1"/>
+    <w:lsdException w:name="List Number 5" w:semiHidden="1" w:unhideWhenUsed="1"/>
+    <w:lsdException w:name="Title" w:uiPriority="10" w:qFormat="1"/>
+    <w:lsdException w:name="Closing" w:semiHidden="1" w:unhideWhenUsed="1"/>
+    <w:lsdException w:name="Signature" w:semiHidden="1" w:unhideWhenUsed="1"/>
+    <w:lsdException w:name="Default Paragraph Font" w:semiHidden="1" w:uiPriority="1" w:unhideWhenUsed="1"/>
+    <w:lsdException w:name="Body Text" w:semiHidden="1" w:unhideWhenUsed="1"/>
+    <w:lsdException w:name="Body Text Indent" w:semiHidden="1" w:unhideWhenUsed="1"/>
+    <w:lsdException w:name="List Continue" w:semiHidden="1" w:unhideWhenUsed="1"/>
+    <w:lsdException w:name="List Continue 2" w:semiHidden="1" w:unhideWhenUsed="1"/>
+    <w:lsdException w:name="List Continue 3" w:semiHidden="1" w:unhideWhenUsed="1"/>
+    <w:lsdException w:name="List Continue 4" w:semiHidden="1" w:unhideWhenUsed="1"/>
+    <w:lsdException w:name="List Continue 5" w:semiHidden="1" w:unhideWhenUsed="1"/>
+    <w:lsdException w:name="Message Header" w:semiHidden="1" w:unhideWhenUsed="1"/>
+    <w:lsdException w:name="Subtitle" w:uiPriority="11" w:qFormat="1"/>
+    <w:lsdException w:name="Salutation" w:semiHidden="1" w:unhideWhenUsed="1"/>
+    <w:lsdException w:name="Date" w:semiHidden="1" w:unhideWhenUsed="1"/>
+    <w:lsdException w:name="Body Text First Indent" w:semiHidden="1" w:unhideWhenUsed="1"/>
+    <w:lsdException w:name="Body Text First Indent 2" w:semiHidden="1" w:unhideWhenUsed="1"/>
+    <w:lsdException w:name="Note Heading" w:semiHidden="1" w:unhideWhenUsed="1"/>
+    <w:lsdException w:name="Body Text 2" w:semiHidden="1" w:unhideWhenUsed="1"/>
+    <w:lsdException w:name="Body Text 3" w:semiHidden="1" w:unhideWhenUsed="1"/>
+    <w:lsdException w:name="Body Text Indent 2" w:semiHidden="1" w:unhideWhenUsed="1"/>
+    <w:lsdException w:name="Body Text Indent 3" w:semiHidden="1" w:unhideWhenUsed="1"/>
+    <w:lsdException w:name="Block Text" w:semiHidden="1" w:unhideWhenUsed="1"/>
+    <w:lsdException w:name="Hyperlink" w:semiHidden="1" w:unhideWhenUsed="1"/>
+    <w:lsdException w:name="FollowedHyperlink" w:semiHidden="1" w:unhideWhenUsed="1"/>
+    <w:lsdException w:name="Strong" w:uiPriority="22" w:qFormat="1"/>
+    <w:lsdException w:name="Emphasis" w:uiPriority="20" w:qFormat="1"/>
+    <w:lsdException w:name="Document Map" w:semiHidden="1" w:unhideWhenUsed="1"/>
+    <w:lsdException w:name="Plain Text" w:semiHidden="1" w:unhideWhenUsed="1"/>
+    <w:lsdException w:name="E-mail Signature" w:semiHidden="1" w:unhideWhenUsed="1"/>
+    <w:lsdException w:name="HTML Top of Form" w:semiHidden="1" w:unhideWhenUsed="1"/>
+    <w:lsdException w:name="HTML Bottom of Form" w:semiHidden="1" w:unhideWhenUsed="1"/>
+    <w:lsdException w:name="Normal (Web)" w:semiHidden="1" w:unhideWhenUsed="1"/>
+    <w:lsdException w:name="HTML Acronym" w:semiHidden="1" w:unhideWhenUsed="1"/>
+    <w:lsdException w:name="HTML Address" w:semiHidden="1" w:unhideWhenUsed="1"/>
+    <w:lsdException w:name="HTML Cite" w:semiHidden="1" w:unhideWhenUsed="1"/>
+    <w:lsdException w:name="HTML Code" w:semiHidden="1" w:unhideWhenUsed="1"/>
+    <w:lsdException w:name="HTML Definition" w:semiHidden="1" w:unhideWhenUsed="1"/>
+    <w:lsdException w:name="HTML Keyboard" w:semiHidden="1" w:unhideWhenUsed="1"/>
+    <w:lsdException w:name="HTML Preformatted" w:semiHidden="1" w:unhideWhenUsed="1"/>
+    <w:lsdException w:name="HTML Sample" w:semiHidden="1" w:unhideWhenUsed="1"/>
+    <w:lsdException w:name="HTML Typewriter" w:semiHidden="1" w:unhideWhenUsed="1"/>
+    <w:lsdException w:name="HTML Variable" w:semiHidden="1" w:unhideWhenUsed="1"/>
+    <w:lsdException w:name="Normal Table" w:semiHidden="1" w:unhideWhenUsed="1"/>
+    <w:lsdException w:name="annotation subject" w:semiHidden="1" w:unhideWhenUsed="1"/>
+    <w:lsdException w:name="No List" w:semiHidden="1" w:unhideWhenUsed="1"/>
+    <w:lsdException w:name="Outline List 1" w:semiHidden="1" w:unhideWhenUsed="1"/>
+    <w:lsdException w:name="Outline List 2" w:semiHidden="1" w:unhideWhenUsed="1"/>
+    <w:lsdException w:name="Outline List 3" w:semiHidden="1" w:unhideWhenUsed="1"/>
+    <w:lsdException w:name="Table Simple 1" w:semiHidden="1" w:unhideWhenUsed="1"/>
+    <w:lsdException w:name="Table Simple 2" w:semiHidden="1" w:unhideWhenUsed="1"/>
+    <w:lsdException w:name="Table Simple 3" w:semiHidden="1" w:unhideWhenUsed="1"/>
+    <w:lsdException w:name="Table Classic 1" w:semiHidden="1" w:unhideWhenUsed="1"/>
+    <w:lsdException w:name="Table Classic 2" w:semiHidden="1" w:unhideWhenUsed="1"/>
+    <w:lsdException w:name="Table Classic 3" w:semiHidden="1" w:unhideWhenUsed="1"/>
+    <w:lsdException w:name="Table Classic 4" w:semiHidden="1" w:unhideWhenUsed="1"/>
+    <w:lsdException w:name="Table Colorful 1" w:semiHidden="1" w:unhideWhenUsed="1"/>
+    <w:lsdException w:name="Table Colorful 2" w:semiHidden="1" w:unhideWhenUsed="1"/>
+    <w:lsdException w:name="Table Colorful 3" w:semiHidden="1" w:unhideWhenUsed="1"/>
+    <w:lsdException w:name="Table Columns 1" w:semiHidden="1" w:unhideWhenUsed="1"/>
+    <w:lsdException w:name="Table Columns 2" w:semiHidden="1" w:unhideWhenUsed="1"/>
+    <w:lsdException w:name="Table Columns 3" w:semiHidden="1" w:unhideWhenUsed="1"/>
+    <w:lsdException w:name="Table Columns 4" w:semiHidden="1" w:unhideWhenUsed="1"/>
+    <w:lsdException w:name="Table Columns 5" w:semiHidden="1" w:unhideWhenUsed="1"/>
+    <w:lsdException w:name="Table Grid 1" w:semiHidden="1" w:unhideWhenUsed="1"/>
+    <w:lsdException w:name="Table Grid 2" w:semiHidden="1" w:unhideWhenUsed="1"/>
+    <w:lsdException w:name="Table Grid 3" w:semiHidden="1" w:unhideWhenUsed="1"/>
+    <w:lsdException w:name="Table Grid 4" w:semiHidden="1" w:unhideWhenUsed="1"/>
+    <w:lsdException w:name="Table Grid 5" w:semiHidden="1" w:unhideWhenUsed="1"/>
+    <w:lsdException w:name="Table Grid 6" w:semiHidden="1" w:unhideWhenUsed="1"/>
+    <w:lsdException w:name="Table Grid 7" w:semiHidden="1" w:unhideWhenUsed="1"/>
+    <w:lsdException w:name="Table Grid 8" w:semiHidden="1" w:unhideWhenUsed="1"/>
+    <w:lsdException w:name="Table List 1" w:semiHidden="1" w:unhideWhenUsed="1"/>
+    <w:lsdException w:name="Table List 2" w:semiHidden="1" w:unhideWhenUsed="1"/>
+    <w:lsdException w:name="Table List 3" w:semiHidden="1" w:unhideWhenUsed="1"/>
+    <w:lsdException w:name="Table List 4" w:semiHidden="1" w:unhideWhenUsed="1"/>
+    <w:lsdException w:name="Table List 5" w:semiHidden="1" w:unhideWhenUsed="1"/>
+    <w:lsdException w:name="Table List 6" w:semiHidden="1" w:unhideWhenUsed="1"/>
+    <w:lsdException w:name="Table List 7" w:semiHidden="1" w:unhideWhenUsed="1"/>
+    <w:lsdException w:name="Table List 8" w:semiHidden="1" w:unhideWhenUsed="1"/>
+    <w:lsdException w:name="Table 3D effects 1" w:semiHidden="1" w:unhideWhenUsed="1"/>
+    <w:lsdException w:name="Table 3D effects 2" w:semiHidden="1" w:unhideWhenUsed="1"/>
+    <w:lsdException w:name="Table 3D effects 3" w:semiHidden="1" w:unhideWhenUsed="1"/>
+    <w:lsdException w:name="Table Contemporary" w:semiHidden="1" w:unhideWhenUsed="1"/>
+    <w:lsdException w:name="Table Elegant" w:semiHidden="1" w:unhideWhenUsed="1"/>
+    <w:lsdException w:name="Table Professional" w:semiHidden="1" w:unhideWhenUsed="1"/>
+    <w:lsdException w:name="Table Subtle 1" w:semiHidden="1" w:unhideWhenUsed="1"/>
+    <w:lsdException w:name="Table Subtle 2" w:semiHidden="1" w:unhideWhenUsed="1"/>
+    <w:lsdException w:name="Table Web 1" w:semiHidden="1" w:unhideWhenUsed="1"/>
+    <w:lsdException w:name="Table Web 2" w:semiHidden="1" w:unhideWhenUsed="1"/>
+    <w:lsdException w:name="Table Web 3" w:semiHidden="1" w:unhideWhenUsed="1"/>
+    <w:lsdException w:name="Balloon Text" w:semiHidden="1" w:unhideWhenUsed="1"/>
+    <w:lsdException w:name="Table Grid" w:uiPriority="39"/>
+    <w:lsdException w:name="Table Theme" w:semiHidden="1" w:unhideWhenUsed="1"/>
+    <w:lsdException w:name="Placeholder Text" w:semiHidden="1"/>
+    <w:lsdException w:name="No Spacing" w:uiPriority="1" w:qFormat="1"/>
+    <w:lsdException w:name="Light Shading" w:uiPriority="60"/>
+    <w:lsdException w:name="Light List" w:uiPriority="61"/>
+    <w:lsdException w:name="Light Grid" w:uiPriority="62"/>
+    <w:lsdException w:name="Medium Shading 1" w:uiPriority="63"/>
+    <w:lsdException w:name="Medium Shading 2" w:uiPriority="64"/>
+    <w:lsdException w:name="Medium List 1" w:uiPriority="65"/>
+    <w:lsdException w:name="Medium List 2" w:uiPriority="66"/>
+    <w:lsdException w:name="Medium Grid 1" w:uiPriority="67"/>
+    <w:lsdException w:name="Medium Grid 2" w:uiPriority="68"/>
+    <w:lsdException w:name="Medium Grid 3" w:uiPriority="69"/>
+    <w:lsdException w:name="Dark List" w:uiPriority="70"/>
+    <w:lsdException w:name="Colorful Shading" w:uiPriority="71"/>
+    <w:lsdException w:name="Colorful List" w:uiPriority="72"/>
+    <w:lsdException w:name="Colorful Grid" w:uiPriority="73"/>
+    <w:lsdException w:name="Light Shading Accent 1" w:uiPriority="60"/>
+    <w:lsdException w:name="Light List Accent 1" w:uiPriority="61"/>
+    <w:lsdException w:name="Light Grid Accent 1" w:uiPriority="62"/>
+    <w:lsdException w:name="Medium Shading 1 Accent 1" w:uiPriority="63"/>
+    <w:lsdException w:name="Medium Shading 2 Accent 1" w:uiPriority="64"/>
+    <w:lsdException w:name="Medium List 1 Accent 1" w:uiPriority="65"/>
+    <w:lsdException w:name="Revision" w:semiHidden="1"/>
+    <w:lsdException w:name="List Paragraph" w:uiPriority="34" w:qFormat="1"/>
+    <w:lsdException w:name="Quote" w:uiPriority="29" w:qFormat="1"/>
+    <w:lsdException w:name="Intense Quote" w:uiPriority="30" w:qFormat="1"/>
+    <w:lsdException w:name="Medium List 2 Accent 1" w:uiPriority="66"/>
+    <w:lsdException w:name="Medium Grid 1 Accent 1" w:uiPriority="67"/>
+    <w:lsdException w:name="Medium Grid 2 Accent 1" w:uiPriority="68"/>
+    <w:lsdException w:name="Medium Grid 3 Accent 1" w:uiPriority="69"/>
+    <w:lsdException w:name="Dark List Accent 1" w:uiPriority="70"/>
+    <w:lsdException w:name="Colorful Shading Accent 1" w:uiPriority="71"/>
+    <w:lsdException w:name="Colorful List Accent 1" w:uiPriority="72"/>
+    <w:lsdException w:name="Colorful Grid Accent 1" w:uiPriority="73"/>
+    <w:lsdException w:name="Light Shading Accent 2" w:uiPriority="60"/>
+    <w:lsdException w:name="Light List Accent 2" w:uiPriority="61"/>
+    <w:lsdException w:name="Light Grid Accent 2" w:uiPriority="62"/>
+    <w:lsdException w:name="Medium Shading 1 Accent 2" w:uiPriority="63"/>
+    <w:lsdException w:name="Medium Shading 2 Accent 2" w:uiPriority="64"/>
+    <w:lsdException w:name="Medium List 1 Accent 2" w:uiPriority="65"/>
+    <w:lsdException w:name="Medium List 2 Accent 2" w:uiPriority="66"/>
+    <w:lsdException w:name="Medium Grid 1 Accent 2" w:uiPriority="67"/>
+    <w:lsdException w:name="Medium Grid 2 Accent 2" w:uiPriority="68"/>
+    <w:lsdException w:name="Medium Grid 3 Accent 2" w:uiPriority="69"/>
+    <w:lsdException w:name="Dark List Accent 2" w:uiPriority="70"/>
+    <w:lsdException w:name="Colorful Shading Accent 2" w:uiPriority="71"/>
+    <w:lsdException w:name="Colorful List Accent 2" w:uiPriority="72"/>
+    <w:lsdException w:name="Colorful Grid Accent 2" w:uiPriority="73"/>
+    <w:lsdException w:name="Light Shading Accent 3" w:uiPriority="60"/>
+    <w:lsdException w:name="Light List Accent 3" w:uiPriority="61"/>
+    <w:lsdException w:name="Light Grid Accent 3" w:uiPriority="62"/>
+    <w:lsdException w:name="Medium Shading 1 Accent 3" w:uiPriority="63"/>
+    <w:lsdException w:name="Medium Shading 2 Accent 3" w:uiPriority="64"/>
+    <w:lsdException w:name="Medium List 1 Accent 3" w:uiPriority="65"/>
+    <w:lsdException w:name="Medium List 2 Accent 3" w:uiPriority="66"/>
+    <w:lsdException w:name="Medium Grid 1 Accent 3" w:uiPriority="67"/>
+    <w:lsdException w:name="Medium Grid 2 Accent 3" w:uiPriority="68"/>
+    <w:lsdException w:name="Medium Grid 3 Accent 3" w:uiPriority="69"/>
+    <w:lsdException w:name="Dark List Accent 3" w:uiPriority="70"/>
+    <w:lsdException w:name="Colorful Shading Accent 3" w:uiPriority="71"/>
+    <w:lsdException w:name="Colorful List Accent 3" w:uiPriority="72"/>
+    <w:lsdException w:name="Colorful Grid Accent 3" w:uiPriority="73"/>
+    <w:lsdException w:name="Light Shading Accent 4" w:uiPriority="60"/>
+    <w:lsdException w:name="Light List Accent 4" w:uiPriority="61"/>
+    <w:lsdException w:name="Light Grid Accent 4" w:uiPriority="62"/>
+    <w:lsdException w:name="Medium Shading 1 Accent 4" w:uiPriority="63"/>
+    <w:lsdException w:name="Medium Shading 2 Accent 4" w:uiPriority="64"/>
+    <w:lsdException w:name="Medium List 1 Accent 4" w:uiPriority="65"/>
+    <w:lsdException w:name="Medium List 2 Accent 4" w:uiPriority="66"/>
+    <w:lsdException w:name="Medium Grid 1 Accent 4" w:uiPriority="67"/>
+    <w:lsdException w:name="Medium Grid 2 Accent 4" w:uiPriority="68"/>
+    <w:lsdException w:name="Medium Grid 3 Accent 4" w:uiPriority="69"/>
+    <w:lsdException w:name="Dark List Accent 4" w:uiPriority="70"/>
+    <w:lsdException w:name="Colorful Shading Accent 4" w:uiPriority="71"/>
+    <w:lsdException w:name="Colorful List Accent 4" w:uiPriority="72"/>
+    <w:lsdException w:name="Colorful Grid Accent 4" w:uiPriority="73"/>
+    <w:lsdException w:name="Light Shading Accent 5" w:uiPriority="60"/>
+    <w:lsdException w:name="Light List Accent 5" w:uiPriority="61"/>
+    <w:lsdException w:name="Light Grid Accent 5" w:uiPriority="62"/>
+    <w:lsdException w:name="Medium Shading 1 Accent 5" w:uiPriority="63"/>
+    <w:lsdException w:name="Medium Shading 2 Accent 5" w:uiPriority="64"/>
+    <w:lsdException w:name="Medium List 1 Accent 5" w:uiPriority="65"/>
+    <w:lsdException w:name="Medium List 2 Accent 5" w:uiPriority="66"/>
+    <w:lsdException w:name="Medium Grid 1 Accent 5" w:uiPriority="67"/>
+    <w:lsdException w:name="Medium Grid 2 Accent 5" w:uiPriority="68"/>
+    <w:lsdException w:name="Medium Grid 3 Accent 5" w:uiPriority="69"/>
+    <w:lsdException w:name="Dark List Accent 5" w:uiPriority="70"/>
+    <w:lsdException w:name="Colorful Shading Accent 5" w:uiPriority="71"/>
+    <w:lsdException w:name="Colorful List Accent 5" w:uiPriority="72"/>
+    <w:lsdException w:name="Colorful Grid Accent 5" w:uiPriority="73"/>
+    <w:lsdException w:name="Light Shading Accent 6" w:uiPriority="60"/>
+    <w:lsdException w:name="Light List Accent 6" w:uiPriority="61"/>
+    <w:lsdException w:name="Light Grid Accent 6" w:uiPriority="62"/>
+    <w:lsdException w:name="Medium Shading 1 Accent 6" w:uiPriority="63"/>
+    <w:lsdException w:name="Medium Shading 2 Accent 6" w:uiPriority="64"/>
+    <w:lsdException w:name="Medium List 1 Accent 6" w:uiPriority="65"/>
+    <w:lsdException w:name="Medium List 2 Accent 6" w:uiPriority="66"/>
+    <w:lsdException w:name="Medium Grid 1 Accent 6" w:uiPriority="67"/>
+    <w:lsdException w:name="Medium Grid 2 Accent 6" w:uiPriority="68"/>
+    <w:lsdException w:name="Medium Grid 3 Accent 6" w:uiPriority="69"/>
+    <w:lsdException w:name="Dark List Accent 6" w:uiPriority="70"/>
+    <w:lsdException w:name="Colorful Shading Accent 6" w:uiPriority="71"/>
+    <w:lsdException w:name="Colorful List Accent 6" w:uiPriority="72"/>
+    <w:lsdException w:name="Colorful Grid Accent 6" w:uiPriority="73"/>
+    <w:lsdException w:name="Subtle Emphasis" w:uiPriority="19" w:qFormat="1"/>
+    <w:lsdException w:name="Intense Emphasis" w:uiPriority="21" w:qFormat="1"/>
+    <w:lsdException w:name="Subtle Reference" w:uiPriority="31" w:qFormat="1"/>
+    <w:lsdException w:name="Intense Reference" w:uiPriority="32" w:qFormat="1"/>
+    <w:lsdException w:name="Book Title" w:uiPriority="33" w:qFormat="1"/>
+    <w:lsdException w:name="Bibliography" w:semiHidden="1" w:uiPriority="37" w:unhideWhenUsed="1"/>
+    <w:lsdException w:name="TOC Heading" w:semiHidden="1" w:uiPriority="39" w:unhideWhenUsed="1" w:qFormat="1"/>
+    <w:lsdException w:name="Plain Table 1" w:uiPriority="41"/>
+    <w:lsdException w:name="Plain Table 2" w:uiPriority="42"/>
+    <w:lsdException w:name="Plain Table 3" w:uiPriority="43"/>
+    <w:lsdException w:name="Plain Table 4" w:uiPriority="44"/>
+    <w:lsdException w:name="Plain Table 5" w:uiPriority="45"/>
+    <w:lsdException w:name="Grid Table Light" w:uiPriority="40"/>
+    <w:lsdException w:name="Grid Table 1 Light" w:uiPriority="46"/>
+    <w:lsdException w:name="Grid Table 2" w:uiPriority="47"/>
+    <w:lsdException w:name="Grid Table 3" w:uiPriority="48"/>
+    <w:lsdException w:name="Grid Table 4" w:uiPriority="49"/>
+    <w:lsdException w:name="Grid Table 5 Dark" w:uiPriority="50"/>
+    <w:lsdException w:name="Grid Table 6 Colorful" w:uiPriority="51"/>
+    <w:lsdException w:name="Grid Table 7 Colorful" w:uiPriority="52"/>
+    <w:lsdException w:name="Grid Table 1 Light Accent 1" w:uiPriority="46"/>
+    <w:lsdException w:name="Grid Table 2 Accent 1" w:uiPriority="47"/>
+    <w:lsdException w:name="Grid Table 3 Accent 1" w:uiPriority="48"/>
+    <w:lsdException w:name="Grid Table 4 Accent 1" w:uiPriority="49"/>
+    <w:lsdException w:name="Grid Table 5 Dark Accent 1" w:uiPriority="50"/>
+    <w:lsdException w:name="Grid Table 6 Colorful Accent 1" w:uiPriority="51"/>
+    <w:lsdException w:name="Grid Table 7 Colorful Accent 1" w:uiPriority="52"/>
+    <w:lsdException w:name="Grid Table 1 Light Accent 2" w:uiPriority="46"/>
+    <w:lsdException w:name="Grid Table 2 Accent 2" w:uiPriority="47"/>
+    <w:lsdException w:name="Grid Table 3 Accent 2" w:uiPriority="48"/>
+    <w:lsdException w:name="Grid Table 4 Accent 2" w:uiPriority="49"/>
+    <w:lsdException w:name="Grid Table 5 Dark Accent 2" w:uiPriority="50"/>
+    <w:lsdException w:name="Grid Table 6 Colorful Accent 2" w:uiPriority="51"/>
+    <w:lsdException w:name="Grid Table 7 Colorful Accent 2" w:uiPriority="52"/>
+    <w:lsdException w:name="Grid Table 1 Light Accent 3" w:uiPriority="46"/>
+    <w:lsdException w:name="Grid Table 2 Accent 3" w:uiPriority="47"/>
+    <w:lsdException w:name="Grid Table 3 Accent 3" w:uiPriority="48"/>
+    <w:lsdException w:name="Grid Table 4 Accent 3" w:uiPriority="49"/>
+    <w:lsdException w:name="Grid Table 5 Dark Accent 3" w:uiPriority="50"/>
+    <w:lsdException w:name="Grid Table 6 Colorful Accent 3" w:uiPriority="51"/>
+    <w:lsdException w:name="Grid Table 7 Colorful Accent 3" w:uiPriority="52"/>
+    <w:lsdException w:name="Grid Table 1 Light Accent 4" w:uiPriority="46"/>
+    <w:lsdException w:name="Grid Table 2 Accent 4" w:uiPriority="47"/>
+    <w:lsdException w:name="Grid Table 3 Accent 4" w:uiPriority="48"/>
+    <w:lsdException w:name="Grid Table 4 Accent 4" w:uiPriority="49"/>
+    <w:lsdException w:name="Grid Table 5 Dark Accent 4" w:uiPriority="50"/>
+    <w:lsdException w:name="Grid Table 6 Colorful Accent 4" w:uiPriority="51"/>
+    <w:lsdException w:name="Grid Table 7 Colorful Accent 4" w:uiPriority="52"/>
+    <w:lsdException w:name="Grid Table 1 Light Accent 5" w:uiPriority="46"/>
+    <w:lsdException w:name="Grid Table 2 Accent 5" w:uiPriority="47"/>
+    <w:lsdException w:name="Grid Table 3 Accent 5" w:uiPriority="48"/>
+    <w:lsdException w:name="Grid Table 4 Accent 5" w:uiPriority="49"/>
+    <w:lsdException w:name="Grid Table 5 Dark Accent 5" w:uiPriority="50"/>
+    <w:lsdException w:name="Grid Table 6 Colorful Accent 5" w:uiPriority="51"/>
+    <w:lsdException w:name="Grid Table 7 Colorful Accent 5" w:uiPriority="52"/>
+    <w:lsdException w:name="Grid Table 1 Light Accent 6" w:uiPriority="46"/>
+    <w:lsdException w:name="Grid Table 2 Accent 6" w:uiPriority="47"/>
+    <w:lsdException w:name="Grid Table 3 Accent 6" w:uiPriority="48"/>
+    <w:lsdException w:name="Grid Table 4 Accent 6" w:uiPriority="49"/>
+    <w:lsdException w:name="Grid Table 5 Dark Accent 6" w:uiPriority="50"/>
+    <w:lsdException w:name="Grid Table 6 Colorful Accent 6" w:uiPriority="51"/>
+    <w:lsdException w:name="Grid Table 7 Colorful Accent 6" w:uiPriority="52"/>
+    <w:lsdException w:name="List Table 1 Light" w:uiPriority="46"/>
+    <w:lsdException w:name="List Table 2" w:uiPriority="47"/>
+    <w:lsdException w:name="List Table 3" w:uiPriority="48"/>
+    <w:lsdException w:name="List Table 4" w:uiPriority="49"/>
+    <w:lsdException w:name="List Table 5 Dark" w:uiPriority="50"/>
+    <w:lsdException w:name="List Table 6 Colorful" w:uiPriority="51"/>
+    <w:lsdException w:name="List Table 7 Colorful" w:uiPriority="52"/>
+    <w:lsdException w:name="List Table 1 Light Accent 1" w:uiPriority="46"/>
+    <w:lsdException w:name="List Table 2 Accent 1" w:uiPriority="47"/>
+    <w:lsdException w:name="List Table 3 Accent 1" w:uiPriority="48"/>
+    <w:lsdException w:name="List Table 4 Accent 1" w:uiPriority="49"/>
+    <w:lsdException w:name="List Table 5 Dark Accent 1" w:uiPriority="50"/>
+    <w:lsdException w:name="List Table 6 Colorful Accent 1" w:uiPriority="51"/>
+    <w:lsdException w:name="List Table 7 Colorful Accent 1" w:uiPriority="52"/>
+    <w:lsdException w:name="List Table 1 Light Accent 2" w:uiPriority="46"/>
+    <w:lsdException w:name="List Table 2 Accent 2" w:uiPriority="47"/>
+    <w:lsdException w:name="List Table 3 Accent 2" w:uiPriority="48"/>
+    <w:lsdException w:name="List Table 4 Accent 2" w:uiPriority="49"/>
+    <w:lsdException w:name="List Table 5 Dark Accent 2" w:uiPriority="50"/>
+    <w:lsdException w:name="List Table 6 Colorful Accent 2" w:uiPriority="51"/>
+    <w:lsdException w:name="List Table 7 Colorful Accent 2" w:uiPriority="52"/>
+    <w:lsdException w:name="List Table 1 Light Accent 3" w:uiPriority="46"/>
+    <w:lsdException w:name="List Table 2 Accent 3" w:uiPriority="47"/>
+    <w:lsdException w:name="List Table 3 Accent 3" w:uiPriority="48"/>
+    <w:lsdException w:name="List Table 4 Accent 3" w:uiPriority="49"/>
+    <w:lsdException w:name="List Table 5 Dark Accent 3" w:uiPriority="50"/>
+    <w:lsdException w:name="List Table 6 Colorful Accent 3" w:uiPriority="51"/>
+    <w:lsdException w:name="List Table 7 Colorful Accent 3" w:uiPriority="52"/>
+    <w:lsdException w:name="List Table 1 Light Accent 4" w:uiPriority="46"/>
+    <w:lsdException w:name="List Table 2 Accent 4" w:uiPriority="47"/>
+    <w:lsdException w:name="List Table 3 Accent 4" w:uiPriority="48"/>
+    <w:lsdException w:name="List Table 4 Accent 4" w:uiPriority="49"/>
+    <w:lsdException w:name="List Table 5 Dark Accent 4" w:uiPriority="50"/>
+    <w:lsdException w:name="List Table 6 Colorful Accent 4" w:uiPriority="51"/>
+    <w:lsdException w:name="List Table 7 Colorful Accent 4" w:uiPriority="52"/>
+    <w:lsdException w:name="List Table 1 Light Accent 5" w:uiPriority="46"/>
+    <w:lsdException w:name="List Table 2 Accent 5" w:uiPriority="47"/>
+    <w:lsdException w:name="List Table 3 Accent 5" w:uiPriority="48"/>
+    <w:lsdException w:name="List Table 4 Accent 5" w:uiPriority="49"/>
+    <w:lsdException w:name="List Table 5 Dark Accent 5" w:uiPriority="50"/>
+    <w:lsdException w:name="List Table 6 Colorful Accent 5" w:uiPriority="51"/>
+    <w:lsdException w:name="List Table 7 Colorful Accent 5" w:uiPriority="52"/>
+    <w:lsdException w:name="List Table 1 Light Accent 6" w:uiPriority="46"/>
+    <w:lsdException w:name="List Table 2 Accent 6" w:uiPriority="47"/>
+    <w:lsdException w:name="List Table 3 Accent 6" w:uiPriority="48"/>
+    <w:lsdException w:name="List Table 4 Accent 6" w:uiPriority="49"/>
+    <w:lsdException w:name="List Table 5 Dark Accent 6" w:uiPriority="50"/>
+    <w:lsdException w:name="List Table 6 Colorful Accent 6" w:uiPriority="51"/>
+    <w:lsdException w:name="List Table 7 Colorful Accent 6" w:uiPriority="52"/>
+    <w:lsdException w:name="Mention" w:semiHidden="1" w:unhideWhenUsed="1"/>
+    <w:lsdException w:name="Smart Hyperlink" w:semiHidden="1" w:unhideWhenUsed="1"/>
+    <w:lsdException w:name="Hashtag" w:semiHidden="1" w:unhideWhenUsed="1"/>
+    <w:lsdException w:name="Unresolved Mention" w:semiHidden="1" w:unhideWhenUsed="1"/>
+    <w:lsdException w:name="Smart Link" w:semiHidden="1" w:unhideWhenUsed="1"/>
+  </w:latentStyles>
+  <w:style w:type="paragraph" w:default="1" w:styleId="Normal">
+    <w:name w:val="Normal"/>
+    <w:qFormat/>
+  </w:style>
+  <w:style w:type="character" w:default="1" w:styleId="DefaultParagraphFont">
+    <w:name w:val="Default Paragraph Font"/>
+    <w:uiPriority w:val="1"/>
+    <w:semiHidden/>
+    <w:unhideWhenUsed/>
+  </w:style>
+  <w:style w:type="table" w:default="1" w:styleId="TableNormal">
+    <w:name w:val="Normal Table"/>
+    <w:uiPriority w:val="99"/>
+    <w:semiHidden/>
+    <w:unhideWhenUsed/>
+    <w:tblPr>
+      <w:tblInd w:w="0" w:type="dxa"/>
+      <w:tblCellMar>
+        <w:top w:w="0" w:type="dxa"/>
+        <w:left w:w="108" w:type="dxa"/>
+        <w:bottom w:w="0" w:type="dxa"/>
+        <w:right w:w="108" w:type="dxa"/>
+      </w:tblCellMar>
+    </w:tblPr>
+  </w:style>
+  <w:style w:type="numbering" w:default="1" w:styleId="NoList">
+    <w:name w:val="No List"/>
+    <w:uiPriority w:val="99"/>
+    <w:semiHidden/>
+    <w:unhideWhenUsed/>
+  </w:style>
+  <w:style w:type="paragraph" w:customStyle="1" w:styleId="622305A5DB504336BDCE552ACDE2F7E7">
+    <w:name w:val="622305A5DB504336BDCE552ACDE2F7E7"/>
+    <w:rsid w:val="00D3252B"/>
+  </w:style>
+  <w:style w:type="paragraph" w:customStyle="1" w:styleId="B302AE9D961A402FA1B433D74584F185">
+    <w:name w:val="B302AE9D961A402FA1B433D74584F185"/>
+    <w:rsid w:val="00D3252B"/>
+  </w:style>
+  <w:style w:type="paragraph" w:customStyle="1" w:styleId="CD9F3A0BEFC649F2B1E44A715B83E236">
+    <w:name w:val="CD9F3A0BEFC649F2B1E44A715B83E236"/>
+    <w:rsid w:val="00D3252B"/>
+  </w:style>
+  <w:style w:type="paragraph" w:customStyle="1" w:styleId="38A14E7085254A3082E396C6F45F60F2">
+    <w:name w:val="38A14E7085254A3082E396C6F45F60F2"/>
+    <w:rsid w:val="00D3252B"/>
+  </w:style>
+  <w:style w:type="paragraph" w:customStyle="1" w:styleId="D16452DBB6F643829931F44CA2ECA65E">
+    <w:name w:val="D16452DBB6F643829931F44CA2ECA65E"/>
+    <w:rsid w:val="00D3252B"/>
+  </w:style>
+</w:styles>
+</file>
+
+<file path=word/glossary/webSettings.xml><?xml version="1.0" encoding="utf-8"?>
+<w:webSettings xmlns:mc="http://schemas.openxmlformats.org/markup-compatibility/2006" xmlns:r="http://schemas.openxmlformats.org/officeDocument/2006/relationships" xmlns:w="http://schemas.openxmlformats.org/wordprocessingml/2006/main" xmlns:w14="http://schemas.microsoft.com/office/word/2010/wordml" xmlns:w15="http://schemas.microsoft.com/office/word/2012/wordml" xmlns:w16cex="http://schemas.microsoft.com/office/word/2018/wordml/cex" xmlns:w16cid="http://schemas.microsoft.com/office/word/2016/wordml/cid" xmlns:w16="http://schemas.microsoft.com/office/word/2018/wordml" xmlns:w16du="http://schemas.microsoft.com/office/word/2023/wordml/word16du" xmlns:w16sdtdh="http://schemas.microsoft.com/office/word/2020/wordml/sdtdatahash" xmlns:w16sdtfl="http://schemas.microsoft.com/office/word/2024/wordml/sdtformatlock" xmlns:w16se="http://schemas.microsoft.com/office/word/2015/wordml/symex" mc:Ignorable="w14 w15 w16se w16cid w16 w16cex w16sdtdh w16sdtfl w16du">
+  <w:optimizeForBrowser/>
+  <w:allowPNG/>
+</w:webSettings>
 </file>
 
 <file path=word/theme/theme1.xml><?xml version="1.0" encoding="utf-8"?>
@@ -11194,6 +11975,17 @@
 </file>
 
 <file path=customXml/item1.xml><?xml version="1.0" encoding="utf-8"?>
+<CoverPageProperties xmlns="http://schemas.microsoft.com/office/2006/coverPageProps">
+  <PublishDate>2025-01-01T00:00:00</PublishDate>
+  <Abstract/>
+  <CompanyAddress/>
+  <CompanyPhone/>
+  <CompanyFax/>
+  <CompanyEmail/>
+</CoverPageProperties>
+</file>
+
+<file path=customXml/item2.xml><?xml version="1.0" encoding="utf-8"?>
 <b:Sources xmlns:b="http://schemas.openxmlformats.org/officeDocument/2006/bibliography" xmlns="http://schemas.openxmlformats.org/officeDocument/2006/bibliography" SelectedStyle="\APASixthEditionOfficeOnline.xsl" StyleName="APA" Version="6">
   <b:Source>
     <b:Tag>Muh12</b:Tag>
@@ -11409,6 +12201,14 @@
 </file>
 
 <file path=customXml/itemProps1.xml><?xml version="1.0" encoding="utf-8"?>
+<ds:datastoreItem xmlns:ds="http://schemas.openxmlformats.org/officeDocument/2006/customXml" ds:itemID="{55AF091B-3C7A-41E3-B477-F2FDAA23CFDA}">
+  <ds:schemaRefs>
+    <ds:schemaRef ds:uri="http://schemas.microsoft.com/office/2006/coverPageProps"/>
+  </ds:schemaRefs>
+</ds:datastoreItem>
+</file>
+
+<file path=customXml/itemProps2.xml><?xml version="1.0" encoding="utf-8"?>
 <ds:datastoreItem xmlns:ds="http://schemas.openxmlformats.org/officeDocument/2006/customXml" ds:itemID="{6381AA57-F993-489D-AA78-23E28432C598}">
   <ds:schemaRefs>
     <ds:schemaRef ds:uri="http://schemas.openxmlformats.org/officeDocument/2006/bibliography"/>

</xml_diff>

<commit_message>
Update abstract, add conclusion and RGBConverter library reference.
</commit_message>
<xml_diff>
--- a/report/ReportV2.docx
+++ b/report/ReportV2.docx
@@ -33,7 +33,34 @@
     </w:p>
     <w:p>
       <w:r>
-        <w:t>This semester project focused on designing and building a functional smart home model equipped with a centralized control panel for managing room-specific features such as lighting and other appliances. The model demonstrates how modern technology can enhance convenience, energy efficiency, and user interaction within residential spaces.</w:t>
+        <w:t xml:space="preserve">This </w:t>
+      </w:r>
+      <w:r>
+        <w:t>semester’s</w:t>
+      </w:r>
+      <w:r>
+        <w:t xml:space="preserve"> project focused on designing and building a functional smart home model equipped with a centralized control panel for managing room-specific features such as lighting</w:t>
+      </w:r>
+      <w:r>
+        <w:t xml:space="preserve"> and PIR sensor</w:t>
+      </w:r>
+      <w:r>
+        <w:t>. The model demonstrates how modern technology can enhance convenience, energy efficiency, and user interaction within residential spaces.</w:t>
+      </w:r>
+      <w:r>
+        <w:t xml:space="preserve"> Since this is a first experience with electronic product design for most of the members</w:t>
+      </w:r>
+      <w:r>
+        <w:t>,</w:t>
+      </w:r>
+      <w:r>
+        <w:t xml:space="preserve"> we expect that this journey will teach us a lot about electronics and </w:t>
+      </w:r>
+      <w:r>
+        <w:t>teamwork</w:t>
+      </w:r>
+      <w:r>
+        <w:t>.</w:t>
       </w:r>
     </w:p>
     <w:sdt>
@@ -84,7 +111,6 @@
             </w:tabs>
             <w:rPr>
               <w:rFonts w:asciiTheme="minorHAnsi" w:hAnsiTheme="minorHAnsi" w:cstheme="minorBidi"/>
-              <w:noProof/>
               <w:color w:val="auto"/>
               <w:kern w:val="2"/>
               <w:szCs w:val="24"/>
@@ -104,14 +130,12 @@
             <w:r>
               <w:rPr>
                 <w:rStyle w:val="Hyperlink"/>
-                <w:noProof/>
               </w:rPr>
               <w:t>1</w:t>
             </w:r>
             <w:r>
               <w:rPr>
                 <w:rFonts w:asciiTheme="minorHAnsi" w:hAnsiTheme="minorHAnsi" w:cstheme="minorBidi"/>
-                <w:noProof/>
                 <w:color w:val="auto"/>
                 <w:kern w:val="2"/>
                 <w:szCs w:val="24"/>
@@ -122,54 +146,46 @@
             <w:r>
               <w:rPr>
                 <w:rStyle w:val="Hyperlink"/>
-                <w:noProof/>
               </w:rPr>
               <w:t>Abstract</w:t>
             </w:r>
             <w:r>
               <w:rPr>
-                <w:noProof/>
                 <w:webHidden/>
               </w:rPr>
               <w:tab/>
             </w:r>
             <w:r>
               <w:rPr>
-                <w:noProof/>
                 <w:webHidden/>
               </w:rPr>
               <w:fldChar w:fldCharType="begin"/>
             </w:r>
             <w:r>
               <w:rPr>
-                <w:noProof/>
                 <w:webHidden/>
               </w:rPr>
               <w:instrText xml:space="preserve"> PAGEREF _Toc186643640 \h </w:instrText>
             </w:r>
             <w:r>
               <w:rPr>
-                <w:noProof/>
-                <w:webHidden/>
-              </w:rPr>
-            </w:r>
-            <w:r>
-              <w:rPr>
-                <w:noProof/>
+                <w:webHidden/>
+              </w:rPr>
+            </w:r>
+            <w:r>
+              <w:rPr>
                 <w:webHidden/>
               </w:rPr>
               <w:fldChar w:fldCharType="separate"/>
             </w:r>
             <w:r>
               <w:rPr>
-                <w:noProof/>
                 <w:webHidden/>
               </w:rPr>
               <w:t>1</w:t>
             </w:r>
             <w:r>
               <w:rPr>
-                <w:noProof/>
                 <w:webHidden/>
               </w:rPr>
               <w:fldChar w:fldCharType="end"/>
@@ -184,7 +200,6 @@
             </w:tabs>
             <w:rPr>
               <w:rFonts w:asciiTheme="minorHAnsi" w:hAnsiTheme="minorHAnsi" w:cstheme="minorBidi"/>
-              <w:noProof/>
               <w:color w:val="auto"/>
               <w:kern w:val="2"/>
               <w:szCs w:val="24"/>
@@ -195,54 +210,46 @@
             <w:r>
               <w:rPr>
                 <w:rStyle w:val="Hyperlink"/>
-                <w:noProof/>
               </w:rPr>
               <w:t>Table of Figures</w:t>
             </w:r>
             <w:r>
               <w:rPr>
-                <w:noProof/>
                 <w:webHidden/>
               </w:rPr>
               <w:tab/>
             </w:r>
             <w:r>
               <w:rPr>
-                <w:noProof/>
                 <w:webHidden/>
               </w:rPr>
               <w:fldChar w:fldCharType="begin"/>
             </w:r>
             <w:r>
               <w:rPr>
-                <w:noProof/>
                 <w:webHidden/>
               </w:rPr>
               <w:instrText xml:space="preserve"> PAGEREF _Toc186643641 \h </w:instrText>
             </w:r>
             <w:r>
               <w:rPr>
-                <w:noProof/>
-                <w:webHidden/>
-              </w:rPr>
-            </w:r>
-            <w:r>
-              <w:rPr>
-                <w:noProof/>
+                <w:webHidden/>
+              </w:rPr>
+            </w:r>
+            <w:r>
+              <w:rPr>
                 <w:webHidden/>
               </w:rPr>
               <w:fldChar w:fldCharType="separate"/>
             </w:r>
             <w:r>
               <w:rPr>
-                <w:noProof/>
                 <w:webHidden/>
               </w:rPr>
               <w:t>3</w:t>
             </w:r>
             <w:r>
               <w:rPr>
-                <w:noProof/>
                 <w:webHidden/>
               </w:rPr>
               <w:fldChar w:fldCharType="end"/>
@@ -258,7 +265,6 @@
             </w:tabs>
             <w:rPr>
               <w:rFonts w:asciiTheme="minorHAnsi" w:hAnsiTheme="minorHAnsi" w:cstheme="minorBidi"/>
-              <w:noProof/>
               <w:color w:val="auto"/>
               <w:kern w:val="2"/>
               <w:szCs w:val="24"/>
@@ -269,14 +275,12 @@
             <w:r>
               <w:rPr>
                 <w:rStyle w:val="Hyperlink"/>
-                <w:noProof/>
               </w:rPr>
               <w:t>2</w:t>
             </w:r>
             <w:r>
               <w:rPr>
                 <w:rFonts w:asciiTheme="minorHAnsi" w:hAnsiTheme="minorHAnsi" w:cstheme="minorBidi"/>
-                <w:noProof/>
                 <w:color w:val="auto"/>
                 <w:kern w:val="2"/>
                 <w:szCs w:val="24"/>
@@ -287,54 +291,46 @@
             <w:r>
               <w:rPr>
                 <w:rStyle w:val="Hyperlink"/>
-                <w:noProof/>
               </w:rPr>
               <w:t>Introduction</w:t>
             </w:r>
             <w:r>
               <w:rPr>
-                <w:noProof/>
                 <w:webHidden/>
               </w:rPr>
               <w:tab/>
             </w:r>
             <w:r>
               <w:rPr>
-                <w:noProof/>
                 <w:webHidden/>
               </w:rPr>
               <w:fldChar w:fldCharType="begin"/>
             </w:r>
             <w:r>
               <w:rPr>
-                <w:noProof/>
                 <w:webHidden/>
               </w:rPr>
               <w:instrText xml:space="preserve"> PAGEREF _Toc186643642 \h </w:instrText>
             </w:r>
             <w:r>
               <w:rPr>
-                <w:noProof/>
-                <w:webHidden/>
-              </w:rPr>
-            </w:r>
-            <w:r>
-              <w:rPr>
-                <w:noProof/>
+                <w:webHidden/>
+              </w:rPr>
+            </w:r>
+            <w:r>
+              <w:rPr>
                 <w:webHidden/>
               </w:rPr>
               <w:fldChar w:fldCharType="separate"/>
             </w:r>
             <w:r>
               <w:rPr>
-                <w:noProof/>
                 <w:webHidden/>
               </w:rPr>
               <w:t>4</w:t>
             </w:r>
             <w:r>
               <w:rPr>
-                <w:noProof/>
                 <w:webHidden/>
               </w:rPr>
               <w:fldChar w:fldCharType="end"/>
@@ -350,7 +346,6 @@
             </w:tabs>
             <w:rPr>
               <w:rFonts w:asciiTheme="minorHAnsi" w:hAnsiTheme="minorHAnsi" w:cstheme="minorBidi"/>
-              <w:noProof/>
               <w:color w:val="auto"/>
               <w:kern w:val="2"/>
               <w:szCs w:val="24"/>
@@ -361,14 +356,12 @@
             <w:r>
               <w:rPr>
                 <w:rStyle w:val="Hyperlink"/>
-                <w:noProof/>
               </w:rPr>
               <w:t>3</w:t>
             </w:r>
             <w:r>
               <w:rPr>
                 <w:rFonts w:asciiTheme="minorHAnsi" w:hAnsiTheme="minorHAnsi" w:cstheme="minorBidi"/>
-                <w:noProof/>
                 <w:color w:val="auto"/>
                 <w:kern w:val="2"/>
                 <w:szCs w:val="24"/>
@@ -379,54 +372,46 @@
             <w:r>
               <w:rPr>
                 <w:rStyle w:val="Hyperlink"/>
-                <w:noProof/>
               </w:rPr>
               <w:t>Methods</w:t>
             </w:r>
             <w:r>
               <w:rPr>
-                <w:noProof/>
                 <w:webHidden/>
               </w:rPr>
               <w:tab/>
             </w:r>
             <w:r>
               <w:rPr>
-                <w:noProof/>
                 <w:webHidden/>
               </w:rPr>
               <w:fldChar w:fldCharType="begin"/>
             </w:r>
             <w:r>
               <w:rPr>
-                <w:noProof/>
                 <w:webHidden/>
               </w:rPr>
               <w:instrText xml:space="preserve"> PAGEREF _Toc186643643 \h </w:instrText>
             </w:r>
             <w:r>
               <w:rPr>
-                <w:noProof/>
-                <w:webHidden/>
-              </w:rPr>
-            </w:r>
-            <w:r>
-              <w:rPr>
-                <w:noProof/>
+                <w:webHidden/>
+              </w:rPr>
+            </w:r>
+            <w:r>
+              <w:rPr>
                 <w:webHidden/>
               </w:rPr>
               <w:fldChar w:fldCharType="separate"/>
             </w:r>
             <w:r>
               <w:rPr>
-                <w:noProof/>
                 <w:webHidden/>
               </w:rPr>
               <w:t>6</w:t>
             </w:r>
             <w:r>
               <w:rPr>
-                <w:noProof/>
                 <w:webHidden/>
               </w:rPr>
               <w:fldChar w:fldCharType="end"/>
@@ -442,7 +427,6 @@
             </w:tabs>
             <w:rPr>
               <w:rFonts w:asciiTheme="minorHAnsi" w:hAnsiTheme="minorHAnsi" w:cstheme="minorBidi"/>
-              <w:noProof/>
               <w:color w:val="auto"/>
               <w:kern w:val="2"/>
               <w:szCs w:val="24"/>
@@ -454,14 +438,12 @@
               <w:rPr>
                 <w:rStyle w:val="Hyperlink"/>
                 <w:rFonts w:eastAsia="Aptos"/>
-                <w:noProof/>
               </w:rPr>
               <w:t>3.1</w:t>
             </w:r>
             <w:r>
               <w:rPr>
                 <w:rFonts w:asciiTheme="minorHAnsi" w:hAnsiTheme="minorHAnsi" w:cstheme="minorBidi"/>
-                <w:noProof/>
                 <w:color w:val="auto"/>
                 <w:kern w:val="2"/>
                 <w:szCs w:val="24"/>
@@ -473,54 +455,46 @@
               <w:rPr>
                 <w:rStyle w:val="Hyperlink"/>
                 <w:rFonts w:eastAsia="Aptos"/>
-                <w:noProof/>
               </w:rPr>
               <w:t>Circuit design</w:t>
             </w:r>
             <w:r>
               <w:rPr>
-                <w:noProof/>
                 <w:webHidden/>
               </w:rPr>
               <w:tab/>
             </w:r>
             <w:r>
               <w:rPr>
-                <w:noProof/>
                 <w:webHidden/>
               </w:rPr>
               <w:fldChar w:fldCharType="begin"/>
             </w:r>
             <w:r>
               <w:rPr>
-                <w:noProof/>
                 <w:webHidden/>
               </w:rPr>
               <w:instrText xml:space="preserve"> PAGEREF _Toc186643644 \h </w:instrText>
             </w:r>
             <w:r>
               <w:rPr>
-                <w:noProof/>
-                <w:webHidden/>
-              </w:rPr>
-            </w:r>
-            <w:r>
-              <w:rPr>
-                <w:noProof/>
+                <w:webHidden/>
+              </w:rPr>
+            </w:r>
+            <w:r>
+              <w:rPr>
                 <w:webHidden/>
               </w:rPr>
               <w:fldChar w:fldCharType="separate"/>
             </w:r>
             <w:r>
               <w:rPr>
-                <w:noProof/>
                 <w:webHidden/>
               </w:rPr>
               <w:t>6</w:t>
             </w:r>
             <w:r>
               <w:rPr>
-                <w:noProof/>
                 <w:webHidden/>
               </w:rPr>
               <w:fldChar w:fldCharType="end"/>
@@ -536,7 +510,6 @@
             </w:tabs>
             <w:rPr>
               <w:rFonts w:asciiTheme="minorHAnsi" w:hAnsiTheme="minorHAnsi" w:cstheme="minorBidi"/>
-              <w:noProof/>
               <w:color w:val="auto"/>
               <w:kern w:val="2"/>
               <w:szCs w:val="24"/>
@@ -548,14 +521,12 @@
               <w:rPr>
                 <w:rStyle w:val="Hyperlink"/>
                 <w:rFonts w:eastAsia="Aptos"/>
-                <w:noProof/>
               </w:rPr>
               <w:t>3.1.1</w:t>
             </w:r>
             <w:r>
               <w:rPr>
                 <w:rFonts w:asciiTheme="minorHAnsi" w:hAnsiTheme="minorHAnsi" w:cstheme="minorBidi"/>
-                <w:noProof/>
                 <w:color w:val="auto"/>
                 <w:kern w:val="2"/>
                 <w:szCs w:val="24"/>
@@ -567,54 +538,46 @@
               <w:rPr>
                 <w:rStyle w:val="Hyperlink"/>
                 <w:rFonts w:eastAsia="Aptos"/>
-                <w:noProof/>
               </w:rPr>
               <w:t>Control panel PCB</w:t>
             </w:r>
             <w:r>
               <w:rPr>
-                <w:noProof/>
                 <w:webHidden/>
               </w:rPr>
               <w:tab/>
             </w:r>
             <w:r>
               <w:rPr>
-                <w:noProof/>
                 <w:webHidden/>
               </w:rPr>
               <w:fldChar w:fldCharType="begin"/>
             </w:r>
             <w:r>
               <w:rPr>
-                <w:noProof/>
                 <w:webHidden/>
               </w:rPr>
               <w:instrText xml:space="preserve"> PAGEREF _Toc186643645 \h </w:instrText>
             </w:r>
             <w:r>
               <w:rPr>
-                <w:noProof/>
-                <w:webHidden/>
-              </w:rPr>
-            </w:r>
-            <w:r>
-              <w:rPr>
-                <w:noProof/>
+                <w:webHidden/>
+              </w:rPr>
+            </w:r>
+            <w:r>
+              <w:rPr>
                 <w:webHidden/>
               </w:rPr>
               <w:fldChar w:fldCharType="separate"/>
             </w:r>
             <w:r>
               <w:rPr>
-                <w:noProof/>
                 <w:webHidden/>
               </w:rPr>
               <w:t>6</w:t>
             </w:r>
             <w:r>
               <w:rPr>
-                <w:noProof/>
                 <w:webHidden/>
               </w:rPr>
               <w:fldChar w:fldCharType="end"/>
@@ -630,7 +593,6 @@
             </w:tabs>
             <w:rPr>
               <w:rFonts w:asciiTheme="minorHAnsi" w:hAnsiTheme="minorHAnsi" w:cstheme="minorBidi"/>
-              <w:noProof/>
               <w:color w:val="auto"/>
               <w:kern w:val="2"/>
               <w:szCs w:val="24"/>
@@ -642,14 +604,12 @@
               <w:rPr>
                 <w:rStyle w:val="Hyperlink"/>
                 <w:rFonts w:eastAsia="Aptos"/>
-                <w:noProof/>
               </w:rPr>
               <w:t>3.1.2</w:t>
             </w:r>
             <w:r>
               <w:rPr>
                 <w:rFonts w:asciiTheme="minorHAnsi" w:hAnsiTheme="minorHAnsi" w:cstheme="minorBidi"/>
-                <w:noProof/>
                 <w:color w:val="auto"/>
                 <w:kern w:val="2"/>
                 <w:szCs w:val="24"/>
@@ -661,54 +621,46 @@
               <w:rPr>
                 <w:rStyle w:val="Hyperlink"/>
                 <w:rFonts w:eastAsia="Aptos"/>
-                <w:noProof/>
               </w:rPr>
               <w:t>Main PCB</w:t>
             </w:r>
             <w:r>
               <w:rPr>
-                <w:noProof/>
                 <w:webHidden/>
               </w:rPr>
               <w:tab/>
             </w:r>
             <w:r>
               <w:rPr>
-                <w:noProof/>
                 <w:webHidden/>
               </w:rPr>
               <w:fldChar w:fldCharType="begin"/>
             </w:r>
             <w:r>
               <w:rPr>
-                <w:noProof/>
                 <w:webHidden/>
               </w:rPr>
               <w:instrText xml:space="preserve"> PAGEREF _Toc186643646 \h </w:instrText>
             </w:r>
             <w:r>
               <w:rPr>
-                <w:noProof/>
-                <w:webHidden/>
-              </w:rPr>
-            </w:r>
-            <w:r>
-              <w:rPr>
-                <w:noProof/>
+                <w:webHidden/>
+              </w:rPr>
+            </w:r>
+            <w:r>
+              <w:rPr>
                 <w:webHidden/>
               </w:rPr>
               <w:fldChar w:fldCharType="separate"/>
             </w:r>
             <w:r>
               <w:rPr>
-                <w:noProof/>
                 <w:webHidden/>
               </w:rPr>
               <w:t>6</w:t>
             </w:r>
             <w:r>
               <w:rPr>
-                <w:noProof/>
                 <w:webHidden/>
               </w:rPr>
               <w:fldChar w:fldCharType="end"/>
@@ -724,7 +676,6 @@
             </w:tabs>
             <w:rPr>
               <w:rFonts w:asciiTheme="minorHAnsi" w:hAnsiTheme="minorHAnsi" w:cstheme="minorBidi"/>
-              <w:noProof/>
               <w:color w:val="auto"/>
               <w:kern w:val="2"/>
               <w:szCs w:val="24"/>
@@ -736,14 +687,12 @@
               <w:rPr>
                 <w:rStyle w:val="Hyperlink"/>
                 <w:rFonts w:eastAsia="Aptos"/>
-                <w:noProof/>
               </w:rPr>
               <w:t>3.2</w:t>
             </w:r>
             <w:r>
               <w:rPr>
                 <w:rFonts w:asciiTheme="minorHAnsi" w:hAnsiTheme="minorHAnsi" w:cstheme="minorBidi"/>
-                <w:noProof/>
                 <w:color w:val="auto"/>
                 <w:kern w:val="2"/>
                 <w:szCs w:val="24"/>
@@ -755,54 +704,46 @@
               <w:rPr>
                 <w:rStyle w:val="Hyperlink"/>
                 <w:rFonts w:eastAsia="Aptos"/>
-                <w:noProof/>
               </w:rPr>
               <w:t>3D-Modelling</w:t>
             </w:r>
             <w:r>
               <w:rPr>
-                <w:noProof/>
                 <w:webHidden/>
               </w:rPr>
               <w:tab/>
             </w:r>
             <w:r>
               <w:rPr>
-                <w:noProof/>
                 <w:webHidden/>
               </w:rPr>
               <w:fldChar w:fldCharType="begin"/>
             </w:r>
             <w:r>
               <w:rPr>
-                <w:noProof/>
                 <w:webHidden/>
               </w:rPr>
               <w:instrText xml:space="preserve"> PAGEREF _Toc186643647 \h </w:instrText>
             </w:r>
             <w:r>
               <w:rPr>
-                <w:noProof/>
-                <w:webHidden/>
-              </w:rPr>
-            </w:r>
-            <w:r>
-              <w:rPr>
-                <w:noProof/>
+                <w:webHidden/>
+              </w:rPr>
+            </w:r>
+            <w:r>
+              <w:rPr>
                 <w:webHidden/>
               </w:rPr>
               <w:fldChar w:fldCharType="separate"/>
             </w:r>
             <w:r>
               <w:rPr>
-                <w:noProof/>
                 <w:webHidden/>
               </w:rPr>
               <w:t>7</w:t>
             </w:r>
             <w:r>
               <w:rPr>
-                <w:noProof/>
                 <w:webHidden/>
               </w:rPr>
               <w:fldChar w:fldCharType="end"/>
@@ -818,7 +759,6 @@
             </w:tabs>
             <w:rPr>
               <w:rFonts w:asciiTheme="minorHAnsi" w:hAnsiTheme="minorHAnsi" w:cstheme="minorBidi"/>
-              <w:noProof/>
               <w:color w:val="auto"/>
               <w:kern w:val="2"/>
               <w:szCs w:val="24"/>
@@ -830,14 +770,12 @@
               <w:rPr>
                 <w:rStyle w:val="Hyperlink"/>
                 <w:rFonts w:eastAsia="Aptos"/>
-                <w:noProof/>
               </w:rPr>
               <w:t>3.3</w:t>
             </w:r>
             <w:r>
               <w:rPr>
                 <w:rFonts w:asciiTheme="minorHAnsi" w:hAnsiTheme="minorHAnsi" w:cstheme="minorBidi"/>
-                <w:noProof/>
                 <w:color w:val="auto"/>
                 <w:kern w:val="2"/>
                 <w:szCs w:val="24"/>
@@ -849,54 +787,46 @@
               <w:rPr>
                 <w:rStyle w:val="Hyperlink"/>
                 <w:rFonts w:eastAsia="Aptos"/>
-                <w:noProof/>
               </w:rPr>
               <w:t>Assembly of the Model</w:t>
             </w:r>
             <w:r>
               <w:rPr>
-                <w:noProof/>
                 <w:webHidden/>
               </w:rPr>
               <w:tab/>
             </w:r>
             <w:r>
               <w:rPr>
-                <w:noProof/>
                 <w:webHidden/>
               </w:rPr>
               <w:fldChar w:fldCharType="begin"/>
             </w:r>
             <w:r>
               <w:rPr>
-                <w:noProof/>
                 <w:webHidden/>
               </w:rPr>
               <w:instrText xml:space="preserve"> PAGEREF _Toc186643648 \h </w:instrText>
             </w:r>
             <w:r>
               <w:rPr>
-                <w:noProof/>
-                <w:webHidden/>
-              </w:rPr>
-            </w:r>
-            <w:r>
-              <w:rPr>
-                <w:noProof/>
+                <w:webHidden/>
+              </w:rPr>
+            </w:r>
+            <w:r>
+              <w:rPr>
                 <w:webHidden/>
               </w:rPr>
               <w:fldChar w:fldCharType="separate"/>
             </w:r>
             <w:r>
               <w:rPr>
-                <w:noProof/>
                 <w:webHidden/>
               </w:rPr>
               <w:t>8</w:t>
             </w:r>
             <w:r>
               <w:rPr>
-                <w:noProof/>
                 <w:webHidden/>
               </w:rPr>
               <w:fldChar w:fldCharType="end"/>
@@ -912,7 +842,6 @@
             </w:tabs>
             <w:rPr>
               <w:rFonts w:asciiTheme="minorHAnsi" w:hAnsiTheme="minorHAnsi" w:cstheme="minorBidi"/>
-              <w:noProof/>
               <w:color w:val="auto"/>
               <w:kern w:val="2"/>
               <w:szCs w:val="24"/>
@@ -924,14 +853,12 @@
               <w:rPr>
                 <w:rStyle w:val="Hyperlink"/>
                 <w:rFonts w:eastAsia="Aptos"/>
-                <w:noProof/>
               </w:rPr>
               <w:t>3.4</w:t>
             </w:r>
             <w:r>
               <w:rPr>
                 <w:rFonts w:asciiTheme="minorHAnsi" w:hAnsiTheme="minorHAnsi" w:cstheme="minorBidi"/>
-                <w:noProof/>
                 <w:color w:val="auto"/>
                 <w:kern w:val="2"/>
                 <w:szCs w:val="24"/>
@@ -943,54 +870,46 @@
               <w:rPr>
                 <w:rStyle w:val="Hyperlink"/>
                 <w:rFonts w:eastAsia="Aptos"/>
-                <w:noProof/>
               </w:rPr>
               <w:t>Problems during assembly</w:t>
             </w:r>
             <w:r>
               <w:rPr>
-                <w:noProof/>
                 <w:webHidden/>
               </w:rPr>
               <w:tab/>
             </w:r>
             <w:r>
               <w:rPr>
-                <w:noProof/>
                 <w:webHidden/>
               </w:rPr>
               <w:fldChar w:fldCharType="begin"/>
             </w:r>
             <w:r>
               <w:rPr>
-                <w:noProof/>
                 <w:webHidden/>
               </w:rPr>
               <w:instrText xml:space="preserve"> PAGEREF _Toc186643649 \h </w:instrText>
             </w:r>
             <w:r>
               <w:rPr>
-                <w:noProof/>
-                <w:webHidden/>
-              </w:rPr>
-            </w:r>
-            <w:r>
-              <w:rPr>
-                <w:noProof/>
+                <w:webHidden/>
+              </w:rPr>
+            </w:r>
+            <w:r>
+              <w:rPr>
                 <w:webHidden/>
               </w:rPr>
               <w:fldChar w:fldCharType="separate"/>
             </w:r>
             <w:r>
               <w:rPr>
-                <w:noProof/>
                 <w:webHidden/>
               </w:rPr>
               <w:t>9</w:t>
             </w:r>
             <w:r>
               <w:rPr>
-                <w:noProof/>
                 <w:webHidden/>
               </w:rPr>
               <w:fldChar w:fldCharType="end"/>
@@ -1006,7 +925,6 @@
             </w:tabs>
             <w:rPr>
               <w:rFonts w:asciiTheme="minorHAnsi" w:hAnsiTheme="minorHAnsi" w:cstheme="minorBidi"/>
-              <w:noProof/>
               <w:color w:val="auto"/>
               <w:kern w:val="2"/>
               <w:szCs w:val="24"/>
@@ -1017,14 +935,12 @@
             <w:r>
               <w:rPr>
                 <w:rStyle w:val="Hyperlink"/>
-                <w:noProof/>
               </w:rPr>
               <w:t>3.5</w:t>
             </w:r>
             <w:r>
               <w:rPr>
                 <w:rFonts w:asciiTheme="minorHAnsi" w:hAnsiTheme="minorHAnsi" w:cstheme="minorBidi"/>
-                <w:noProof/>
                 <w:color w:val="auto"/>
                 <w:kern w:val="2"/>
                 <w:szCs w:val="24"/>
@@ -1035,54 +951,46 @@
             <w:r>
               <w:rPr>
                 <w:rStyle w:val="Hyperlink"/>
-                <w:noProof/>
               </w:rPr>
               <w:t>Introduction to software</w:t>
             </w:r>
             <w:r>
               <w:rPr>
-                <w:noProof/>
                 <w:webHidden/>
               </w:rPr>
               <w:tab/>
             </w:r>
             <w:r>
               <w:rPr>
-                <w:noProof/>
                 <w:webHidden/>
               </w:rPr>
               <w:fldChar w:fldCharType="begin"/>
             </w:r>
             <w:r>
               <w:rPr>
-                <w:noProof/>
                 <w:webHidden/>
               </w:rPr>
               <w:instrText xml:space="preserve"> PAGEREF _Toc186643650 \h </w:instrText>
             </w:r>
             <w:r>
               <w:rPr>
-                <w:noProof/>
-                <w:webHidden/>
-              </w:rPr>
-            </w:r>
-            <w:r>
-              <w:rPr>
-                <w:noProof/>
+                <w:webHidden/>
+              </w:rPr>
+            </w:r>
+            <w:r>
+              <w:rPr>
                 <w:webHidden/>
               </w:rPr>
               <w:fldChar w:fldCharType="separate"/>
             </w:r>
             <w:r>
               <w:rPr>
-                <w:noProof/>
                 <w:webHidden/>
               </w:rPr>
               <w:t>9</w:t>
             </w:r>
             <w:r>
               <w:rPr>
-                <w:noProof/>
                 <w:webHidden/>
               </w:rPr>
               <w:fldChar w:fldCharType="end"/>
@@ -1098,7 +1006,6 @@
             </w:tabs>
             <w:rPr>
               <w:rFonts w:asciiTheme="minorHAnsi" w:hAnsiTheme="minorHAnsi" w:cstheme="minorBidi"/>
-              <w:noProof/>
               <w:color w:val="auto"/>
               <w:kern w:val="2"/>
               <w:szCs w:val="24"/>
@@ -1109,14 +1016,12 @@
             <w:r>
               <w:rPr>
                 <w:rStyle w:val="Hyperlink"/>
-                <w:noProof/>
               </w:rPr>
               <w:t>3.6</w:t>
             </w:r>
             <w:r>
               <w:rPr>
                 <w:rFonts w:asciiTheme="minorHAnsi" w:hAnsiTheme="minorHAnsi" w:cstheme="minorBidi"/>
-                <w:noProof/>
                 <w:color w:val="auto"/>
                 <w:kern w:val="2"/>
                 <w:szCs w:val="24"/>
@@ -1127,54 +1032,46 @@
             <w:r>
               <w:rPr>
                 <w:rStyle w:val="Hyperlink"/>
-                <w:noProof/>
               </w:rPr>
               <w:t>Room 1 software</w:t>
             </w:r>
             <w:r>
               <w:rPr>
-                <w:noProof/>
                 <w:webHidden/>
               </w:rPr>
               <w:tab/>
             </w:r>
             <w:r>
               <w:rPr>
-                <w:noProof/>
                 <w:webHidden/>
               </w:rPr>
               <w:fldChar w:fldCharType="begin"/>
             </w:r>
             <w:r>
               <w:rPr>
-                <w:noProof/>
                 <w:webHidden/>
               </w:rPr>
               <w:instrText xml:space="preserve"> PAGEREF _Toc186643651 \h </w:instrText>
             </w:r>
             <w:r>
               <w:rPr>
-                <w:noProof/>
-                <w:webHidden/>
-              </w:rPr>
-            </w:r>
-            <w:r>
-              <w:rPr>
-                <w:noProof/>
+                <w:webHidden/>
+              </w:rPr>
+            </w:r>
+            <w:r>
+              <w:rPr>
                 <w:webHidden/>
               </w:rPr>
               <w:fldChar w:fldCharType="separate"/>
             </w:r>
             <w:r>
               <w:rPr>
-                <w:noProof/>
                 <w:webHidden/>
               </w:rPr>
               <w:t>11</w:t>
             </w:r>
             <w:r>
               <w:rPr>
-                <w:noProof/>
                 <w:webHidden/>
               </w:rPr>
               <w:fldChar w:fldCharType="end"/>
@@ -1190,7 +1087,6 @@
             </w:tabs>
             <w:rPr>
               <w:rFonts w:asciiTheme="minorHAnsi" w:hAnsiTheme="minorHAnsi" w:cstheme="minorBidi"/>
-              <w:noProof/>
               <w:color w:val="auto"/>
               <w:kern w:val="2"/>
               <w:szCs w:val="24"/>
@@ -1201,14 +1097,12 @@
             <w:r>
               <w:rPr>
                 <w:rStyle w:val="Hyperlink"/>
-                <w:noProof/>
               </w:rPr>
               <w:t>3.7</w:t>
             </w:r>
             <w:r>
               <w:rPr>
                 <w:rFonts w:asciiTheme="minorHAnsi" w:hAnsiTheme="minorHAnsi" w:cstheme="minorBidi"/>
-                <w:noProof/>
                 <w:color w:val="auto"/>
                 <w:kern w:val="2"/>
                 <w:szCs w:val="24"/>
@@ -1219,54 +1113,46 @@
             <w:r>
               <w:rPr>
                 <w:rStyle w:val="Hyperlink"/>
-                <w:noProof/>
               </w:rPr>
               <w:t>Room 2 software</w:t>
             </w:r>
             <w:r>
               <w:rPr>
-                <w:noProof/>
                 <w:webHidden/>
               </w:rPr>
               <w:tab/>
             </w:r>
             <w:r>
               <w:rPr>
-                <w:noProof/>
                 <w:webHidden/>
               </w:rPr>
               <w:fldChar w:fldCharType="begin"/>
             </w:r>
             <w:r>
               <w:rPr>
-                <w:noProof/>
                 <w:webHidden/>
               </w:rPr>
               <w:instrText xml:space="preserve"> PAGEREF _Toc186643652 \h </w:instrText>
             </w:r>
             <w:r>
               <w:rPr>
-                <w:noProof/>
-                <w:webHidden/>
-              </w:rPr>
-            </w:r>
-            <w:r>
-              <w:rPr>
-                <w:noProof/>
+                <w:webHidden/>
+              </w:rPr>
+            </w:r>
+            <w:r>
+              <w:rPr>
                 <w:webHidden/>
               </w:rPr>
               <w:fldChar w:fldCharType="separate"/>
             </w:r>
             <w:r>
               <w:rPr>
-                <w:noProof/>
                 <w:webHidden/>
               </w:rPr>
               <w:t>12</w:t>
             </w:r>
             <w:r>
               <w:rPr>
-                <w:noProof/>
                 <w:webHidden/>
               </w:rPr>
               <w:fldChar w:fldCharType="end"/>
@@ -1282,7 +1168,6 @@
             </w:tabs>
             <w:rPr>
               <w:rFonts w:asciiTheme="minorHAnsi" w:hAnsiTheme="minorHAnsi" w:cstheme="minorBidi"/>
-              <w:noProof/>
               <w:color w:val="auto"/>
               <w:kern w:val="2"/>
               <w:szCs w:val="24"/>
@@ -1293,14 +1178,12 @@
             <w:r>
               <w:rPr>
                 <w:rStyle w:val="Hyperlink"/>
-                <w:noProof/>
               </w:rPr>
               <w:t>3.8</w:t>
             </w:r>
             <w:r>
               <w:rPr>
                 <w:rFonts w:asciiTheme="minorHAnsi" w:hAnsiTheme="minorHAnsi" w:cstheme="minorBidi"/>
-                <w:noProof/>
                 <w:color w:val="auto"/>
                 <w:kern w:val="2"/>
                 <w:szCs w:val="24"/>
@@ -1311,54 +1194,46 @@
             <w:r>
               <w:rPr>
                 <w:rStyle w:val="Hyperlink"/>
-                <w:noProof/>
               </w:rPr>
               <w:t>Room 3 software</w:t>
             </w:r>
             <w:r>
               <w:rPr>
-                <w:noProof/>
                 <w:webHidden/>
               </w:rPr>
               <w:tab/>
             </w:r>
             <w:r>
               <w:rPr>
-                <w:noProof/>
                 <w:webHidden/>
               </w:rPr>
               <w:fldChar w:fldCharType="begin"/>
             </w:r>
             <w:r>
               <w:rPr>
-                <w:noProof/>
                 <w:webHidden/>
               </w:rPr>
               <w:instrText xml:space="preserve"> PAGEREF _Toc186643653 \h </w:instrText>
             </w:r>
             <w:r>
               <w:rPr>
-                <w:noProof/>
-                <w:webHidden/>
-              </w:rPr>
-            </w:r>
-            <w:r>
-              <w:rPr>
-                <w:noProof/>
+                <w:webHidden/>
+              </w:rPr>
+            </w:r>
+            <w:r>
+              <w:rPr>
                 <w:webHidden/>
               </w:rPr>
               <w:fldChar w:fldCharType="separate"/>
             </w:r>
             <w:r>
               <w:rPr>
-                <w:noProof/>
                 <w:webHidden/>
               </w:rPr>
               <w:t>12</w:t>
             </w:r>
             <w:r>
               <w:rPr>
-                <w:noProof/>
                 <w:webHidden/>
               </w:rPr>
               <w:fldChar w:fldCharType="end"/>
@@ -1374,7 +1249,6 @@
             </w:tabs>
             <w:rPr>
               <w:rFonts w:asciiTheme="minorHAnsi" w:hAnsiTheme="minorHAnsi" w:cstheme="minorBidi"/>
-              <w:noProof/>
               <w:color w:val="auto"/>
               <w:kern w:val="2"/>
               <w:szCs w:val="24"/>
@@ -1385,14 +1259,12 @@
             <w:r>
               <w:rPr>
                 <w:rStyle w:val="Hyperlink"/>
-                <w:noProof/>
               </w:rPr>
               <w:t>3.9</w:t>
             </w:r>
             <w:r>
               <w:rPr>
                 <w:rFonts w:asciiTheme="minorHAnsi" w:hAnsiTheme="minorHAnsi" w:cstheme="minorBidi"/>
-                <w:noProof/>
                 <w:color w:val="auto"/>
                 <w:kern w:val="2"/>
                 <w:szCs w:val="24"/>
@@ -1403,54 +1275,46 @@
             <w:r>
               <w:rPr>
                 <w:rStyle w:val="Hyperlink"/>
-                <w:noProof/>
               </w:rPr>
               <w:t>Door software</w:t>
             </w:r>
             <w:r>
               <w:rPr>
-                <w:noProof/>
                 <w:webHidden/>
               </w:rPr>
               <w:tab/>
             </w:r>
             <w:r>
               <w:rPr>
-                <w:noProof/>
                 <w:webHidden/>
               </w:rPr>
               <w:fldChar w:fldCharType="begin"/>
             </w:r>
             <w:r>
               <w:rPr>
-                <w:noProof/>
                 <w:webHidden/>
               </w:rPr>
               <w:instrText xml:space="preserve"> PAGEREF _Toc186643654 \h </w:instrText>
             </w:r>
             <w:r>
               <w:rPr>
-                <w:noProof/>
-                <w:webHidden/>
-              </w:rPr>
-            </w:r>
-            <w:r>
-              <w:rPr>
-                <w:noProof/>
+                <w:webHidden/>
+              </w:rPr>
+            </w:r>
+            <w:r>
+              <w:rPr>
                 <w:webHidden/>
               </w:rPr>
               <w:fldChar w:fldCharType="separate"/>
             </w:r>
             <w:r>
               <w:rPr>
-                <w:noProof/>
                 <w:webHidden/>
               </w:rPr>
               <w:t>13</w:t>
             </w:r>
             <w:r>
               <w:rPr>
-                <w:noProof/>
                 <w:webHidden/>
               </w:rPr>
               <w:fldChar w:fldCharType="end"/>
@@ -1466,7 +1330,6 @@
             </w:tabs>
             <w:rPr>
               <w:rFonts w:asciiTheme="minorHAnsi" w:hAnsiTheme="minorHAnsi" w:cstheme="minorBidi"/>
-              <w:noProof/>
               <w:color w:val="auto"/>
               <w:kern w:val="2"/>
               <w:szCs w:val="24"/>
@@ -1477,14 +1340,12 @@
             <w:r>
               <w:rPr>
                 <w:rStyle w:val="Hyperlink"/>
-                <w:noProof/>
               </w:rPr>
               <w:t>3.10</w:t>
             </w:r>
             <w:r>
               <w:rPr>
                 <w:rFonts w:asciiTheme="minorHAnsi" w:hAnsiTheme="minorHAnsi" w:cstheme="minorBidi"/>
-                <w:noProof/>
                 <w:color w:val="auto"/>
                 <w:kern w:val="2"/>
                 <w:szCs w:val="24"/>
@@ -1495,54 +1356,46 @@
             <w:r>
               <w:rPr>
                 <w:rStyle w:val="Hyperlink"/>
-                <w:noProof/>
               </w:rPr>
               <w:t>Control panel software</w:t>
             </w:r>
             <w:r>
               <w:rPr>
-                <w:noProof/>
                 <w:webHidden/>
               </w:rPr>
               <w:tab/>
             </w:r>
             <w:r>
               <w:rPr>
-                <w:noProof/>
                 <w:webHidden/>
               </w:rPr>
               <w:fldChar w:fldCharType="begin"/>
             </w:r>
             <w:r>
               <w:rPr>
-                <w:noProof/>
                 <w:webHidden/>
               </w:rPr>
               <w:instrText xml:space="preserve"> PAGEREF _Toc186643655 \h </w:instrText>
             </w:r>
             <w:r>
               <w:rPr>
-                <w:noProof/>
-                <w:webHidden/>
-              </w:rPr>
-            </w:r>
-            <w:r>
-              <w:rPr>
-                <w:noProof/>
+                <w:webHidden/>
+              </w:rPr>
+            </w:r>
+            <w:r>
+              <w:rPr>
                 <w:webHidden/>
               </w:rPr>
               <w:fldChar w:fldCharType="separate"/>
             </w:r>
             <w:r>
               <w:rPr>
-                <w:noProof/>
                 <w:webHidden/>
               </w:rPr>
               <w:t>14</w:t>
             </w:r>
             <w:r>
               <w:rPr>
-                <w:noProof/>
                 <w:webHidden/>
               </w:rPr>
               <w:fldChar w:fldCharType="end"/>
@@ -1558,7 +1411,6 @@
             </w:tabs>
             <w:rPr>
               <w:rFonts w:asciiTheme="minorHAnsi" w:hAnsiTheme="minorHAnsi" w:cstheme="minorBidi"/>
-              <w:noProof/>
               <w:color w:val="auto"/>
               <w:kern w:val="2"/>
               <w:szCs w:val="24"/>
@@ -1569,14 +1421,12 @@
             <w:r>
               <w:rPr>
                 <w:rStyle w:val="Hyperlink"/>
-                <w:noProof/>
               </w:rPr>
               <w:t>3.10.1</w:t>
             </w:r>
             <w:r>
               <w:rPr>
                 <w:rFonts w:asciiTheme="minorHAnsi" w:hAnsiTheme="minorHAnsi" w:cstheme="minorBidi"/>
-                <w:noProof/>
                 <w:color w:val="auto"/>
                 <w:kern w:val="2"/>
                 <w:szCs w:val="24"/>
@@ -1587,54 +1437,46 @@
             <w:r>
               <w:rPr>
                 <w:rStyle w:val="Hyperlink"/>
-                <w:noProof/>
               </w:rPr>
               <w:t>Menu implementation</w:t>
             </w:r>
             <w:r>
               <w:rPr>
-                <w:noProof/>
                 <w:webHidden/>
               </w:rPr>
               <w:tab/>
             </w:r>
             <w:r>
               <w:rPr>
-                <w:noProof/>
                 <w:webHidden/>
               </w:rPr>
               <w:fldChar w:fldCharType="begin"/>
             </w:r>
             <w:r>
               <w:rPr>
-                <w:noProof/>
                 <w:webHidden/>
               </w:rPr>
               <w:instrText xml:space="preserve"> PAGEREF _Toc186643656 \h </w:instrText>
             </w:r>
             <w:r>
               <w:rPr>
-                <w:noProof/>
-                <w:webHidden/>
-              </w:rPr>
-            </w:r>
-            <w:r>
-              <w:rPr>
-                <w:noProof/>
+                <w:webHidden/>
+              </w:rPr>
+            </w:r>
+            <w:r>
+              <w:rPr>
                 <w:webHidden/>
               </w:rPr>
               <w:fldChar w:fldCharType="separate"/>
             </w:r>
             <w:r>
               <w:rPr>
-                <w:noProof/>
                 <w:webHidden/>
               </w:rPr>
               <w:t>15</w:t>
             </w:r>
             <w:r>
               <w:rPr>
-                <w:noProof/>
                 <w:webHidden/>
               </w:rPr>
               <w:fldChar w:fldCharType="end"/>
@@ -1650,7 +1492,6 @@
             </w:tabs>
             <w:rPr>
               <w:rFonts w:asciiTheme="minorHAnsi" w:hAnsiTheme="minorHAnsi" w:cstheme="minorBidi"/>
-              <w:noProof/>
               <w:color w:val="auto"/>
               <w:kern w:val="2"/>
               <w:szCs w:val="24"/>
@@ -1661,14 +1502,12 @@
             <w:r>
               <w:rPr>
                 <w:rStyle w:val="Hyperlink"/>
-                <w:noProof/>
               </w:rPr>
               <w:t>3.10.2</w:t>
             </w:r>
             <w:r>
               <w:rPr>
                 <w:rFonts w:asciiTheme="minorHAnsi" w:hAnsiTheme="minorHAnsi" w:cstheme="minorBidi"/>
-                <w:noProof/>
                 <w:color w:val="auto"/>
                 <w:kern w:val="2"/>
                 <w:szCs w:val="24"/>
@@ -1679,54 +1518,46 @@
             <w:r>
               <w:rPr>
                 <w:rStyle w:val="Hyperlink"/>
-                <w:noProof/>
               </w:rPr>
               <w:t>Display implementation</w:t>
             </w:r>
             <w:r>
               <w:rPr>
-                <w:noProof/>
                 <w:webHidden/>
               </w:rPr>
               <w:tab/>
             </w:r>
             <w:r>
               <w:rPr>
-                <w:noProof/>
                 <w:webHidden/>
               </w:rPr>
               <w:fldChar w:fldCharType="begin"/>
             </w:r>
             <w:r>
               <w:rPr>
-                <w:noProof/>
                 <w:webHidden/>
               </w:rPr>
               <w:instrText xml:space="preserve"> PAGEREF _Toc186643657 \h </w:instrText>
             </w:r>
             <w:r>
               <w:rPr>
-                <w:noProof/>
-                <w:webHidden/>
-              </w:rPr>
-            </w:r>
-            <w:r>
-              <w:rPr>
-                <w:noProof/>
+                <w:webHidden/>
+              </w:rPr>
+            </w:r>
+            <w:r>
+              <w:rPr>
                 <w:webHidden/>
               </w:rPr>
               <w:fldChar w:fldCharType="separate"/>
             </w:r>
             <w:r>
               <w:rPr>
-                <w:noProof/>
                 <w:webHidden/>
               </w:rPr>
               <w:t>17</w:t>
             </w:r>
             <w:r>
               <w:rPr>
-                <w:noProof/>
                 <w:webHidden/>
               </w:rPr>
               <w:fldChar w:fldCharType="end"/>
@@ -1742,7 +1573,6 @@
             </w:tabs>
             <w:rPr>
               <w:rFonts w:asciiTheme="minorHAnsi" w:hAnsiTheme="minorHAnsi" w:cstheme="minorBidi"/>
-              <w:noProof/>
               <w:color w:val="auto"/>
               <w:kern w:val="2"/>
               <w:szCs w:val="24"/>
@@ -1753,14 +1583,12 @@
             <w:r>
               <w:rPr>
                 <w:rStyle w:val="Hyperlink"/>
-                <w:noProof/>
               </w:rPr>
               <w:t>3.10.3</w:t>
             </w:r>
             <w:r>
               <w:rPr>
                 <w:rFonts w:asciiTheme="minorHAnsi" w:hAnsiTheme="minorHAnsi" w:cstheme="minorBidi"/>
-                <w:noProof/>
                 <w:color w:val="auto"/>
                 <w:kern w:val="2"/>
                 <w:szCs w:val="24"/>
@@ -1771,54 +1599,46 @@
             <w:r>
               <w:rPr>
                 <w:rStyle w:val="Hyperlink"/>
-                <w:noProof/>
               </w:rPr>
               <w:t>Mediator implementation</w:t>
             </w:r>
             <w:r>
               <w:rPr>
-                <w:noProof/>
                 <w:webHidden/>
               </w:rPr>
               <w:tab/>
             </w:r>
             <w:r>
               <w:rPr>
-                <w:noProof/>
                 <w:webHidden/>
               </w:rPr>
               <w:fldChar w:fldCharType="begin"/>
             </w:r>
             <w:r>
               <w:rPr>
-                <w:noProof/>
                 <w:webHidden/>
               </w:rPr>
               <w:instrText xml:space="preserve"> PAGEREF _Toc186643658 \h </w:instrText>
             </w:r>
             <w:r>
               <w:rPr>
-                <w:noProof/>
-                <w:webHidden/>
-              </w:rPr>
-            </w:r>
-            <w:r>
-              <w:rPr>
-                <w:noProof/>
+                <w:webHidden/>
+              </w:rPr>
+            </w:r>
+            <w:r>
+              <w:rPr>
                 <w:webHidden/>
               </w:rPr>
               <w:fldChar w:fldCharType="separate"/>
             </w:r>
             <w:r>
               <w:rPr>
-                <w:noProof/>
                 <w:webHidden/>
               </w:rPr>
               <w:t>17</w:t>
             </w:r>
             <w:r>
               <w:rPr>
-                <w:noProof/>
                 <w:webHidden/>
               </w:rPr>
               <w:fldChar w:fldCharType="end"/>
@@ -1834,7 +1654,6 @@
             </w:tabs>
             <w:rPr>
               <w:rFonts w:asciiTheme="minorHAnsi" w:hAnsiTheme="minorHAnsi" w:cstheme="minorBidi"/>
-              <w:noProof/>
               <w:color w:val="auto"/>
               <w:kern w:val="2"/>
               <w:szCs w:val="24"/>
@@ -1845,14 +1664,12 @@
             <w:r>
               <w:rPr>
                 <w:rStyle w:val="Hyperlink"/>
-                <w:noProof/>
               </w:rPr>
               <w:t>3.11</w:t>
             </w:r>
             <w:r>
               <w:rPr>
                 <w:rFonts w:asciiTheme="minorHAnsi" w:hAnsiTheme="minorHAnsi" w:cstheme="minorBidi"/>
-                <w:noProof/>
                 <w:color w:val="auto"/>
                 <w:kern w:val="2"/>
                 <w:szCs w:val="24"/>
@@ -1863,54 +1680,46 @@
             <w:r>
               <w:rPr>
                 <w:rStyle w:val="Hyperlink"/>
-                <w:noProof/>
               </w:rPr>
               <w:t>Software problems</w:t>
             </w:r>
             <w:r>
               <w:rPr>
-                <w:noProof/>
                 <w:webHidden/>
               </w:rPr>
               <w:tab/>
             </w:r>
             <w:r>
               <w:rPr>
-                <w:noProof/>
                 <w:webHidden/>
               </w:rPr>
               <w:fldChar w:fldCharType="begin"/>
             </w:r>
             <w:r>
               <w:rPr>
-                <w:noProof/>
                 <w:webHidden/>
               </w:rPr>
               <w:instrText xml:space="preserve"> PAGEREF _Toc186643659 \h </w:instrText>
             </w:r>
             <w:r>
               <w:rPr>
-                <w:noProof/>
-                <w:webHidden/>
-              </w:rPr>
-            </w:r>
-            <w:r>
-              <w:rPr>
-                <w:noProof/>
+                <w:webHidden/>
+              </w:rPr>
+            </w:r>
+            <w:r>
+              <w:rPr>
                 <w:webHidden/>
               </w:rPr>
               <w:fldChar w:fldCharType="separate"/>
             </w:r>
             <w:r>
               <w:rPr>
-                <w:noProof/>
                 <w:webHidden/>
               </w:rPr>
               <w:t>18</w:t>
             </w:r>
             <w:r>
               <w:rPr>
-                <w:noProof/>
                 <w:webHidden/>
               </w:rPr>
               <w:fldChar w:fldCharType="end"/>
@@ -1926,7 +1735,6 @@
             </w:tabs>
             <w:rPr>
               <w:rFonts w:asciiTheme="minorHAnsi" w:hAnsiTheme="minorHAnsi" w:cstheme="minorBidi"/>
-              <w:noProof/>
               <w:color w:val="auto"/>
               <w:kern w:val="2"/>
               <w:szCs w:val="24"/>
@@ -1937,14 +1745,12 @@
             <w:r>
               <w:rPr>
                 <w:rStyle w:val="Hyperlink"/>
-                <w:noProof/>
               </w:rPr>
               <w:t>4</w:t>
             </w:r>
             <w:r>
               <w:rPr>
                 <w:rFonts w:asciiTheme="minorHAnsi" w:hAnsiTheme="minorHAnsi" w:cstheme="minorBidi"/>
-                <w:noProof/>
                 <w:color w:val="auto"/>
                 <w:kern w:val="2"/>
                 <w:szCs w:val="24"/>
@@ -1955,54 +1761,46 @@
             <w:r>
               <w:rPr>
                 <w:rStyle w:val="Hyperlink"/>
-                <w:noProof/>
               </w:rPr>
               <w:t>Results</w:t>
             </w:r>
             <w:r>
               <w:rPr>
-                <w:noProof/>
                 <w:webHidden/>
               </w:rPr>
               <w:tab/>
             </w:r>
             <w:r>
               <w:rPr>
-                <w:noProof/>
                 <w:webHidden/>
               </w:rPr>
               <w:fldChar w:fldCharType="begin"/>
             </w:r>
             <w:r>
               <w:rPr>
-                <w:noProof/>
                 <w:webHidden/>
               </w:rPr>
               <w:instrText xml:space="preserve"> PAGEREF _Toc186643660 \h </w:instrText>
             </w:r>
             <w:r>
               <w:rPr>
-                <w:noProof/>
-                <w:webHidden/>
-              </w:rPr>
-            </w:r>
-            <w:r>
-              <w:rPr>
-                <w:noProof/>
+                <w:webHidden/>
+              </w:rPr>
+            </w:r>
+            <w:r>
+              <w:rPr>
                 <w:webHidden/>
               </w:rPr>
               <w:fldChar w:fldCharType="separate"/>
             </w:r>
             <w:r>
               <w:rPr>
-                <w:noProof/>
                 <w:webHidden/>
               </w:rPr>
               <w:t>19</w:t>
             </w:r>
             <w:r>
               <w:rPr>
-                <w:noProof/>
                 <w:webHidden/>
               </w:rPr>
               <w:fldChar w:fldCharType="end"/>
@@ -2018,7 +1816,6 @@
             </w:tabs>
             <w:rPr>
               <w:rFonts w:asciiTheme="minorHAnsi" w:hAnsiTheme="minorHAnsi" w:cstheme="minorBidi"/>
-              <w:noProof/>
               <w:color w:val="auto"/>
               <w:kern w:val="2"/>
               <w:szCs w:val="24"/>
@@ -2029,14 +1826,12 @@
             <w:r>
               <w:rPr>
                 <w:rStyle w:val="Hyperlink"/>
-                <w:noProof/>
               </w:rPr>
               <w:t>5</w:t>
             </w:r>
             <w:r>
               <w:rPr>
                 <w:rFonts w:asciiTheme="minorHAnsi" w:hAnsiTheme="minorHAnsi" w:cstheme="minorBidi"/>
-                <w:noProof/>
                 <w:color w:val="auto"/>
                 <w:kern w:val="2"/>
                 <w:szCs w:val="24"/>
@@ -2047,54 +1842,46 @@
             <w:r>
               <w:rPr>
                 <w:rStyle w:val="Hyperlink"/>
-                <w:noProof/>
               </w:rPr>
               <w:t>Discussion</w:t>
             </w:r>
             <w:r>
               <w:rPr>
-                <w:noProof/>
                 <w:webHidden/>
               </w:rPr>
               <w:tab/>
             </w:r>
             <w:r>
               <w:rPr>
-                <w:noProof/>
                 <w:webHidden/>
               </w:rPr>
               <w:fldChar w:fldCharType="begin"/>
             </w:r>
             <w:r>
               <w:rPr>
-                <w:noProof/>
                 <w:webHidden/>
               </w:rPr>
               <w:instrText xml:space="preserve"> PAGEREF _Toc186643661 \h </w:instrText>
             </w:r>
             <w:r>
               <w:rPr>
-                <w:noProof/>
-                <w:webHidden/>
-              </w:rPr>
-            </w:r>
-            <w:r>
-              <w:rPr>
-                <w:noProof/>
+                <w:webHidden/>
+              </w:rPr>
+            </w:r>
+            <w:r>
+              <w:rPr>
                 <w:webHidden/>
               </w:rPr>
               <w:fldChar w:fldCharType="separate"/>
             </w:r>
             <w:r>
               <w:rPr>
-                <w:noProof/>
                 <w:webHidden/>
               </w:rPr>
               <w:t>20</w:t>
             </w:r>
             <w:r>
               <w:rPr>
-                <w:noProof/>
                 <w:webHidden/>
               </w:rPr>
               <w:fldChar w:fldCharType="end"/>
@@ -2110,7 +1897,6 @@
             </w:tabs>
             <w:rPr>
               <w:rFonts w:asciiTheme="minorHAnsi" w:hAnsiTheme="minorHAnsi" w:cstheme="minorBidi"/>
-              <w:noProof/>
               <w:color w:val="auto"/>
               <w:kern w:val="2"/>
               <w:szCs w:val="24"/>
@@ -2121,14 +1907,12 @@
             <w:r>
               <w:rPr>
                 <w:rStyle w:val="Hyperlink"/>
-                <w:noProof/>
               </w:rPr>
               <w:t>6</w:t>
             </w:r>
             <w:r>
               <w:rPr>
                 <w:rFonts w:asciiTheme="minorHAnsi" w:hAnsiTheme="minorHAnsi" w:cstheme="minorBidi"/>
-                <w:noProof/>
                 <w:color w:val="auto"/>
                 <w:kern w:val="2"/>
                 <w:szCs w:val="24"/>
@@ -2139,54 +1923,46 @@
             <w:r>
               <w:rPr>
                 <w:rStyle w:val="Hyperlink"/>
-                <w:noProof/>
               </w:rPr>
               <w:t>Conclusion</w:t>
             </w:r>
             <w:r>
               <w:rPr>
-                <w:noProof/>
                 <w:webHidden/>
               </w:rPr>
               <w:tab/>
             </w:r>
             <w:r>
               <w:rPr>
-                <w:noProof/>
                 <w:webHidden/>
               </w:rPr>
               <w:fldChar w:fldCharType="begin"/>
             </w:r>
             <w:r>
               <w:rPr>
-                <w:noProof/>
                 <w:webHidden/>
               </w:rPr>
               <w:instrText xml:space="preserve"> PAGEREF _Toc186643662 \h </w:instrText>
             </w:r>
             <w:r>
               <w:rPr>
-                <w:noProof/>
-                <w:webHidden/>
-              </w:rPr>
-            </w:r>
-            <w:r>
-              <w:rPr>
-                <w:noProof/>
+                <w:webHidden/>
+              </w:rPr>
+            </w:r>
+            <w:r>
+              <w:rPr>
                 <w:webHidden/>
               </w:rPr>
               <w:fldChar w:fldCharType="separate"/>
             </w:r>
             <w:r>
               <w:rPr>
-                <w:noProof/>
                 <w:webHidden/>
               </w:rPr>
               <w:t>21</w:t>
             </w:r>
             <w:r>
               <w:rPr>
-                <w:noProof/>
                 <w:webHidden/>
               </w:rPr>
               <w:fldChar w:fldCharType="end"/>
@@ -2202,7 +1978,6 @@
             </w:tabs>
             <w:rPr>
               <w:rFonts w:asciiTheme="minorHAnsi" w:hAnsiTheme="minorHAnsi" w:cstheme="minorBidi"/>
-              <w:noProof/>
               <w:color w:val="auto"/>
               <w:kern w:val="2"/>
               <w:szCs w:val="24"/>
@@ -2213,14 +1988,12 @@
             <w:r>
               <w:rPr>
                 <w:rStyle w:val="Hyperlink"/>
-                <w:noProof/>
               </w:rPr>
               <w:t>7</w:t>
             </w:r>
             <w:r>
               <w:rPr>
                 <w:rFonts w:asciiTheme="minorHAnsi" w:hAnsiTheme="minorHAnsi" w:cstheme="minorBidi"/>
-                <w:noProof/>
                 <w:color w:val="auto"/>
                 <w:kern w:val="2"/>
                 <w:szCs w:val="24"/>
@@ -2231,54 +2004,46 @@
             <w:r>
               <w:rPr>
                 <w:rStyle w:val="Hyperlink"/>
-                <w:noProof/>
               </w:rPr>
               <w:t>References</w:t>
             </w:r>
             <w:r>
               <w:rPr>
-                <w:noProof/>
                 <w:webHidden/>
               </w:rPr>
               <w:tab/>
             </w:r>
             <w:r>
               <w:rPr>
-                <w:noProof/>
                 <w:webHidden/>
               </w:rPr>
               <w:fldChar w:fldCharType="begin"/>
             </w:r>
             <w:r>
               <w:rPr>
-                <w:noProof/>
                 <w:webHidden/>
               </w:rPr>
               <w:instrText xml:space="preserve"> PAGEREF _Toc186643663 \h </w:instrText>
             </w:r>
             <w:r>
               <w:rPr>
-                <w:noProof/>
-                <w:webHidden/>
-              </w:rPr>
-            </w:r>
-            <w:r>
-              <w:rPr>
-                <w:noProof/>
+                <w:webHidden/>
+              </w:rPr>
+            </w:r>
+            <w:r>
+              <w:rPr>
                 <w:webHidden/>
               </w:rPr>
               <w:fldChar w:fldCharType="separate"/>
             </w:r>
             <w:r>
               <w:rPr>
-                <w:noProof/>
                 <w:webHidden/>
               </w:rPr>
               <w:t>22</w:t>
             </w:r>
             <w:r>
               <w:rPr>
-                <w:noProof/>
                 <w:webHidden/>
               </w:rPr>
               <w:fldChar w:fldCharType="end"/>
@@ -2294,7 +2059,6 @@
             </w:tabs>
             <w:rPr>
               <w:rFonts w:asciiTheme="minorHAnsi" w:hAnsiTheme="minorHAnsi" w:cstheme="minorBidi"/>
-              <w:noProof/>
               <w:color w:val="auto"/>
               <w:kern w:val="2"/>
               <w:szCs w:val="24"/>
@@ -2305,14 +2069,12 @@
             <w:r>
               <w:rPr>
                 <w:rStyle w:val="Hyperlink"/>
-                <w:noProof/>
               </w:rPr>
               <w:t>8</w:t>
             </w:r>
             <w:r>
               <w:rPr>
                 <w:rFonts w:asciiTheme="minorHAnsi" w:hAnsiTheme="minorHAnsi" w:cstheme="minorBidi"/>
-                <w:noProof/>
                 <w:color w:val="auto"/>
                 <w:kern w:val="2"/>
                 <w:szCs w:val="24"/>
@@ -2323,54 +2085,46 @@
             <w:r>
               <w:rPr>
                 <w:rStyle w:val="Hyperlink"/>
-                <w:noProof/>
               </w:rPr>
               <w:t>Appendices</w:t>
             </w:r>
             <w:r>
               <w:rPr>
-                <w:noProof/>
                 <w:webHidden/>
               </w:rPr>
               <w:tab/>
             </w:r>
             <w:r>
               <w:rPr>
-                <w:noProof/>
                 <w:webHidden/>
               </w:rPr>
               <w:fldChar w:fldCharType="begin"/>
             </w:r>
             <w:r>
               <w:rPr>
-                <w:noProof/>
                 <w:webHidden/>
               </w:rPr>
               <w:instrText xml:space="preserve"> PAGEREF _Toc186643664 \h </w:instrText>
             </w:r>
             <w:r>
               <w:rPr>
-                <w:noProof/>
-                <w:webHidden/>
-              </w:rPr>
-            </w:r>
-            <w:r>
-              <w:rPr>
-                <w:noProof/>
+                <w:webHidden/>
+              </w:rPr>
+            </w:r>
+            <w:r>
+              <w:rPr>
                 <w:webHidden/>
               </w:rPr>
               <w:fldChar w:fldCharType="separate"/>
             </w:r>
             <w:r>
               <w:rPr>
-                <w:noProof/>
                 <w:webHidden/>
               </w:rPr>
               <w:t>23</w:t>
             </w:r>
             <w:r>
               <w:rPr>
-                <w:noProof/>
                 <w:webHidden/>
               </w:rPr>
               <w:fldChar w:fldCharType="end"/>
@@ -2386,7 +2140,6 @@
             </w:tabs>
             <w:rPr>
               <w:rFonts w:asciiTheme="minorHAnsi" w:hAnsiTheme="minorHAnsi" w:cstheme="minorBidi"/>
-              <w:noProof/>
               <w:color w:val="auto"/>
               <w:kern w:val="2"/>
               <w:szCs w:val="24"/>
@@ -2397,14 +2150,12 @@
             <w:r>
               <w:rPr>
                 <w:rStyle w:val="Hyperlink"/>
-                <w:noProof/>
               </w:rPr>
               <w:t>8.1</w:t>
             </w:r>
             <w:r>
               <w:rPr>
                 <w:rFonts w:asciiTheme="minorHAnsi" w:hAnsiTheme="minorHAnsi" w:cstheme="minorBidi"/>
-                <w:noProof/>
                 <w:color w:val="auto"/>
                 <w:kern w:val="2"/>
                 <w:szCs w:val="24"/>
@@ -2415,54 +2166,46 @@
             <w:r>
               <w:rPr>
                 <w:rStyle w:val="Hyperlink"/>
-                <w:noProof/>
               </w:rPr>
               <w:t>Main PCB</w:t>
             </w:r>
             <w:r>
               <w:rPr>
-                <w:noProof/>
                 <w:webHidden/>
               </w:rPr>
               <w:tab/>
             </w:r>
             <w:r>
               <w:rPr>
-                <w:noProof/>
                 <w:webHidden/>
               </w:rPr>
               <w:fldChar w:fldCharType="begin"/>
             </w:r>
             <w:r>
               <w:rPr>
-                <w:noProof/>
                 <w:webHidden/>
               </w:rPr>
               <w:instrText xml:space="preserve"> PAGEREF _Toc186643665 \h </w:instrText>
             </w:r>
             <w:r>
               <w:rPr>
-                <w:noProof/>
-                <w:webHidden/>
-              </w:rPr>
-            </w:r>
-            <w:r>
-              <w:rPr>
-                <w:noProof/>
+                <w:webHidden/>
+              </w:rPr>
+            </w:r>
+            <w:r>
+              <w:rPr>
                 <w:webHidden/>
               </w:rPr>
               <w:fldChar w:fldCharType="separate"/>
             </w:r>
             <w:r>
               <w:rPr>
-                <w:noProof/>
                 <w:webHidden/>
               </w:rPr>
               <w:t>23</w:t>
             </w:r>
             <w:r>
               <w:rPr>
-                <w:noProof/>
                 <w:webHidden/>
               </w:rPr>
               <w:fldChar w:fldCharType="end"/>
@@ -2478,7 +2221,6 @@
             </w:tabs>
             <w:rPr>
               <w:rFonts w:asciiTheme="minorHAnsi" w:hAnsiTheme="minorHAnsi" w:cstheme="minorBidi"/>
-              <w:noProof/>
               <w:color w:val="auto"/>
               <w:kern w:val="2"/>
               <w:szCs w:val="24"/>
@@ -2489,14 +2231,12 @@
             <w:r>
               <w:rPr>
                 <w:rStyle w:val="Hyperlink"/>
-                <w:noProof/>
               </w:rPr>
               <w:t>8.2</w:t>
             </w:r>
             <w:r>
               <w:rPr>
                 <w:rFonts w:asciiTheme="minorHAnsi" w:hAnsiTheme="minorHAnsi" w:cstheme="minorBidi"/>
-                <w:noProof/>
                 <w:color w:val="auto"/>
                 <w:kern w:val="2"/>
                 <w:szCs w:val="24"/>
@@ -2507,54 +2247,46 @@
             <w:r>
               <w:rPr>
                 <w:rStyle w:val="Hyperlink"/>
-                <w:noProof/>
               </w:rPr>
               <w:t>Main board schematic</w:t>
             </w:r>
             <w:r>
               <w:rPr>
-                <w:noProof/>
                 <w:webHidden/>
               </w:rPr>
               <w:tab/>
             </w:r>
             <w:r>
               <w:rPr>
-                <w:noProof/>
                 <w:webHidden/>
               </w:rPr>
               <w:fldChar w:fldCharType="begin"/>
             </w:r>
             <w:r>
               <w:rPr>
-                <w:noProof/>
                 <w:webHidden/>
               </w:rPr>
               <w:instrText xml:space="preserve"> PAGEREF _Toc186643666 \h </w:instrText>
             </w:r>
             <w:r>
               <w:rPr>
-                <w:noProof/>
-                <w:webHidden/>
-              </w:rPr>
-            </w:r>
-            <w:r>
-              <w:rPr>
-                <w:noProof/>
+                <w:webHidden/>
+              </w:rPr>
+            </w:r>
+            <w:r>
+              <w:rPr>
                 <w:webHidden/>
               </w:rPr>
               <w:fldChar w:fldCharType="separate"/>
             </w:r>
             <w:r>
               <w:rPr>
-                <w:noProof/>
                 <w:webHidden/>
               </w:rPr>
               <w:t>24</w:t>
             </w:r>
             <w:r>
               <w:rPr>
-                <w:noProof/>
                 <w:webHidden/>
               </w:rPr>
               <w:fldChar w:fldCharType="end"/>
@@ -2570,7 +2302,6 @@
             </w:tabs>
             <w:rPr>
               <w:rFonts w:asciiTheme="minorHAnsi" w:hAnsiTheme="minorHAnsi" w:cstheme="minorBidi"/>
-              <w:noProof/>
               <w:color w:val="auto"/>
               <w:kern w:val="2"/>
               <w:szCs w:val="24"/>
@@ -2581,14 +2312,12 @@
             <w:r>
               <w:rPr>
                 <w:rStyle w:val="Hyperlink"/>
-                <w:noProof/>
               </w:rPr>
               <w:t>8.3</w:t>
             </w:r>
             <w:r>
               <w:rPr>
                 <w:rFonts w:asciiTheme="minorHAnsi" w:hAnsiTheme="minorHAnsi" w:cstheme="minorBidi"/>
-                <w:noProof/>
                 <w:color w:val="auto"/>
                 <w:kern w:val="2"/>
                 <w:szCs w:val="24"/>
@@ -2599,54 +2328,46 @@
             <w:r>
               <w:rPr>
                 <w:rStyle w:val="Hyperlink"/>
-                <w:noProof/>
               </w:rPr>
               <w:t>Control panel PCB</w:t>
             </w:r>
             <w:r>
               <w:rPr>
-                <w:noProof/>
                 <w:webHidden/>
               </w:rPr>
               <w:tab/>
             </w:r>
             <w:r>
               <w:rPr>
-                <w:noProof/>
                 <w:webHidden/>
               </w:rPr>
               <w:fldChar w:fldCharType="begin"/>
             </w:r>
             <w:r>
               <w:rPr>
-                <w:noProof/>
                 <w:webHidden/>
               </w:rPr>
               <w:instrText xml:space="preserve"> PAGEREF _Toc186643667 \h </w:instrText>
             </w:r>
             <w:r>
               <w:rPr>
-                <w:noProof/>
-                <w:webHidden/>
-              </w:rPr>
-            </w:r>
-            <w:r>
-              <w:rPr>
-                <w:noProof/>
+                <w:webHidden/>
+              </w:rPr>
+            </w:r>
+            <w:r>
+              <w:rPr>
                 <w:webHidden/>
               </w:rPr>
               <w:fldChar w:fldCharType="separate"/>
             </w:r>
             <w:r>
               <w:rPr>
-                <w:noProof/>
                 <w:webHidden/>
               </w:rPr>
               <w:t>25</w:t>
             </w:r>
             <w:r>
               <w:rPr>
-                <w:noProof/>
                 <w:webHidden/>
               </w:rPr>
               <w:fldChar w:fldCharType="end"/>
@@ -2662,7 +2383,6 @@
             </w:tabs>
             <w:rPr>
               <w:rFonts w:asciiTheme="minorHAnsi" w:hAnsiTheme="minorHAnsi" w:cstheme="minorBidi"/>
-              <w:noProof/>
               <w:color w:val="auto"/>
               <w:kern w:val="2"/>
               <w:szCs w:val="24"/>
@@ -2673,14 +2393,12 @@
             <w:r>
               <w:rPr>
                 <w:rStyle w:val="Hyperlink"/>
-                <w:noProof/>
               </w:rPr>
               <w:t>8.4</w:t>
             </w:r>
             <w:r>
               <w:rPr>
                 <w:rFonts w:asciiTheme="minorHAnsi" w:hAnsiTheme="minorHAnsi" w:cstheme="minorBidi"/>
-                <w:noProof/>
                 <w:color w:val="auto"/>
                 <w:kern w:val="2"/>
                 <w:szCs w:val="24"/>
@@ -2691,54 +2409,46 @@
             <w:r>
               <w:rPr>
                 <w:rStyle w:val="Hyperlink"/>
-                <w:noProof/>
               </w:rPr>
               <w:t>Control panel board schematic</w:t>
             </w:r>
             <w:r>
               <w:rPr>
-                <w:noProof/>
                 <w:webHidden/>
               </w:rPr>
               <w:tab/>
             </w:r>
             <w:r>
               <w:rPr>
-                <w:noProof/>
                 <w:webHidden/>
               </w:rPr>
               <w:fldChar w:fldCharType="begin"/>
             </w:r>
             <w:r>
               <w:rPr>
-                <w:noProof/>
                 <w:webHidden/>
               </w:rPr>
               <w:instrText xml:space="preserve"> PAGEREF _Toc186643668 \h </w:instrText>
             </w:r>
             <w:r>
               <w:rPr>
-                <w:noProof/>
-                <w:webHidden/>
-              </w:rPr>
-            </w:r>
-            <w:r>
-              <w:rPr>
-                <w:noProof/>
+                <w:webHidden/>
+              </w:rPr>
+            </w:r>
+            <w:r>
+              <w:rPr>
                 <w:webHidden/>
               </w:rPr>
               <w:fldChar w:fldCharType="separate"/>
             </w:r>
             <w:r>
               <w:rPr>
-                <w:noProof/>
                 <w:webHidden/>
               </w:rPr>
               <w:t>26</w:t>
             </w:r>
             <w:r>
               <w:rPr>
-                <w:noProof/>
                 <w:webHidden/>
               </w:rPr>
               <w:fldChar w:fldCharType="end"/>
@@ -2754,7 +2464,6 @@
             </w:tabs>
             <w:rPr>
               <w:rFonts w:asciiTheme="minorHAnsi" w:hAnsiTheme="minorHAnsi" w:cstheme="minorBidi"/>
-              <w:noProof/>
               <w:color w:val="auto"/>
               <w:kern w:val="2"/>
               <w:szCs w:val="24"/>
@@ -2765,14 +2474,12 @@
             <w:r>
               <w:rPr>
                 <w:rStyle w:val="Hyperlink"/>
-                <w:noProof/>
               </w:rPr>
               <w:t>8.5</w:t>
             </w:r>
             <w:r>
               <w:rPr>
                 <w:rFonts w:asciiTheme="minorHAnsi" w:hAnsiTheme="minorHAnsi" w:cstheme="minorBidi"/>
-                <w:noProof/>
                 <w:color w:val="auto"/>
                 <w:kern w:val="2"/>
                 <w:szCs w:val="24"/>
@@ -2783,54 +2490,46 @@
             <w:r>
               <w:rPr>
                 <w:rStyle w:val="Hyperlink"/>
-                <w:noProof/>
               </w:rPr>
               <w:t>Base drawing</w:t>
             </w:r>
             <w:r>
               <w:rPr>
-                <w:noProof/>
                 <w:webHidden/>
               </w:rPr>
               <w:tab/>
             </w:r>
             <w:r>
               <w:rPr>
-                <w:noProof/>
                 <w:webHidden/>
               </w:rPr>
               <w:fldChar w:fldCharType="begin"/>
             </w:r>
             <w:r>
               <w:rPr>
-                <w:noProof/>
                 <w:webHidden/>
               </w:rPr>
               <w:instrText xml:space="preserve"> PAGEREF _Toc186643669 \h </w:instrText>
             </w:r>
             <w:r>
               <w:rPr>
-                <w:noProof/>
-                <w:webHidden/>
-              </w:rPr>
-            </w:r>
-            <w:r>
-              <w:rPr>
-                <w:noProof/>
+                <w:webHidden/>
+              </w:rPr>
+            </w:r>
+            <w:r>
+              <w:rPr>
                 <w:webHidden/>
               </w:rPr>
               <w:fldChar w:fldCharType="separate"/>
             </w:r>
             <w:r>
               <w:rPr>
-                <w:noProof/>
                 <w:webHidden/>
               </w:rPr>
               <w:t>27</w:t>
             </w:r>
             <w:r>
               <w:rPr>
-                <w:noProof/>
                 <w:webHidden/>
               </w:rPr>
               <w:fldChar w:fldCharType="end"/>
@@ -2846,7 +2545,6 @@
             </w:tabs>
             <w:rPr>
               <w:rFonts w:asciiTheme="minorHAnsi" w:hAnsiTheme="minorHAnsi" w:cstheme="minorBidi"/>
-              <w:noProof/>
               <w:color w:val="auto"/>
               <w:kern w:val="2"/>
               <w:szCs w:val="24"/>
@@ -2857,14 +2555,12 @@
             <w:r>
               <w:rPr>
                 <w:rStyle w:val="Hyperlink"/>
-                <w:noProof/>
               </w:rPr>
               <w:t>8.6</w:t>
             </w:r>
             <w:r>
               <w:rPr>
                 <w:rFonts w:asciiTheme="minorHAnsi" w:hAnsiTheme="minorHAnsi" w:cstheme="minorBidi"/>
-                <w:noProof/>
                 <w:color w:val="auto"/>
                 <w:kern w:val="2"/>
                 <w:szCs w:val="24"/>
@@ -2875,54 +2571,46 @@
             <w:r>
               <w:rPr>
                 <w:rStyle w:val="Hyperlink"/>
-                <w:noProof/>
               </w:rPr>
               <w:t>Button casing drawing</w:t>
             </w:r>
             <w:r>
               <w:rPr>
-                <w:noProof/>
                 <w:webHidden/>
               </w:rPr>
               <w:tab/>
             </w:r>
             <w:r>
               <w:rPr>
-                <w:noProof/>
                 <w:webHidden/>
               </w:rPr>
               <w:fldChar w:fldCharType="begin"/>
             </w:r>
             <w:r>
               <w:rPr>
-                <w:noProof/>
                 <w:webHidden/>
               </w:rPr>
               <w:instrText xml:space="preserve"> PAGEREF _Toc186643670 \h </w:instrText>
             </w:r>
             <w:r>
               <w:rPr>
-                <w:noProof/>
-                <w:webHidden/>
-              </w:rPr>
-            </w:r>
-            <w:r>
-              <w:rPr>
-                <w:noProof/>
+                <w:webHidden/>
+              </w:rPr>
+            </w:r>
+            <w:r>
+              <w:rPr>
                 <w:webHidden/>
               </w:rPr>
               <w:fldChar w:fldCharType="separate"/>
             </w:r>
             <w:r>
               <w:rPr>
-                <w:noProof/>
                 <w:webHidden/>
               </w:rPr>
               <w:t>28</w:t>
             </w:r>
             <w:r>
               <w:rPr>
-                <w:noProof/>
                 <w:webHidden/>
               </w:rPr>
               <w:fldChar w:fldCharType="end"/>
@@ -4249,15 +3937,7 @@
     </w:p>
     <w:p>
       <w:r>
-        <w:t xml:space="preserve">This report encompasses various procedures involved in construction of a smart home model. One of the initial definitions of smart home is provided by </w:t>
-      </w:r>
-      <w:proofErr w:type="spellStart"/>
-      <w:r>
-        <w:t>Lutolf</w:t>
-      </w:r>
-      <w:proofErr w:type="spellEnd"/>
-      <w:r>
-        <w:t xml:space="preserve">, defining it as “an integration of different services within a home by using a common communication system.” Moreover, it should assure „an economic, secure, and comfortable operation of the home and includes a high degree of intelligent functionality and flexibility.” </w:t>
+        <w:t xml:space="preserve">This report encompasses various procedures involved in construction of a smart home model. One of the initial definitions of smart home is provided by Lutolf, defining it as “an integration of different services within a home by using a common communication system.” Moreover, it should assure „an economic, secure, and comfortable operation of the home and includes a high degree of intelligent functionality and flexibility.” </w:t>
       </w:r>
       <w:sdt>
         <w:sdtPr>
@@ -4275,6 +3955,9 @@
             <w:fldChar w:fldCharType="separate"/>
           </w:r>
           <w:r>
+            <w:rPr>
+              <w:noProof/>
+            </w:rPr>
             <w:t>(Lutolf, 1992)</w:t>
           </w:r>
           <w:r>
@@ -4283,15 +3966,7 @@
         </w:sdtContent>
       </w:sdt>
       <w:r>
-        <w:t xml:space="preserve"> A fresher definition by </w:t>
-      </w:r>
-      <w:proofErr w:type="spellStart"/>
-      <w:r>
-        <w:t>Satpathy</w:t>
-      </w:r>
-      <w:proofErr w:type="spellEnd"/>
-      <w:r>
-        <w:t xml:space="preserve"> states, that “a home which is smart enough to assist the inhabitants to live independently and comfortably with the help of technology is termed as smart home. In a smart home, all the mechanical and digital devices are interconnected to form a network, which can communicate with each other and with the user to create an interactive space.” </w:t>
+        <w:t xml:space="preserve"> A fresher definition by Satpathy states, that “a home which is smart enough to assist the inhabitants to live independently and comfortably with the help of technology is termed as smart home. In a smart home, all the mechanical and digital devices are interconnected to form a network, which can communicate with each other and with the user to create an interactive space.” </w:t>
       </w:r>
       <w:sdt>
         <w:sdtPr>
@@ -4309,6 +3984,9 @@
             <w:fldChar w:fldCharType="separate"/>
           </w:r>
           <w:r>
+            <w:rPr>
+              <w:noProof/>
+            </w:rPr>
             <w:t>(Satpathy, 2006)</w:t>
           </w:r>
           <w:r>
@@ -4317,15 +3995,7 @@
         </w:sdtContent>
       </w:sdt>
       <w:r>
-        <w:t xml:space="preserve"> We consider this definition more proper, as it emphasizes the role of network in smart home systems, in contrast to the vaguer term ‘common communication system’ used by </w:t>
-      </w:r>
-      <w:proofErr w:type="spellStart"/>
-      <w:r>
-        <w:t>Lutolf</w:t>
-      </w:r>
-      <w:proofErr w:type="spellEnd"/>
-      <w:r>
-        <w:t xml:space="preserve">. </w:t>
+        <w:t xml:space="preserve"> We consider this definition more proper, as it emphasizes the role of network in smart home systems, in contrast to the vaguer term ‘common communication system’ used by Lutolf. </w:t>
       </w:r>
     </w:p>
     <w:p>
@@ -4348,6 +4018,9 @@
             <w:fldChar w:fldCharType="separate"/>
           </w:r>
           <w:r>
+            <w:rPr>
+              <w:noProof/>
+            </w:rPr>
             <w:t>(Zielonka, et al., 2021)</w:t>
           </w:r>
           <w:r>
@@ -4366,9 +4039,6 @@
         <w:jc w:val="center"/>
       </w:pPr>
       <w:r>
-        <w:rPr>
-          <w:noProof/>
-        </w:rPr>
         <w:drawing>
           <wp:inline distT="0" distB="0" distL="0" distR="0" wp14:anchorId="732F36D1" wp14:editId="12A0BFC6">
             <wp:extent cx="4457700" cy="3019463"/>
@@ -4475,15 +4145,7 @@
         <w:jc w:val="left"/>
       </w:pPr>
       <w:r>
-        <w:t xml:space="preserve">How </w:t>
-      </w:r>
-      <w:proofErr w:type="gramStart"/>
-      <w:r>
-        <w:t>to</w:t>
-      </w:r>
-      <w:proofErr w:type="gramEnd"/>
-      <w:r>
-        <w:t xml:space="preserve"> construct the house?</w:t>
+        <w:t>How to construct the house?</w:t>
       </w:r>
     </w:p>
     <w:p>
@@ -4611,6 +4273,9 @@
             <w:fldChar w:fldCharType="separate"/>
           </w:r>
           <w:r>
+            <w:rPr>
+              <w:noProof/>
+            </w:rPr>
             <w:t>(Alam, Reaz, &amp; Ali, 2012)</w:t>
           </w:r>
           <w:r>
@@ -4657,9 +4322,6 @@
         <w:jc w:val="center"/>
       </w:pPr>
       <w:r>
-        <w:rPr>
-          <w:noProof/>
-        </w:rPr>
         <w:drawing>
           <wp:inline distT="0" distB="0" distL="0" distR="0" wp14:anchorId="055411E7" wp14:editId="243167DF">
             <wp:extent cx="3669174" cy="3572511"/>
@@ -4774,9 +4436,6 @@
         <w:jc w:val="center"/>
       </w:pPr>
       <w:r>
-        <w:rPr>
-          <w:noProof/>
-        </w:rPr>
         <w:drawing>
           <wp:inline distT="0" distB="0" distL="0" distR="0" wp14:anchorId="5529E2CE" wp14:editId="05DFF792">
             <wp:extent cx="3472405" cy="2907449"/>
@@ -4861,23 +4520,7 @@
     </w:p>
     <w:p>
       <w:r>
-        <w:t xml:space="preserve">Design of the house can be divided into two </w:t>
-      </w:r>
-      <w:proofErr w:type="gramStart"/>
-      <w:r>
-        <w:t>categories,</w:t>
-      </w:r>
-      <w:proofErr w:type="gramEnd"/>
-      <w:r>
-        <w:t xml:space="preserve"> one is base and the other </w:t>
-      </w:r>
-      <w:proofErr w:type="gramStart"/>
-      <w:r>
-        <w:t>are</w:t>
-      </w:r>
-      <w:proofErr w:type="gramEnd"/>
-      <w:r>
-        <w:t xml:space="preserve"> walls and floor.</w:t>
+        <w:t>Design of the house can be divided into two categories, one is base and the other are walls and floor.</w:t>
       </w:r>
     </w:p>
     <w:p>
@@ -4892,9 +4535,6 @@
         <w:jc w:val="center"/>
       </w:pPr>
       <w:r>
-        <w:rPr>
-          <w:noProof/>
-        </w:rPr>
         <w:drawing>
           <wp:inline distT="0" distB="0" distL="0" distR="0" wp14:anchorId="0944DC7A" wp14:editId="0CB04EC3">
             <wp:extent cx="3779134" cy="2507342"/>
@@ -4988,9 +4628,6 @@
         <w:jc w:val="center"/>
       </w:pPr>
       <w:r>
-        <w:rPr>
-          <w:noProof/>
-        </w:rPr>
         <w:lastRenderedPageBreak/>
         <w:drawing>
           <wp:inline distT="0" distB="0" distL="0" distR="0" wp14:anchorId="11200CB9" wp14:editId="6DD15196">
@@ -5368,52 +5005,20 @@
           <w:i/>
           <w:iCs/>
         </w:rPr>
-        <w:t>“</w:t>
-      </w:r>
-      <w:proofErr w:type="gramStart"/>
+        <w:t xml:space="preserve">“Init()” </w:t>
+      </w:r>
+      <w:r>
+        <w:t xml:space="preserve">and </w:t>
+      </w:r>
       <w:r>
         <w:rPr>
           <w:i/>
           <w:iCs/>
         </w:rPr>
-        <w:t>Init(</w:t>
-      </w:r>
-      <w:proofErr w:type="gramEnd"/>
-      <w:r>
-        <w:rPr>
-          <w:i/>
-          <w:iCs/>
-        </w:rPr>
-        <w:t xml:space="preserve">)” </w:t>
-      </w:r>
-      <w:r>
-        <w:t xml:space="preserve">and </w:t>
-      </w:r>
-      <w:r>
-        <w:rPr>
-          <w:i/>
-          <w:iCs/>
-        </w:rPr>
         <w:t>“Update()”</w:t>
       </w:r>
       <w:r>
-        <w:t xml:space="preserve"> functions which will be called in main function. In addition to those them we also implemented some functions which control the state of the room directly, for example they turn the light on and off. This approach made code more maintainable and readable, therefore we used it in our final build. </w:t>
-      </w:r>
-      <w:proofErr w:type="gramStart"/>
-      <w:r>
-        <w:t>Also</w:t>
-      </w:r>
-      <w:proofErr w:type="gramEnd"/>
-      <w:r>
-        <w:t xml:space="preserve"> we could very easily divide individual code parts </w:t>
-      </w:r>
-      <w:proofErr w:type="gramStart"/>
-      <w:r>
-        <w:t>to</w:t>
-      </w:r>
-      <w:proofErr w:type="gramEnd"/>
-      <w:r>
-        <w:t xml:space="preserve"> team members, in our case everyone had to program one room.</w:t>
+        <w:t xml:space="preserve"> functions which will be called in main function. In addition to those them we also implemented some functions which control the state of the room directly, for example they turn the light on and off. This approach made code more maintainable and readable, therefore we used it in our final build. Also we could very easily divide individual code parts to team members, in our case everyone had to program one room.</w:t>
       </w:r>
     </w:p>
     <w:p>
@@ -5424,7 +5029,6 @@
       </w:pPr>
       <w:r>
         <w:rPr>
-          <w:noProof/>
           <w:color w:val="FF0000"/>
         </w:rPr>
         <w:lastRenderedPageBreak/>
@@ -5514,29 +5118,13 @@
         <w:t>stuck to</w:t>
       </w:r>
       <w:r>
-        <w:t xml:space="preserve"> </w:t>
-      </w:r>
-      <w:proofErr w:type="gramStart"/>
-      <w:r>
-        <w:t>idea</w:t>
-      </w:r>
-      <w:proofErr w:type="gramEnd"/>
-      <w:r>
-        <w:t xml:space="preserve"> last action takes effect. This means that if brightness was set to half of its potential by clicking the button the light is turned off (light is set to maximum brightness after clicking button, only when brightness is zero), even though the potentiometer’s value stays unchanged. This solution turned out to be very handy when we started </w:t>
+        <w:t xml:space="preserve"> idea last action takes effect. This means that if brightness was set to half of its potential by clicking the button the light is turned off (light is set to maximum brightness after clicking button, only when brightness is zero), even though the potentiometer’s value stays unchanged. This solution turned out to be very handy when we started </w:t>
       </w:r>
       <w:r>
         <w:t>working on</w:t>
       </w:r>
       <w:r>
-        <w:t xml:space="preserve"> </w:t>
-      </w:r>
-      <w:proofErr w:type="gramStart"/>
-      <w:r>
-        <w:t>control</w:t>
-      </w:r>
-      <w:proofErr w:type="gramEnd"/>
-      <w:r>
-        <w:t xml:space="preserve"> panel.</w:t>
+        <w:t xml:space="preserve"> control panel.</w:t>
       </w:r>
     </w:p>
     <w:p>
@@ -5546,9 +5134,6 @@
         <w:jc w:val="center"/>
       </w:pPr>
       <w:r>
-        <w:rPr>
-          <w:noProof/>
-        </w:rPr>
         <w:drawing>
           <wp:inline distT="0" distB="0" distL="0" distR="0" wp14:anchorId="258921AB" wp14:editId="18DD5565">
             <wp:extent cx="5492750" cy="1966201"/>
@@ -5618,23 +5203,7 @@
     <w:p>
       <w:r>
         <w:tab/>
-        <w:t xml:space="preserve">When a button is pressed the change from not being pressed and being pressed isn’t immediate, there are always some fluctuations which are result of mechanical construction of a button. We solved this issue by adding delay every time a button is pressed, this resulted in functions for every button which check status of a button and if it is </w:t>
-      </w:r>
-      <w:proofErr w:type="gramStart"/>
-      <w:r>
-        <w:t>pressed</w:t>
-      </w:r>
-      <w:proofErr w:type="gramEnd"/>
-      <w:r>
-        <w:t xml:space="preserve"> they start 100 </w:t>
-      </w:r>
-      <w:proofErr w:type="spellStart"/>
-      <w:r>
-        <w:t>ms</w:t>
-      </w:r>
-      <w:proofErr w:type="spellEnd"/>
-      <w:r>
-        <w:t xml:space="preserve"> delay.</w:t>
+        <w:t>When a button is pressed the change from not being pressed and being pressed isn’t immediate, there are always some fluctuations which are result of mechanical construction of a button. We solved this issue by adding delay every time a button is pressed, this resulted in functions for every button which check status of a button and if it is pressed they start 100 ms delay.</w:t>
       </w:r>
     </w:p>
     <w:p>
@@ -5646,7 +5215,6 @@
       <w:r>
         <w:rPr>
           <w:rFonts w:asciiTheme="minorHAnsi" w:hAnsiTheme="minorHAnsi"/>
-          <w:noProof/>
           <w:color w:val="FF0000"/>
           <w:szCs w:val="24"/>
         </w:rPr>
@@ -5740,7 +5308,6 @@
       </w:pPr>
       <w:r>
         <w:rPr>
-          <w:noProof/>
           <w:color w:val="FF0000"/>
         </w:rPr>
         <w:drawing>
@@ -5824,15 +5391,7 @@
         <w:t>we initialized ADC and PWM using Alin’s libraries, and also set button pin as input with pull up resistor</w:t>
       </w:r>
       <w:r>
-        <w:t xml:space="preserve">, to do that we referred to </w:t>
-      </w:r>
-      <w:proofErr w:type="spellStart"/>
-      <w:r>
-        <w:t>AtMega</w:t>
-      </w:r>
-      <w:proofErr w:type="spellEnd"/>
-      <w:r>
-        <w:t xml:space="preserve"> datasheet </w:t>
+        <w:t xml:space="preserve">, to do that we referred to AtMega datasheet </w:t>
       </w:r>
       <w:sdt>
         <w:sdtPr>
@@ -5850,6 +5409,9 @@
             <w:fldChar w:fldCharType="separate"/>
           </w:r>
           <w:r>
+            <w:rPr>
+              <w:noProof/>
+            </w:rPr>
             <w:t>(Atmel Corporation, 2015)</w:t>
           </w:r>
           <w:r>
@@ -5876,6 +5438,9 @@
             <w:fldChar w:fldCharType="separate"/>
           </w:r>
           <w:r>
+            <w:rPr>
+              <w:noProof/>
+            </w:rPr>
             <w:t xml:space="preserve"> (Arduino cc, 2021)</w:t>
           </w:r>
           <w:r>
@@ -5887,15 +5452,7 @@
         <w:t>.</w:t>
       </w:r>
       <w:r>
-        <w:t xml:space="preserve"> These documents we used for other rooms and control </w:t>
-      </w:r>
-      <w:proofErr w:type="gramStart"/>
-      <w:r>
-        <w:t>panel</w:t>
-      </w:r>
-      <w:proofErr w:type="gramEnd"/>
-      <w:r>
-        <w:t xml:space="preserve"> as well.</w:t>
+        <w:t xml:space="preserve"> These documents we used for other rooms and control panel as well.</w:t>
       </w:r>
     </w:p>
     <w:p>
@@ -5907,23 +5464,7 @@
           <w:i/>
           <w:iCs/>
         </w:rPr>
-        <w:t>“</w:t>
-      </w:r>
-      <w:proofErr w:type="gramStart"/>
-      <w:r>
-        <w:rPr>
-          <w:i/>
-          <w:iCs/>
-        </w:rPr>
-        <w:t>Update(</w:t>
-      </w:r>
-      <w:proofErr w:type="gramEnd"/>
-      <w:r>
-        <w:rPr>
-          <w:i/>
-          <w:iCs/>
-        </w:rPr>
-        <w:t>)”</w:t>
+        <w:t>“Update()”</w:t>
       </w:r>
       <w:r>
         <w:t xml:space="preserve"> function checks if potentiometer values changed since last measurement, if yes update LED’s intensity accordingly. Then it checks if button is pressed and wasn’t pressed previously, if this statement is true then the status of LED is inverted.</w:t>
@@ -5938,7 +5479,6 @@
       <w:r>
         <w:rPr>
           <w:rFonts w:asciiTheme="minorHAnsi" w:hAnsiTheme="minorHAnsi"/>
-          <w:noProof/>
           <w:color w:val="FF0000"/>
           <w:szCs w:val="24"/>
         </w:rPr>
@@ -6021,46 +5561,14 @@
     </w:p>
     <w:p>
       <w:r>
-        <w:t xml:space="preserve">This is the simplest </w:t>
-      </w:r>
-      <w:proofErr w:type="gramStart"/>
-      <w:r>
-        <w:t>room</w:t>
-      </w:r>
-      <w:proofErr w:type="gramEnd"/>
-      <w:r>
-        <w:t xml:space="preserve"> it has only two buttons and one LED. Since we wired buttons in parallel, from the Arduino perspective they act as </w:t>
-      </w:r>
-      <w:proofErr w:type="gramStart"/>
-      <w:r>
-        <w:t>a one</w:t>
-      </w:r>
-      <w:proofErr w:type="gramEnd"/>
-      <w:r>
-        <w:t xml:space="preserve"> button. Again, we added functions for getting and setting status of the LED. Logic in </w:t>
+        <w:t xml:space="preserve">This is the simplest room it has only two buttons and one LED. Since we wired buttons in parallel, from the Arduino perspective they act as a one button. Again, we added functions for getting and setting status of the LED. Logic in </w:t>
       </w:r>
       <w:r>
         <w:rPr>
           <w:i/>
           <w:iCs/>
         </w:rPr>
-        <w:t>“</w:t>
-      </w:r>
-      <w:proofErr w:type="gramStart"/>
-      <w:r>
-        <w:rPr>
-          <w:i/>
-          <w:iCs/>
-        </w:rPr>
-        <w:t>Update(</w:t>
-      </w:r>
-      <w:proofErr w:type="gramEnd"/>
-      <w:r>
-        <w:rPr>
-          <w:i/>
-          <w:iCs/>
-        </w:rPr>
-        <w:t xml:space="preserve">)” </w:t>
+        <w:t xml:space="preserve">“Update()” </w:t>
       </w:r>
       <w:r>
         <w:t xml:space="preserve">and </w:t>
@@ -6085,7 +5593,6 @@
       <w:r>
         <w:rPr>
           <w:rFonts w:asciiTheme="minorHAnsi" w:hAnsiTheme="minorHAnsi"/>
-          <w:noProof/>
           <w:color w:val="FF0000"/>
           <w:szCs w:val="24"/>
         </w:rPr>
@@ -6167,15 +5674,7 @@
     </w:p>
     <w:p>
       <w:r>
-        <w:t xml:space="preserve">Room 3 contains one potentiometer for color changing, a button and one LED. We decided that </w:t>
-      </w:r>
-      <w:proofErr w:type="gramStart"/>
-      <w:r>
-        <w:t>potentiometer</w:t>
-      </w:r>
-      <w:proofErr w:type="gramEnd"/>
-      <w:r>
-        <w:t xml:space="preserve"> will affect only one property of the light for example red or green. </w:t>
+        <w:t xml:space="preserve">Room 3 contains one potentiometer for color changing, a button and one LED. We decided that potentiometer will affect only one property of the light for example red or green. </w:t>
       </w:r>
     </w:p>
     <w:p>
@@ -6183,7 +5682,36 @@
         <w:ind w:firstLine="720"/>
       </w:pPr>
       <w:r>
-        <w:t>We were aware of the limitations of this approach and decided to implement configuration of a potentiometer’s-controlled value into control panel, in final version it is possible to choose which part of the light’s color is controlled by a potentiometer. We also added HSV color model because it is much easier to work with for people. So, you can configure red, green, blue, hue, saturation, value whilst red is default.</w:t>
+        <w:t>We were aware of the limitations of this approach and decided to implement configuration of a potentiometer’s-controlled value into control panel, in final version it is possible to choose which part of the light’s color is controlled by a potentiometer. We also added HSV</w:t>
+      </w:r>
+      <w:sdt>
+        <w:sdtPr>
+          <w:id w:val="1797102129"/>
+          <w:citation/>
+        </w:sdtPr>
+        <w:sdtContent>
+          <w:r>
+            <w:fldChar w:fldCharType="begin"/>
+          </w:r>
+          <w:r>
+            <w:instrText xml:space="preserve"> CITATION Rob10 \l 1033 </w:instrText>
+          </w:r>
+          <w:r>
+            <w:fldChar w:fldCharType="separate"/>
+          </w:r>
+          <w:r>
+            <w:rPr>
+              <w:noProof/>
+            </w:rPr>
+            <w:t xml:space="preserve"> (Atkins, 2010)</w:t>
+          </w:r>
+          <w:r>
+            <w:fldChar w:fldCharType="end"/>
+          </w:r>
+        </w:sdtContent>
+      </w:sdt>
+      <w:r>
+        <w:t xml:space="preserve"> color model because it is much easier to work with for people. So, you can configure red, green, blue, hue, saturation, value whilst red is default.</w:t>
       </w:r>
     </w:p>
     <w:p>
@@ -6194,7 +5722,6 @@
       </w:pPr>
       <w:r>
         <w:rPr>
-          <w:noProof/>
           <w:color w:val="FF0000"/>
         </w:rPr>
         <w:lastRenderedPageBreak/>
@@ -6269,15 +5796,7 @@
         <w:ind w:firstLine="720"/>
       </w:pPr>
       <w:r>
-        <w:t xml:space="preserve">Potentiometer is read the same way as in </w:t>
-      </w:r>
-      <w:proofErr w:type="gramStart"/>
-      <w:r>
-        <w:t>the room</w:t>
-      </w:r>
-      <w:proofErr w:type="gramEnd"/>
-      <w:r>
-        <w:t xml:space="preserve"> 2 and LED is controlled using PWM 3 from Alin’s library, turning on and off using the switches between full white and completely off.</w:t>
+        <w:t>Potentiometer is read the same way as in the room 2 and LED is controlled using PWM 3 from Alin’s library, turning on and off using the switches between full white and completely off.</w:t>
       </w:r>
     </w:p>
     <w:p>
@@ -6299,26 +5818,42 @@
           <w:i/>
           <w:iCs/>
         </w:rPr>
-        <w:t>“</w:t>
-      </w:r>
-      <w:proofErr w:type="gramStart"/>
+        <w:t xml:space="preserve">“Init()” </w:t>
+      </w:r>
+      <w:r>
+        <w:t xml:space="preserve">and </w:t>
+      </w:r>
       <w:r>
         <w:rPr>
           <w:i/>
           <w:iCs/>
         </w:rPr>
-        <w:t>Init(</w:t>
-      </w:r>
-      <w:proofErr w:type="gramEnd"/>
+        <w:t xml:space="preserve">“Update()” </w:t>
+      </w:r>
+      <w:r>
+        <w:t>functions we implemented functions for detecting movement, getting current value of LDR and setting threshold for LDR.</w:t>
+      </w:r>
+    </w:p>
+    <w:p>
+      <w:r>
+        <w:tab/>
+        <w:t xml:space="preserve">In </w:t>
+      </w:r>
       <w:r>
         <w:rPr>
           <w:i/>
           <w:iCs/>
         </w:rPr>
-        <w:t xml:space="preserve">)” </w:t>
-      </w:r>
-      <w:r>
-        <w:t xml:space="preserve">and </w:t>
+        <w:t xml:space="preserve">“Init()” </w:t>
+      </w:r>
+      <w:r>
+        <w:t>function we just initialized ADC using Alin’s and pin for LED as output and pin for PIR sensor as input using registers.</w:t>
+      </w:r>
+    </w:p>
+    <w:p>
+      <w:r>
+        <w:tab/>
+        <w:t xml:space="preserve">Every time the movement is detected and LDR has higher value than threshold LED is turned on and timer is reset. Timer is just one variable which is incremented by one every time the </w:t>
       </w:r>
       <w:r>
         <w:rPr>
@@ -6326,78 +5861,6 @@
           <w:iCs/>
         </w:rPr>
         <w:t xml:space="preserve">“Update()” </w:t>
-      </w:r>
-      <w:r>
-        <w:t>functions we implemented functions for detecting movement, getting current value of LDR and setting threshold for LDR.</w:t>
-      </w:r>
-    </w:p>
-    <w:p>
-      <w:r>
-        <w:tab/>
-        <w:t xml:space="preserve">In </w:t>
-      </w:r>
-      <w:r>
-        <w:rPr>
-          <w:i/>
-          <w:iCs/>
-        </w:rPr>
-        <w:t>“</w:t>
-      </w:r>
-      <w:proofErr w:type="gramStart"/>
-      <w:r>
-        <w:rPr>
-          <w:i/>
-          <w:iCs/>
-        </w:rPr>
-        <w:t>Init(</w:t>
-      </w:r>
-      <w:proofErr w:type="gramEnd"/>
-      <w:r>
-        <w:rPr>
-          <w:i/>
-          <w:iCs/>
-        </w:rPr>
-        <w:t xml:space="preserve">)” </w:t>
-      </w:r>
-      <w:r>
-        <w:t>function we just initialized ADC using Alin’s and pin for LED as output and pin for PIR sensor as input using registers.</w:t>
-      </w:r>
-    </w:p>
-    <w:p>
-      <w:r>
-        <w:tab/>
-        <w:t xml:space="preserve">Every time the movement is detected and </w:t>
-      </w:r>
-      <w:proofErr w:type="gramStart"/>
-      <w:r>
-        <w:t>LDR</w:t>
-      </w:r>
-      <w:proofErr w:type="gramEnd"/>
-      <w:r>
-        <w:t xml:space="preserve"> has higher value than threshold LED is turned on and timer is reset. Timer is just one variable which is incremented by one every time the </w:t>
-      </w:r>
-      <w:r>
-        <w:rPr>
-          <w:i/>
-          <w:iCs/>
-        </w:rPr>
-        <w:t>“</w:t>
-      </w:r>
-      <w:proofErr w:type="gramStart"/>
-      <w:r>
-        <w:rPr>
-          <w:i/>
-          <w:iCs/>
-        </w:rPr>
-        <w:t>Update(</w:t>
-      </w:r>
-      <w:proofErr w:type="gramEnd"/>
-      <w:r>
-        <w:rPr>
-          <w:i/>
-          <w:iCs/>
-        </w:rPr>
-        <w:t xml:space="preserve">)” </w:t>
       </w:r>
       <w:r>
         <w:t>function is called, when the LED is turned on the variable is set to zero, when this variable reaches particular value LED is turned off.</w:t>
@@ -6412,7 +5875,6 @@
       <w:r>
         <w:rPr>
           <w:rFonts w:asciiTheme="minorHAnsi" w:hAnsiTheme="minorHAnsi"/>
-          <w:noProof/>
           <w:color w:val="FF0000"/>
           <w:szCs w:val="24"/>
         </w:rPr>
@@ -6512,7 +5974,6 @@
       </w:pPr>
       <w:r>
         <w:rPr>
-          <w:noProof/>
           <w:color w:val="FF0000"/>
         </w:rPr>
         <w:drawing>
@@ -6586,15 +6047,7 @@
         <w:ind w:firstLine="720"/>
       </w:pPr>
       <w:r>
-        <w:t xml:space="preserve">In addition to physical components, which make up control </w:t>
-      </w:r>
-      <w:proofErr w:type="gramStart"/>
-      <w:r>
-        <w:t>panel</w:t>
-      </w:r>
-      <w:proofErr w:type="gramEnd"/>
-      <w:r>
-        <w:t xml:space="preserve">, we had to implement back-end logic for the menu responsible for storing and navigating in menu elements, we also implemented some type of a link or connection between control panel and rooms, we called it mediator. </w:t>
+        <w:t xml:space="preserve">In addition to physical components, which make up control panel, we had to implement back-end logic for the menu responsible for storing and navigating in menu elements, we also implemented some type of a link or connection between control panel and rooms, we called it mediator. </w:t>
       </w:r>
     </w:p>
     <w:p>
@@ -6605,7 +6058,6 @@
       </w:pPr>
       <w:r>
         <w:rPr>
-          <w:noProof/>
           <w:color w:val="FF0000"/>
         </w:rPr>
         <w:lastRenderedPageBreak/>
@@ -6704,49 +6156,47 @@
     <w:p>
       <w:r>
         <w:tab/>
-      </w:r>
-      <w:proofErr w:type="gramStart"/>
-      <w:r>
-        <w:t>Folder contains</w:t>
-      </w:r>
-      <w:proofErr w:type="gramEnd"/>
-      <w:r>
-        <w:t xml:space="preserve"> more folders or files, for example at the top level of the menu there are four folders (room 1, room 2, room 3, door) after selecting one of the folders its content will be displayed on control panel. </w:t>
-      </w:r>
-      <w:proofErr w:type="gramStart"/>
-      <w:r>
-        <w:t>Returning back</w:t>
-      </w:r>
-      <w:proofErr w:type="gramEnd"/>
-      <w:r>
-        <w:t xml:space="preserve"> to previous folder is done by clicking “back” button.</w:t>
+        <w:t>Folder contains more folders or files, for example at the top level of the menu there are four folders (room 1, room 2, room 3, door) after selecting one of the folders its content will be displayed on control panel. Returning back to previous folder is done by clicking “back” button.</w:t>
       </w:r>
     </w:p>
     <w:p>
       <w:r>
         <w:tab/>
-        <w:t xml:space="preserve">Files hold values which can be linked to </w:t>
-      </w:r>
-      <w:proofErr w:type="gramStart"/>
-      <w:r>
-        <w:t>room</w:t>
-      </w:r>
-      <w:proofErr w:type="gramEnd"/>
-      <w:r>
-        <w:t xml:space="preserve"> or it can be some arbitrary value which affects other files for example file “Color format” can have value “RGB” or “HSV” and this value affect how is color of the light in room 3 represented on control panel. After selecting file its value can be changed by clicking “up” and “down” buttons, changes take effect instantaneously. File can be deselected by clicking “back” button.</w:t>
-      </w:r>
-    </w:p>
-    <w:p>
-      <w:r>
-        <w:t>Files and Folders are contained in “</w:t>
-      </w:r>
-      <w:proofErr w:type="spellStart"/>
-      <w:r>
-        <w:t>Menu_element</w:t>
-      </w:r>
-      <w:proofErr w:type="spellEnd"/>
-      <w:r>
-        <w:t>” struct</w:t>
+        <w:t>Files hold values which can be linked to room or it can be some arbitrary value which affects other files for example file “Color format” can have value “RGB” or “HSV”</w:t>
+      </w:r>
+      <w:sdt>
+        <w:sdtPr>
+          <w:id w:val="1421057137"/>
+          <w:citation/>
+        </w:sdtPr>
+        <w:sdtContent>
+          <w:r>
+            <w:fldChar w:fldCharType="begin"/>
+          </w:r>
+          <w:r>
+            <w:instrText xml:space="preserve"> CITATION Rob10 \l 1033 </w:instrText>
+          </w:r>
+          <w:r>
+            <w:fldChar w:fldCharType="separate"/>
+          </w:r>
+          <w:r>
+            <w:rPr>
+              <w:noProof/>
+            </w:rPr>
+            <w:t xml:space="preserve"> (Atkins, 2010)</w:t>
+          </w:r>
+          <w:r>
+            <w:fldChar w:fldCharType="end"/>
+          </w:r>
+        </w:sdtContent>
+      </w:sdt>
+      <w:r>
+        <w:t xml:space="preserve"> and this value affect how is color of the light in room 3 represented on control panel. After selecting file its value can be changed by clicking “up” and “down” buttons, changes take effect instantaneously. File can be deselected by clicking “back” button.</w:t>
+      </w:r>
+    </w:p>
+    <w:p>
+      <w:r>
+        <w:t>Files and Folders are contained in “Menu_element” struct</w:t>
       </w:r>
       <w:sdt>
         <w:sdtPr>
@@ -6764,6 +6214,9 @@
             <w:fldChar w:fldCharType="separate"/>
           </w:r>
           <w:r>
+            <w:rPr>
+              <w:noProof/>
+            </w:rPr>
             <w:t xml:space="preserve"> (W3Schools, C structs, n.d.)</w:t>
           </w:r>
           <w:r>
@@ -6790,6 +6243,9 @@
             <w:fldChar w:fldCharType="separate"/>
           </w:r>
           <w:r>
+            <w:rPr>
+              <w:noProof/>
+            </w:rPr>
             <w:t>(W3Schools, C enums, n.d.)</w:t>
           </w:r>
           <w:r>
@@ -6816,6 +6272,9 @@
             <w:fldChar w:fldCharType="separate"/>
           </w:r>
           <w:r>
+            <w:rPr>
+              <w:noProof/>
+            </w:rPr>
             <w:t>(TutorialsPoint, n.d.)</w:t>
           </w:r>
           <w:r>
@@ -6824,15 +6283,7 @@
         </w:sdtContent>
       </w:sdt>
       <w:r>
-        <w:t xml:space="preserve"> with file or folder struct in it. The only differences between folder and file structure are that </w:t>
-      </w:r>
-      <w:proofErr w:type="gramStart"/>
-      <w:r>
-        <w:t>file</w:t>
-      </w:r>
-      <w:proofErr w:type="gramEnd"/>
-      <w:r>
-        <w:t xml:space="preserve"> has also value, type of data stored in it and variable which determines if it is selected.</w:t>
+        <w:t xml:space="preserve"> with file or folder struct in it. The only differences between folder and file structure are that file has also value, type of data stored in it and variable which determines if it is selected.</w:t>
       </w:r>
     </w:p>
     <w:p>
@@ -6843,7 +6294,6 @@
       </w:pPr>
       <w:r>
         <w:rPr>
-          <w:noProof/>
           <w:color w:val="FF0000"/>
         </w:rPr>
         <w:lastRenderedPageBreak/>
@@ -6935,7 +6385,6 @@
       </w:pPr>
       <w:r>
         <w:rPr>
-          <w:noProof/>
           <w:color w:val="FF0000"/>
           <w:szCs w:val="24"/>
         </w:rPr>
@@ -7032,7 +6481,6 @@
       </w:pPr>
       <w:r>
         <w:rPr>
-          <w:noProof/>
           <w:color w:val="FF0000"/>
         </w:rPr>
         <w:drawing>
@@ -7097,32 +6545,22 @@
         <w:fldChar w:fldCharType="end"/>
       </w:r>
       <w:r>
+        <w:t xml:space="preserve"> Display.h</w:t>
+      </w:r>
+      <w:bookmarkEnd w:id="47"/>
+    </w:p>
+    <w:p>
+      <w:r>
+        <w:t>I addition to displaying current menu elements, display also mark hovered element with “*” character and selected element with “&gt;” character.</w:t>
+      </w:r>
+    </w:p>
+    <w:p>
+      <w:pPr>
+        <w:pStyle w:val="Heading3"/>
+      </w:pPr>
+      <w:r>
         <w:t xml:space="preserve"> </w:t>
       </w:r>
-      <w:proofErr w:type="spellStart"/>
-      <w:r>
-        <w:t>Display</w:t>
-      </w:r>
-      <w:proofErr w:type="gramStart"/>
-      <w:r>
-        <w:t>.h</w:t>
-      </w:r>
-      <w:bookmarkEnd w:id="47"/>
-      <w:proofErr w:type="spellEnd"/>
-      <w:proofErr w:type="gramEnd"/>
-    </w:p>
-    <w:p>
-      <w:r>
-        <w:t>I addition to displaying current menu elements, display also mark hovered element with “*” character and selected element with “&gt;” character.</w:t>
-      </w:r>
-    </w:p>
-    <w:p>
-      <w:pPr>
-        <w:pStyle w:val="Heading3"/>
-      </w:pPr>
-      <w:r>
-        <w:t xml:space="preserve"> </w:t>
-      </w:r>
       <w:bookmarkStart w:id="48" w:name="_Toc186643658"/>
       <w:r>
         <w:t>Mediator implementation</w:t>
@@ -7130,25 +6568,12 @@
       <w:bookmarkEnd w:id="48"/>
     </w:p>
     <w:p>
-      <w:proofErr w:type="gramStart"/>
-      <w:r>
-        <w:t>As it</w:t>
-      </w:r>
-      <w:proofErr w:type="gramEnd"/>
-      <w:r>
-        <w:t xml:space="preserve"> was mentioned in previous chapters to update rooms using control panel we are using Mediator. Mediator’s API consists of two functions which return pointer to a function one returns a function for changing value and the second one returns a function for getting a value. Which function to return is determined by menu element ID, functions aren’t stored in an array </w:t>
+      <w:r>
+        <w:t xml:space="preserve">As it was mentioned in previous chapters to update rooms using control panel we are using Mediator. Mediator’s API consists of two functions which return pointer to a function one returns a function for changing value and the second one returns a function for getting a value. Which function to return is determined by menu element ID, functions aren’t stored in an array </w:t>
       </w:r>
       <w:r>
         <w:lastRenderedPageBreak/>
-        <w:t xml:space="preserve">pointer to a particular function </w:t>
-      </w:r>
-      <w:proofErr w:type="gramStart"/>
-      <w:r>
-        <w:t>is</w:t>
-      </w:r>
-      <w:proofErr w:type="gramEnd"/>
-      <w:r>
-        <w:t xml:space="preserve"> returned using switch statement </w:t>
+        <w:t xml:space="preserve">pointer to a particular function is returned using switch statement </w:t>
       </w:r>
       <w:sdt>
         <w:sdtPr>
@@ -7166,6 +6591,9 @@
             <w:fldChar w:fldCharType="separate"/>
           </w:r>
           <w:r>
+            <w:rPr>
+              <w:noProof/>
+            </w:rPr>
             <w:t>(W3Schools, C switch, n.d.)</w:t>
           </w:r>
           <w:r>
@@ -7185,7 +6613,6 @@
       </w:pPr>
       <w:r>
         <w:rPr>
-          <w:noProof/>
           <w:color w:val="FF0000"/>
         </w:rPr>
         <w:drawing>
@@ -7250,14 +6677,9 @@
         <w:fldChar w:fldCharType="end"/>
       </w:r>
       <w:r>
-        <w:t xml:space="preserve"> </w:t>
-      </w:r>
-      <w:proofErr w:type="spellStart"/>
-      <w:r>
-        <w:t>Mediator.h</w:t>
+        <w:t xml:space="preserve"> Mediator.h</w:t>
       </w:r>
       <w:bookmarkEnd w:id="49"/>
-      <w:proofErr w:type="spellEnd"/>
     </w:p>
     <w:p>
       <w:pPr>
@@ -7268,7 +6690,6 @@
       <w:r>
         <w:rPr>
           <w:rFonts w:asciiTheme="minorHAnsi" w:hAnsiTheme="minorHAnsi"/>
-          <w:noProof/>
           <w:color w:val="FF0000"/>
           <w:szCs w:val="24"/>
         </w:rPr>
@@ -7334,25 +6755,17 @@
         <w:fldChar w:fldCharType="end"/>
       </w:r>
       <w:r>
+        <w:t xml:space="preserve"> get_getter_func function</w:t>
+      </w:r>
+      <w:bookmarkEnd w:id="50"/>
+    </w:p>
+    <w:p>
+      <w:pPr>
+        <w:pStyle w:val="Heading2"/>
+      </w:pPr>
+      <w:r>
         <w:t xml:space="preserve"> </w:t>
       </w:r>
-      <w:proofErr w:type="spellStart"/>
-      <w:r>
-        <w:t>get_getter_func</w:t>
-      </w:r>
-      <w:proofErr w:type="spellEnd"/>
-      <w:r>
-        <w:t xml:space="preserve"> function</w:t>
-      </w:r>
-      <w:bookmarkEnd w:id="50"/>
-    </w:p>
-    <w:p>
-      <w:pPr>
-        <w:pStyle w:val="Heading2"/>
-      </w:pPr>
-      <w:r>
-        <w:t xml:space="preserve"> </w:t>
-      </w:r>
       <w:bookmarkStart w:id="51" w:name="_Toc186643659"/>
       <w:r>
         <w:t>Software problems</w:t>
@@ -7361,28 +6774,41 @@
     </w:p>
     <w:p>
       <w:r>
-        <w:t xml:space="preserve">When debugging the whole assembly we encountered some issues, those problems were mostly logical and easily fixable. However, we </w:t>
-      </w:r>
-      <w:proofErr w:type="gramStart"/>
-      <w:r>
-        <w:t>weren't able to</w:t>
-      </w:r>
-      <w:proofErr w:type="gramEnd"/>
-      <w:r>
-        <w:t xml:space="preserve"> fix problems with altering the color of light in room 3 using control panel when color format was set to HSV, therefore this feature is not available and can be changed using control panel only when color format is set to RGB. </w:t>
-      </w:r>
-    </w:p>
-    <w:p>
-      <w:r>
-        <w:t xml:space="preserve">Another inconvenience which made its way to the final product is unreliable control of the status of light in door, which means that door light can be controlled by </w:t>
-      </w:r>
-      <w:proofErr w:type="gramStart"/>
-      <w:r>
-        <w:t>control</w:t>
-      </w:r>
-      <w:proofErr w:type="gramEnd"/>
-      <w:r>
-        <w:t xml:space="preserve"> panel, but it does not work every time, we couldn’t figure out why it happens.</w:t>
+        <w:t>When debugging the whole assembly we encountered some issues, those problems were mostly logical and easily fixable. However, we weren't able to fix problems with altering the color of light in room 3 using control panel when color format was set to HSV</w:t>
+      </w:r>
+      <w:sdt>
+        <w:sdtPr>
+          <w:id w:val="2120492299"/>
+          <w:citation/>
+        </w:sdtPr>
+        <w:sdtContent>
+          <w:r>
+            <w:fldChar w:fldCharType="begin"/>
+          </w:r>
+          <w:r>
+            <w:instrText xml:space="preserve"> CITATION Rob10 \l 1033 </w:instrText>
+          </w:r>
+          <w:r>
+            <w:fldChar w:fldCharType="separate"/>
+          </w:r>
+          <w:r>
+            <w:rPr>
+              <w:noProof/>
+            </w:rPr>
+            <w:t xml:space="preserve"> (Atkins, 2010)</w:t>
+          </w:r>
+          <w:r>
+            <w:fldChar w:fldCharType="end"/>
+          </w:r>
+        </w:sdtContent>
+      </w:sdt>
+      <w:r>
+        <w:t xml:space="preserve">, therefore this feature is not available and can be changed using control panel only when color format is set to RGB. </w:t>
+      </w:r>
+    </w:p>
+    <w:p>
+      <w:r>
+        <w:t>Another inconvenience which made its way to the final product is unreliable control of the status of light in door, which means that door light can be controlled by control panel, but it does not work every time, we couldn’t figure out why it happens.</w:t>
       </w:r>
     </w:p>
     <w:p>
@@ -7458,19 +6884,20 @@
           <w:lang w:eastAsia="sk-SK"/>
           <w14:ligatures w14:val="none"/>
         </w:rPr>
-        <w:t xml:space="preserve">Our </w:t>
-      </w:r>
-      <w:proofErr w:type="gramStart"/>
-      <w:r>
+        <w:t>Our main focus when designing smart home was on connectivity and ease of controlling individual rooms. We achieved this by incorporating a control panel whilst perceiving ability to control rooms in place. When working on the control panel we focused on making it as intuitive as possible, therefore we used the approach the last action takes effect. This way you don’t have to worry whether the light in a room is turned on or off because you can always set it in a room or in the control panel.</w:t>
+      </w:r>
+    </w:p>
+    <w:p>
+      <w:pPr>
+        <w:shd w:val="clear" w:color="auto" w:fill="FFFFFF"/>
+        <w:spacing w:before="15" w:after="0" w:line="240" w:lineRule="auto"/>
         <w:rPr>
           <w:rFonts w:eastAsia="Times New Roman" w:cstheme="minorHAnsi"/>
           <w:kern w:val="0"/>
           <w:lang w:eastAsia="sk-SK"/>
           <w14:ligatures w14:val="none"/>
         </w:rPr>
-        <w:t>main focus</w:t>
-      </w:r>
-      <w:proofErr w:type="gramEnd"/>
+      </w:pPr>
       <w:r>
         <w:rPr>
           <w:rFonts w:eastAsia="Times New Roman" w:cstheme="minorHAnsi"/>
@@ -7478,9 +6905,8 @@
           <w:lang w:eastAsia="sk-SK"/>
           <w14:ligatures w14:val="none"/>
         </w:rPr>
-        <w:t xml:space="preserve"> when designing smart </w:t>
-      </w:r>
-      <w:proofErr w:type="gramStart"/>
+        <w:t xml:space="preserve">When designing </w:t>
+      </w:r>
       <w:r>
         <w:rPr>
           <w:rFonts w:eastAsia="Times New Roman" w:cstheme="minorHAnsi"/>
@@ -7488,9 +6914,8 @@
           <w:lang w:eastAsia="sk-SK"/>
           <w14:ligatures w14:val="none"/>
         </w:rPr>
-        <w:t>home</w:t>
-      </w:r>
-      <w:proofErr w:type="gramEnd"/>
+        <w:t>the hardware</w:t>
+      </w:r>
       <w:r>
         <w:rPr>
           <w:rFonts w:eastAsia="Times New Roman" w:cstheme="minorHAnsi"/>
@@ -7498,9 +6923,8 @@
           <w:lang w:eastAsia="sk-SK"/>
           <w14:ligatures w14:val="none"/>
         </w:rPr>
-        <w:t xml:space="preserve"> was on connectivity and ease of controlling individual rooms. We achieved this by incorporating a control panel whilst perceiving ability to control rooms in place. When working on the control panel we focused on making it as intuitive as possible, therefore we used the approach the last action takes effect. This way you don’t have to worry whether the light in a room is turned on or off because you can always </w:t>
-      </w:r>
-      <w:proofErr w:type="gramStart"/>
+        <w:t xml:space="preserve"> part of the project we </w:t>
+      </w:r>
       <w:r>
         <w:rPr>
           <w:rFonts w:eastAsia="Times New Roman" w:cstheme="minorHAnsi"/>
@@ -7508,30 +6932,29 @@
           <w:lang w:eastAsia="sk-SK"/>
           <w14:ligatures w14:val="none"/>
         </w:rPr>
-        <w:t>set</w:t>
-      </w:r>
-      <w:proofErr w:type="gramEnd"/>
-      <w:r>
+        <w:t>thought about how to route cables a lot, we wanted simple solution, which allows us to make mistakes when routing in terms of length of cables. By making the floor hollow we were able to route all the cables easily while having space for very long cables. Since all the cables are in the floor, we were able to use laser cutter to cut walls which was faster and easier way to manufacture walls.</w:t>
+      </w:r>
+    </w:p>
+    <w:p>
+      <w:pPr>
+        <w:shd w:val="clear" w:color="auto" w:fill="FFFFFF"/>
+        <w:spacing w:before="15" w:after="0" w:line="240" w:lineRule="auto"/>
         <w:rPr>
           <w:rFonts w:eastAsia="Times New Roman" w:cstheme="minorHAnsi"/>
           <w:kern w:val="0"/>
           <w:lang w:eastAsia="sk-SK"/>
           <w14:ligatures w14:val="none"/>
         </w:rPr>
-        <w:t xml:space="preserve"> it in a room or in the control panel.</w:t>
-      </w:r>
-    </w:p>
-    <w:p>
-      <w:pPr>
-        <w:shd w:val="clear" w:color="auto" w:fill="FFFFFF"/>
-        <w:spacing w:before="15" w:after="0" w:line="240" w:lineRule="auto"/>
+      </w:pPr>
+      <w:r>
         <w:rPr>
           <w:rFonts w:eastAsia="Times New Roman" w:cstheme="minorHAnsi"/>
           <w:kern w:val="0"/>
           <w:lang w:eastAsia="sk-SK"/>
           <w14:ligatures w14:val="none"/>
         </w:rPr>
-      </w:pPr>
+        <w:t>When it came to software, we didn’t want to make it everything in one file and somehow make it work, because this way the code would become unreadable very quickly and possible problems would be very difficult to solve. Therefore</w:t>
+      </w:r>
       <w:r>
         <w:rPr>
           <w:rFonts w:eastAsia="Times New Roman" w:cstheme="minorHAnsi"/>
@@ -7539,7 +6962,7 @@
           <w:lang w:eastAsia="sk-SK"/>
           <w14:ligatures w14:val="none"/>
         </w:rPr>
-        <w:t xml:space="preserve">When designing </w:t>
+        <w:t>,</w:t>
       </w:r>
       <w:r>
         <w:rPr>
@@ -7548,7 +6971,7 @@
           <w:lang w:eastAsia="sk-SK"/>
           <w14:ligatures w14:val="none"/>
         </w:rPr>
-        <w:t>the hardware</w:t>
+        <w:t xml:space="preserve"> we created a library for every room and in </w:t>
       </w:r>
       <w:r>
         <w:rPr>
@@ -7557,7 +6980,7 @@
           <w:lang w:eastAsia="sk-SK"/>
           <w14:ligatures w14:val="none"/>
         </w:rPr>
-        <w:t xml:space="preserve"> part of the project we </w:t>
+        <w:t xml:space="preserve">the </w:t>
       </w:r>
       <w:r>
         <w:rPr>
@@ -7566,9 +6989,8 @@
           <w:lang w:eastAsia="sk-SK"/>
           <w14:ligatures w14:val="none"/>
         </w:rPr>
-        <w:t xml:space="preserve">thought about how to route cables a lot, we wanted </w:t>
-      </w:r>
-      <w:proofErr w:type="gramStart"/>
+        <w:t>main function we just initialized and updated the room. In addition to room libraries</w:t>
+      </w:r>
       <w:r>
         <w:rPr>
           <w:rFonts w:eastAsia="Times New Roman" w:cstheme="minorHAnsi"/>
@@ -7576,9 +6998,8 @@
           <w:lang w:eastAsia="sk-SK"/>
           <w14:ligatures w14:val="none"/>
         </w:rPr>
-        <w:t>simple</w:t>
-      </w:r>
-      <w:proofErr w:type="gramEnd"/>
+        <w:t>,</w:t>
+      </w:r>
       <w:r>
         <w:rPr>
           <w:rFonts w:eastAsia="Times New Roman" w:cstheme="minorHAnsi"/>
@@ -7586,9 +7007,8 @@
           <w:lang w:eastAsia="sk-SK"/>
           <w14:ligatures w14:val="none"/>
         </w:rPr>
-        <w:t xml:space="preserve"> solution, which allows us to make mistakes when routing in terms of length of cables. By making the floor hollow we were able to route all the cables easily while having space for very long cables. Since all the cables are </w:t>
-      </w:r>
-      <w:proofErr w:type="gramStart"/>
+        <w:t xml:space="preserve"> we created some helper libraries for the menu, display and mediator. As a result we had </w:t>
+      </w:r>
       <w:r>
         <w:rPr>
           <w:rFonts w:eastAsia="Times New Roman" w:cstheme="minorHAnsi"/>
@@ -7596,9 +7016,8 @@
           <w:lang w:eastAsia="sk-SK"/>
           <w14:ligatures w14:val="none"/>
         </w:rPr>
-        <w:t>in</w:t>
-      </w:r>
-      <w:proofErr w:type="gramEnd"/>
+        <w:t>a very</w:t>
+      </w:r>
       <w:r>
         <w:rPr>
           <w:rFonts w:eastAsia="Times New Roman" w:cstheme="minorHAnsi"/>
@@ -7606,128 +7025,15 @@
           <w:lang w:eastAsia="sk-SK"/>
           <w14:ligatures w14:val="none"/>
         </w:rPr>
-        <w:t xml:space="preserve"> the floor, we were able to use laser cutter to cut walls which was faster and easier way to manufacture walls.</w:t>
-      </w:r>
-    </w:p>
-    <w:p>
-      <w:pPr>
-        <w:shd w:val="clear" w:color="auto" w:fill="FFFFFF"/>
-        <w:spacing w:before="15" w:after="0" w:line="240" w:lineRule="auto"/>
+        <w:t xml:space="preserve"> clean and</w:t>
+      </w:r>
+      <w:r>
         <w:rPr>
           <w:rFonts w:eastAsia="Times New Roman" w:cstheme="minorHAnsi"/>
           <w:kern w:val="0"/>
           <w:lang w:eastAsia="sk-SK"/>
           <w14:ligatures w14:val="none"/>
         </w:rPr>
-      </w:pPr>
-      <w:r>
-        <w:rPr>
-          <w:rFonts w:eastAsia="Times New Roman" w:cstheme="minorHAnsi"/>
-          <w:kern w:val="0"/>
-          <w:lang w:eastAsia="sk-SK"/>
-          <w14:ligatures w14:val="none"/>
-        </w:rPr>
-        <w:t>When it came to software, we didn’t want to make it everything in one file and somehow make it work, because this way the code would become unreadable very quickly and possible problems would be very difficult to solve. Therefore</w:t>
-      </w:r>
-      <w:r>
-        <w:rPr>
-          <w:rFonts w:eastAsia="Times New Roman" w:cstheme="minorHAnsi"/>
-          <w:kern w:val="0"/>
-          <w:lang w:eastAsia="sk-SK"/>
-          <w14:ligatures w14:val="none"/>
-        </w:rPr>
-        <w:t>,</w:t>
-      </w:r>
-      <w:r>
-        <w:rPr>
-          <w:rFonts w:eastAsia="Times New Roman" w:cstheme="minorHAnsi"/>
-          <w:kern w:val="0"/>
-          <w:lang w:eastAsia="sk-SK"/>
-          <w14:ligatures w14:val="none"/>
-        </w:rPr>
-        <w:t xml:space="preserve"> we created a library for every room and in </w:t>
-      </w:r>
-      <w:r>
-        <w:rPr>
-          <w:rFonts w:eastAsia="Times New Roman" w:cstheme="minorHAnsi"/>
-          <w:kern w:val="0"/>
-          <w:lang w:eastAsia="sk-SK"/>
-          <w14:ligatures w14:val="none"/>
-        </w:rPr>
-        <w:t xml:space="preserve">the </w:t>
-      </w:r>
-      <w:r>
-        <w:rPr>
-          <w:rFonts w:eastAsia="Times New Roman" w:cstheme="minorHAnsi"/>
-          <w:kern w:val="0"/>
-          <w:lang w:eastAsia="sk-SK"/>
-          <w14:ligatures w14:val="none"/>
-        </w:rPr>
-        <w:t>main function we just initialized and updated the room. In addition to room libraries</w:t>
-      </w:r>
-      <w:r>
-        <w:rPr>
-          <w:rFonts w:eastAsia="Times New Roman" w:cstheme="minorHAnsi"/>
-          <w:kern w:val="0"/>
-          <w:lang w:eastAsia="sk-SK"/>
-          <w14:ligatures w14:val="none"/>
-        </w:rPr>
-        <w:t>,</w:t>
-      </w:r>
-      <w:r>
-        <w:rPr>
-          <w:rFonts w:eastAsia="Times New Roman" w:cstheme="minorHAnsi"/>
-          <w:kern w:val="0"/>
-          <w:lang w:eastAsia="sk-SK"/>
-          <w14:ligatures w14:val="none"/>
-        </w:rPr>
-        <w:t xml:space="preserve"> we created some helper libraries for the menu, display and mediator. As a </w:t>
-      </w:r>
-      <w:proofErr w:type="gramStart"/>
-      <w:r>
-        <w:rPr>
-          <w:rFonts w:eastAsia="Times New Roman" w:cstheme="minorHAnsi"/>
-          <w:kern w:val="0"/>
-          <w:lang w:eastAsia="sk-SK"/>
-          <w14:ligatures w14:val="none"/>
-        </w:rPr>
-        <w:t>result</w:t>
-      </w:r>
-      <w:proofErr w:type="gramEnd"/>
-      <w:r>
-        <w:rPr>
-          <w:rFonts w:eastAsia="Times New Roman" w:cstheme="minorHAnsi"/>
-          <w:kern w:val="0"/>
-          <w:lang w:eastAsia="sk-SK"/>
-          <w14:ligatures w14:val="none"/>
-        </w:rPr>
-        <w:t xml:space="preserve"> we had </w:t>
-      </w:r>
-      <w:r>
-        <w:rPr>
-          <w:rFonts w:eastAsia="Times New Roman" w:cstheme="minorHAnsi"/>
-          <w:kern w:val="0"/>
-          <w:lang w:eastAsia="sk-SK"/>
-          <w14:ligatures w14:val="none"/>
-        </w:rPr>
-        <w:t>a very</w:t>
-      </w:r>
-      <w:r>
-        <w:rPr>
-          <w:rFonts w:eastAsia="Times New Roman" w:cstheme="minorHAnsi"/>
-          <w:kern w:val="0"/>
-          <w:lang w:eastAsia="sk-SK"/>
-          <w14:ligatures w14:val="none"/>
-        </w:rPr>
-        <w:t xml:space="preserve"> clean and</w:t>
-      </w:r>
-      <w:r>
-        <w:rPr>
-          <w:rFonts w:eastAsia="Times New Roman" w:cstheme="minorHAnsi"/>
-          <w:kern w:val="0"/>
-          <w:lang w:eastAsia="sk-SK"/>
-          <w14:ligatures w14:val="none"/>
-        </w:rPr>
         <w:t xml:space="preserve"> maintainable code base, which made it much easier to find and fix bugs.</w:t>
       </w:r>
     </w:p>
@@ -7754,23 +7060,7 @@
           <w:i/>
           <w:iCs/>
         </w:rPr>
-        <w:t xml:space="preserve">Explain, analyze, interpret, </w:t>
-      </w:r>
-      <w:proofErr w:type="gramStart"/>
-      <w:r>
-        <w:rPr>
-          <w:i/>
-          <w:iCs/>
-        </w:rPr>
-        <w:t>refer back</w:t>
-      </w:r>
-      <w:proofErr w:type="gramEnd"/>
-      <w:r>
-        <w:rPr>
-          <w:i/>
-          <w:iCs/>
-        </w:rPr>
-        <w:t xml:space="preserve"> to ALL your initially stated hypotheses, expectations, assumptions in the discussion!</w:t>
+        <w:t>Explain, analyze, interpret, refer back to ALL your initially stated hypotheses, expectations, assumptions in the discussion!</w:t>
       </w:r>
     </w:p>
     <w:p>
@@ -7920,25 +7210,41 @@
     </w:p>
     <w:p>
       <w:pPr>
-        <w:rPr>
-          <w:i/>
-          <w:iCs/>
-        </w:rPr>
-      </w:pPr>
-      <w:r>
-        <w:rPr>
-          <w:i/>
-          <w:iCs/>
-        </w:rPr>
-        <w:t>Short summary of key results of your research, no new information, it supplements the Abstract</w:t>
-      </w:r>
-    </w:p>
-    <w:p>
-      <w:pPr>
-        <w:rPr>
-          <w:lang w:val="sk-SK"/>
-        </w:rPr>
-      </w:pPr>
+        <w:ind w:firstLine="360"/>
+        <w:rPr>
+          <w:b/>
+        </w:rPr>
+      </w:pPr>
+      <w:r>
+        <w:t xml:space="preserve">In conclusion, </w:t>
+      </w:r>
+      <w:r>
+        <w:t>after</w:t>
+      </w:r>
+      <w:r>
+        <w:t xml:space="preserve"> successfully</w:t>
+      </w:r>
+      <w:r>
+        <w:t xml:space="preserve"> completing </w:t>
+      </w:r>
+      <w:r>
+        <w:t xml:space="preserve">our smart home model project </w:t>
+      </w:r>
+      <w:r>
+        <w:t xml:space="preserve">we </w:t>
+      </w:r>
+      <w:r>
+        <w:t>know a lot about team work, development timeline and task division, we also learned how to be responsible and complete tasks, which were assigned to us</w:t>
+      </w:r>
+      <w:r>
+        <w:t>,</w:t>
+      </w:r>
+      <w:r>
+        <w:t xml:space="preserve"> because this wasn’t personal project and </w:t>
+      </w:r>
+      <w:r>
+        <w:t>our discipline could decide between success or a failure. In addition to soft skills we also learned how to navigate complex world of product design and technical documentation. This knowledge will prove useful in future projects.</w:t>
+      </w:r>
     </w:p>
     <w:bookmarkStart w:id="55" w:name="_Toc186643663" w:displacedByCustomXml="next"/>
     <w:sdt>
@@ -8039,6 +7345,35 @@
                   <w:noProof/>
                 </w:rPr>
                 <w:t xml:space="preserve"> Arduino cc.</w:t>
+              </w:r>
+            </w:p>
+            <w:p>
+              <w:pPr>
+                <w:pStyle w:val="Bibliography"/>
+                <w:ind w:left="720" w:hanging="720"/>
+                <w:rPr>
+                  <w:noProof/>
+                </w:rPr>
+              </w:pPr>
+              <w:r>
+                <w:rPr>
+                  <w:noProof/>
+                </w:rPr>
+                <w:t xml:space="preserve">Atkins, R. (2010, December). </w:t>
+              </w:r>
+              <w:r>
+                <w:rPr>
+                  <w:i/>
+                  <w:iCs/>
+                  <w:noProof/>
+                </w:rPr>
+                <w:t>RGBConverter</w:t>
+              </w:r>
+              <w:r>
+                <w:rPr>
+                  <w:noProof/>
+                </w:rPr>
+                <w:t>. Retrieved from GitHub: https://github.com/ratkins/RGBConverter</w:t>
               </w:r>
             </w:p>
             <w:p>
@@ -8250,7 +7585,6 @@
                 <w:rPr>
                   <w:b/>
                   <w:bCs/>
-                  <w:noProof/>
                 </w:rPr>
                 <w:fldChar w:fldCharType="end"/>
               </w:r>
@@ -8303,9 +7637,6 @@
         <w:ind w:firstLine="0"/>
       </w:pPr>
       <w:r>
-        <w:rPr>
-          <w:noProof/>
-        </w:rPr>
         <w:drawing>
           <wp:inline distT="0" distB="0" distL="0" distR="0" wp14:anchorId="1EB34B1B" wp14:editId="0C9413D0">
             <wp:extent cx="5760720" cy="4930268"/>
@@ -8376,9 +7707,6 @@
         <w:ind w:firstLine="0"/>
       </w:pPr>
       <w:r>
-        <w:rPr>
-          <w:noProof/>
-        </w:rPr>
         <w:drawing>
           <wp:inline distT="0" distB="0" distL="0" distR="0" wp14:anchorId="462535E5" wp14:editId="5D720D57">
             <wp:extent cx="8211557" cy="5765831"/>
@@ -8442,9 +7770,6 @@
         <w:ind w:firstLine="0"/>
       </w:pPr>
       <w:r>
-        <w:rPr>
-          <w:noProof/>
-        </w:rPr>
         <w:drawing>
           <wp:inline distT="0" distB="0" distL="0" distR="0" wp14:anchorId="3785943A" wp14:editId="471CCCE2">
             <wp:extent cx="5449060" cy="5973009"/>
@@ -8508,9 +7833,6 @@
         <w:ind w:firstLine="0"/>
       </w:pPr>
       <w:r>
-        <w:rPr>
-          <w:noProof/>
-        </w:rPr>
         <w:drawing>
           <wp:inline distT="0" distB="0" distL="0" distR="0" wp14:anchorId="0782DFD4" wp14:editId="21941235">
             <wp:extent cx="5760720" cy="4035425"/>
@@ -8574,9 +7896,6 @@
         <w:ind w:firstLine="0"/>
       </w:pPr>
       <w:r>
-        <w:rPr>
-          <w:noProof/>
-        </w:rPr>
         <w:drawing>
           <wp:inline distT="0" distB="0" distL="0" distR="0" wp14:anchorId="5516D049" wp14:editId="5D98D336">
             <wp:extent cx="8534277" cy="6127897"/>
@@ -8630,9 +7949,6 @@
         <w:ind w:firstLine="0"/>
       </w:pPr>
       <w:r>
-        <w:rPr>
-          <w:noProof/>
-        </w:rPr>
         <w:drawing>
           <wp:inline distT="0" distB="0" distL="0" distR="0" wp14:anchorId="6579015D" wp14:editId="36522FF7">
             <wp:extent cx="5760720" cy="4104005"/>
@@ -8738,11 +8054,6 @@
         <w:docPartUnique/>
       </w:docPartObj>
     </w:sdtPr>
-    <w:sdtEndPr>
-      <w:rPr>
-        <w:noProof/>
-      </w:rPr>
-    </w:sdtEndPr>
     <w:sdtContent>
       <w:p>
         <w:pPr>
@@ -8759,15 +8070,9 @@
           <w:fldChar w:fldCharType="separate"/>
         </w:r>
         <w:r>
-          <w:rPr>
-            <w:noProof/>
-          </w:rPr>
           <w:t>2</w:t>
         </w:r>
         <w:r>
-          <w:rPr>
-            <w:noProof/>
-          </w:rPr>
           <w:fldChar w:fldCharType="end"/>
         </w:r>
       </w:p>
@@ -8835,7 +8140,14 @@
             <w:rFonts w:asciiTheme="majorHAnsi" w:eastAsiaTheme="majorEastAsia" w:hAnsiTheme="majorHAnsi" w:cstheme="majorBidi"/>
             <w:szCs w:val="24"/>
           </w:rPr>
-          <w:t>Smart home model</w:t>
+          <w:t xml:space="preserve">Smart home </w:t>
+        </w:r>
+        <w:r>
+          <w:rPr>
+            <w:rFonts w:asciiTheme="majorHAnsi" w:eastAsiaTheme="majorEastAsia" w:hAnsiTheme="majorHAnsi" w:cstheme="majorBidi"/>
+            <w:szCs w:val="24"/>
+          </w:rPr>
+          <w:t>model, University of Southern Denmark</w:t>
         </w:r>
       </w:sdtContent>
     </w:sdt>
@@ -10603,7 +9915,6 @@
   <w:style w:type="character" w:default="1" w:styleId="DefaultParagraphFont">
     <w:name w:val="Default Paragraph Font"/>
     <w:uiPriority w:val="1"/>
-    <w:semiHidden/>
     <w:unhideWhenUsed/>
   </w:style>
   <w:style w:type="table" w:default="1" w:styleId="TableNormal">
@@ -11196,7 +10507,7 @@
   </w:compat>
   <w:rsids>
     <w:rsidRoot w:val="00D3252B"/>
-    <w:rsid w:val="003C5B20"/>
+    <w:rsid w:val="00684202"/>
     <w:rsid w:val="00D3252B"/>
     <w:rsid w:val="00EA6F3E"/>
   </w:rsids>
@@ -12062,7 +11373,7 @@
     </b:Author>
     <b:InternetSiteTitle>W3Schools</b:InternetSiteTitle>
     <b:URL>https://www.w3schools.com/c/c_structs.php</b:URL>
-    <b:RefOrder>7</b:RefOrder>
+    <b:RefOrder>8</b:RefOrder>
   </b:Source>
   <b:Source>
     <b:Tag>W3S1</b:Tag>
@@ -12080,7 +11391,7 @@
     <b:Title>C enums</b:Title>
     <b:InternetSiteTitle>W3Schools</b:InternetSiteTitle>
     <b:URL>https://www.w3schools.com/c/c_enums.php</b:URL>
-    <b:RefOrder>8</b:RefOrder>
+    <b:RefOrder>9</b:RefOrder>
   </b:Source>
   <b:Source>
     <b:Tag>Tut</b:Tag>
@@ -12098,7 +11409,7 @@
     <b:Title>C unions</b:Title>
     <b:InternetSiteTitle>TutorialsPoint</b:InternetSiteTitle>
     <b:URL>https://www.tutorialspoint.com/cprogramming/c_unions.htm</b:URL>
-    <b:RefOrder>9</b:RefOrder>
+    <b:RefOrder>10</b:RefOrder>
   </b:Source>
   <b:Source>
     <b:Tag>W3S2</b:Tag>
@@ -12116,7 +11427,7 @@
     <b:Title>C switch</b:Title>
     <b:InternetSiteTitle>W3Schools</b:InternetSiteTitle>
     <b:URL>https://www.w3schools.com/c/c_switch.php</b:URL>
-    <b:RefOrder>10</b:RefOrder>
+    <b:RefOrder>11</b:RefOrder>
   </b:Source>
   <b:Source>
     <b:Tag>RLu92</b:Tag>
@@ -12197,6 +11508,27 @@
     <b:Pages>26388-26419</b:Pages>
     <b:RefOrder>3</b:RefOrder>
   </b:Source>
+  <b:Source>
+    <b:Tag>Rob10</b:Tag>
+    <b:SourceType>InternetSite</b:SourceType>
+    <b:Guid>{207F06CD-901A-4570-88BA-30A5FB5903DF}</b:Guid>
+    <b:Author>
+      <b:Author>
+        <b:NameList>
+          <b:Person>
+            <b:Last>Atkins</b:Last>
+            <b:First>Robert</b:First>
+          </b:Person>
+        </b:NameList>
+      </b:Author>
+    </b:Author>
+    <b:Title>RGBConverter</b:Title>
+    <b:InternetSiteTitle>GitHub</b:InternetSiteTitle>
+    <b:Year>2010</b:Year>
+    <b:Month>December</b:Month>
+    <b:URL>https://github.com/ratkins/RGBConverter</b:URL>
+    <b:RefOrder>7</b:RefOrder>
+  </b:Source>
 </b:Sources>
 </file>
 
@@ -12209,7 +11541,7 @@
 </file>
 
 <file path=customXml/itemProps2.xml><?xml version="1.0" encoding="utf-8"?>
-<ds:datastoreItem xmlns:ds="http://schemas.openxmlformats.org/officeDocument/2006/customXml" ds:itemID="{6381AA57-F993-489D-AA78-23E28432C598}">
+<ds:datastoreItem xmlns:ds="http://schemas.openxmlformats.org/officeDocument/2006/customXml" ds:itemID="{38810D45-FE53-4E51-AC90-1627F361B5CE}">
   <ds:schemaRefs>
     <ds:schemaRef ds:uri="http://schemas.openxmlformats.org/officeDocument/2006/bibliography"/>
   </ds:schemaRefs>

</xml_diff>